<commit_message>
report 1.5, needs completed still
</commit_message>
<xml_diff>
--- a/Documents/Reports/Team1_Report V1.5.docx
+++ b/Documents/Reports/Team1_Report V1.5.docx
@@ -1,6 +1,6 @@
 
 <file path=word/document.xml><?xml version="1.0" encoding="utf-8"?>
-<w:document xmlns:wpc="http://schemas.microsoft.com/office/word/2010/wordprocessingCanvas" xmlns:mc="http://schemas.openxmlformats.org/markup-compatibility/2006" xmlns:o="urn:schemas-microsoft-com:office:office" xmlns:r="http://schemas.openxmlformats.org/officeDocument/2006/relationships" xmlns:m="http://schemas.openxmlformats.org/officeDocument/2006/math" xmlns:v="urn:schemas-microsoft-com:vml" xmlns:wp14="http://schemas.microsoft.com/office/word/2010/wordprocessingDrawing" xmlns:wp="http://schemas.openxmlformats.org/drawingml/2006/wordprocessingDrawing" xmlns:w10="urn:schemas-microsoft-com:office:word" xmlns:w="http://schemas.openxmlformats.org/wordprocessingml/2006/main" xmlns:w14="http://schemas.microsoft.com/office/word/2010/wordml" xmlns:w15="http://schemas.microsoft.com/office/word/2012/wordml" xmlns:wpg="http://schemas.microsoft.com/office/word/2010/wordprocessingGroup" xmlns:wpi="http://schemas.microsoft.com/office/word/2010/wordprocessingInk" xmlns:wne="http://schemas.microsoft.com/office/word/2006/wordml" xmlns:wps="http://schemas.microsoft.com/office/word/2010/wordprocessingShape" mc:Ignorable="w14 w15 wp14">
+<w:document xmlns:wpc="http://schemas.microsoft.com/office/word/2010/wordprocessingCanvas" xmlns:cx="http://schemas.microsoft.com/office/drawing/2014/chartex" xmlns:cx1="http://schemas.microsoft.com/office/drawing/2015/9/8/chartex" xmlns:mc="http://schemas.openxmlformats.org/markup-compatibility/2006" xmlns:o="urn:schemas-microsoft-com:office:office" xmlns:r="http://schemas.openxmlformats.org/officeDocument/2006/relationships" xmlns:m="http://schemas.openxmlformats.org/officeDocument/2006/math" xmlns:v="urn:schemas-microsoft-com:vml" xmlns:wp14="http://schemas.microsoft.com/office/word/2010/wordprocessingDrawing" xmlns:wp="http://schemas.openxmlformats.org/drawingml/2006/wordprocessingDrawing" xmlns:w10="urn:schemas-microsoft-com:office:word" xmlns:w="http://schemas.openxmlformats.org/wordprocessingml/2006/main" xmlns:w14="http://schemas.microsoft.com/office/word/2010/wordml" xmlns:w15="http://schemas.microsoft.com/office/word/2012/wordml" xmlns:w16se="http://schemas.microsoft.com/office/word/2015/wordml/symex" xmlns:wpg="http://schemas.microsoft.com/office/word/2010/wordprocessingGroup" xmlns:wpi="http://schemas.microsoft.com/office/word/2010/wordprocessingInk" xmlns:wne="http://schemas.microsoft.com/office/word/2006/wordml" xmlns:wps="http://schemas.microsoft.com/office/word/2010/wordprocessingShape" mc:Ignorable="w14 w15 w16se wp14">
   <w:body>
     <w:sdt>
       <w:sdtPr>
@@ -5517,39 +5517,7 @@
         </w:rPr>
       </w:pPr>
       <w:r>
-        <w:t xml:space="preserve">Erie Insurance currently works with its agents to help them display the dangers of distracted driving to their </w:t>
-      </w:r>
-      <w:proofErr w:type="gramStart"/>
-      <w:r>
-        <w:t>policy holders</w:t>
-      </w:r>
-      <w:proofErr w:type="gramEnd"/>
-      <w:r>
-        <w:t xml:space="preserve">. This can often be very difficult for agents to do since the user is not able to experience the consequences of distracted driving for themselves in a safe way. In order to help solve this problem for the agents, we are creating a virtual reality experience to demonstrate how distracted driving can affect the </w:t>
-      </w:r>
-      <w:proofErr w:type="gramStart"/>
-      <w:r>
-        <w:t>policy holder</w:t>
-      </w:r>
-      <w:proofErr w:type="gramEnd"/>
-      <w:r>
-        <w:t xml:space="preserve">. This virtual reality experience will utilize the Unity 3D engine and the Google Cardboard SDK to give the </w:t>
-      </w:r>
-      <w:proofErr w:type="gramStart"/>
-      <w:r>
-        <w:t>policy holder</w:t>
-      </w:r>
-      <w:proofErr w:type="gramEnd"/>
-      <w:r>
-        <w:t xml:space="preserve"> different scenarios in which they will have to make decisions influencing their outcome. This virtual reality experience will allow the </w:t>
-      </w:r>
-      <w:proofErr w:type="gramStart"/>
-      <w:r>
-        <w:t>policy holder</w:t>
-      </w:r>
-      <w:proofErr w:type="gramEnd"/>
-      <w:r>
-        <w:t xml:space="preserve"> to better understand how they can influence dangerous driving activities as well as to help stop them.</w:t>
+        <w:t>Erie Insurance currently works with its agents to help them display the dangers of distracted driving to their policy holders. This can often be very difficult for agents to do since the user is not able to experience the consequences of distracted driving for themselves in a safe way. In order to help solve this problem for the agents, we are creating a virtual reality experience to demonstrate how distracted driving can affect the policy holder. This virtual reality experience will utilize the Unity 3D engine and the Google Cardboard SDK to give the policy holder different scenarios in which they will have to make decisions influencing their outcome. This virtual reality experience will allow the policy holder to better understand how they can influence dangerous driving activities as well as to help stop them.</w:t>
       </w:r>
       <w:r>
         <w:br w:type="page"/>
@@ -5620,15 +5588,7 @@
     </w:p>
     <w:p>
       <w:r>
-        <w:t xml:space="preserve">With the rise of technology, distracted driving has become more of a risk than ever before. As Erie Insurance </w:t>
-      </w:r>
-      <w:proofErr w:type="gramStart"/>
-      <w:r>
-        <w:t>is invested</w:t>
-      </w:r>
-      <w:proofErr w:type="gramEnd"/>
-      <w:r>
-        <w:t xml:space="preserve"> in protecting people, they are taking the initiative in informing families about the dangers of driving while distracted.</w:t>
+        <w:t>With the rise of technology, distracted driving has become more of a risk than ever before. As Erie Insurance is invested in protecting people, they are taking the initiative in informing families about the dangers of driving while distracted.</w:t>
       </w:r>
     </w:p>
     <w:p/>
@@ -5671,11 +5631,9 @@
       <w:r>
         <w:t xml:space="preserve">This project aims to utilize virtual reality technology to create an immersive experience that engages users of all ages. The application </w:t>
       </w:r>
-      <w:proofErr w:type="gramStart"/>
       <w:r>
         <w:t>will easily be distributed</w:t>
       </w:r>
-      <w:proofErr w:type="gramEnd"/>
       <w:r>
         <w:t xml:space="preserve"> to agents around Erie's footprint and will effectively capture the younger audience.</w:t>
       </w:r>
@@ -5887,10 +5845,10 @@
             <v:path o:extrusionok="f" gradientshapeok="t" o:connecttype="rect"/>
             <o:lock v:ext="edit" aspectratio="t"/>
           </v:shapetype>
-          <v:shape id="_x0000_i1025" type="#_x0000_t75" style="width:464.5pt;height:224.65pt" o:ole="">
+          <v:shape id="_x0000_i1025" type="#_x0000_t75" style="width:464.25pt;height:225pt" o:ole="">
             <v:imagedata r:id="rId8" o:title=""/>
           </v:shape>
-          <o:OLEObject Type="Embed" ProgID="Visio.Drawing.15" ShapeID="_x0000_i1025" DrawAspect="Content" ObjectID="_1538559348" r:id="rId9"/>
+          <o:OLEObject Type="Embed" ProgID="Visio.Drawing.15" ShapeID="_x0000_i1025" DrawAspect="Content" ObjectID="_1538560229" r:id="rId9"/>
         </w:object>
       </w:r>
     </w:p>
@@ -8445,7 +8403,7 @@
       </w:pPr>
       <w:r>
         <w:pict>
-          <v:shape id="_x0000_i1026" type="#_x0000_t75" style="width:467.4pt;height:223.4pt">
+          <v:shape id="_x0000_i1026" type="#_x0000_t75" style="width:467.25pt;height:223.5pt">
             <v:imagedata r:id="rId24" o:title="SF-A-01"/>
           </v:shape>
         </w:pict>
@@ -8560,7 +8518,7 @@
       </w:pPr>
       <w:r>
         <w:pict>
-          <v:shape id="_x0000_i1027" type="#_x0000_t75" style="width:467.8pt;height:236.15pt">
+          <v:shape id="_x0000_i1027" type="#_x0000_t75" style="width:468pt;height:236.25pt">
             <v:imagedata r:id="rId25" o:title="SF-B-01"/>
           </v:shape>
         </w:pict>
@@ -8676,7 +8634,7 @@
       <w:r>
         <w:lastRenderedPageBreak/>
         <w:pict>
-          <v:shape id="_x0000_i1028" type="#_x0000_t75" style="width:468.2pt;height:235.35pt">
+          <v:shape id="_x0000_i1028" type="#_x0000_t75" style="width:468pt;height:235.5pt">
             <v:imagedata r:id="rId26" o:title="SF-B-02"/>
           </v:shape>
         </w:pict>
@@ -8829,8 +8787,6 @@
           </wp:inline>
         </w:drawing>
       </w:r>
-      <w:bookmarkStart w:id="14" w:name="_GoBack"/>
-      <w:bookmarkEnd w:id="14"/>
     </w:p>
     <w:p>
       <w:pPr>
@@ -8942,7 +8898,7 @@
       <w:r>
         <w:lastRenderedPageBreak/>
         <w:pict>
-          <v:shape id="_x0000_i1029" type="#_x0000_t75" style="width:466.95pt;height:234.95pt">
+          <v:shape id="_x0000_i1029" type="#_x0000_t75" style="width:467.25pt;height:234.75pt">
             <v:imagedata r:id="rId28" o:title="SF-D-01"/>
           </v:shape>
         </w:pict>
@@ -9057,7 +9013,7 @@
       </w:pPr>
       <w:r>
         <w:pict>
-          <v:shape id="_x0000_i1030" type="#_x0000_t75" style="width:466.95pt;height:222.15pt">
+          <v:shape id="_x0000_i1030" type="#_x0000_t75" style="width:467.25pt;height:222pt">
             <v:imagedata r:id="rId29" o:title="SF-E-01"/>
           </v:shape>
         </w:pict>
@@ -9348,10 +9304,10 @@
       </w:pPr>
       <w:r>
         <w:object w:dxaOrig="9946" w:dyaOrig="8086">
-          <v:shape id="_x0000_i1031" type="#_x0000_t75" style="width:467.8pt;height:380.55pt" o:ole="">
+          <v:shape id="_x0000_i1031" type="#_x0000_t75" style="width:468pt;height:380.25pt" o:ole="">
             <v:imagedata r:id="rId31" o:title=""/>
           </v:shape>
-          <o:OLEObject Type="Embed" ProgID="Visio.Drawing.15" ShapeID="_x0000_i1031" DrawAspect="Content" ObjectID="_1538559349" r:id="rId32"/>
+          <o:OLEObject Type="Embed" ProgID="Visio.Drawing.15" ShapeID="_x0000_i1031" DrawAspect="Content" ObjectID="_1538560230" r:id="rId32"/>
         </w:object>
       </w:r>
     </w:p>
@@ -9478,10 +9434,10 @@
       </w:pPr>
       <w:r>
         <w:object w:dxaOrig="11010" w:dyaOrig="7350">
-          <v:shape id="_x0000_i1032" type="#_x0000_t75" style="width:467.8pt;height:311.85pt" o:ole="">
+          <v:shape id="_x0000_i1032" type="#_x0000_t75" style="width:468pt;height:312pt" o:ole="">
             <v:imagedata r:id="rId33" o:title=""/>
           </v:shape>
-          <o:OLEObject Type="Embed" ProgID="Visio.Drawing.15" ShapeID="_x0000_i1032" DrawAspect="Content" ObjectID="_1538559350" r:id="rId34"/>
+          <o:OLEObject Type="Embed" ProgID="Visio.Drawing.15" ShapeID="_x0000_i1032" DrawAspect="Content" ObjectID="_1538560231" r:id="rId34"/>
         </w:object>
       </w:r>
     </w:p>
@@ -9614,14 +9570,14 @@
           <w:rFonts w:cs="Times New Roman"/>
         </w:rPr>
       </w:pPr>
-      <w:bookmarkStart w:id="15" w:name="_Toc463875951"/>
+      <w:bookmarkStart w:id="14" w:name="_Toc463875951"/>
       <w:r>
         <w:rPr>
           <w:rFonts w:cs="Times New Roman"/>
         </w:rPr>
         <w:t>Non-functional Requirements</w:t>
       </w:r>
-      <w:bookmarkEnd w:id="15"/>
+      <w:bookmarkEnd w:id="14"/>
     </w:p>
     <w:p>
       <w:pPr>
@@ -10415,23 +10371,15 @@
       <w:pPr>
         <w:pStyle w:val="Heading2"/>
       </w:pPr>
-      <w:bookmarkStart w:id="16" w:name="_Toc463875952"/>
+      <w:bookmarkStart w:id="15" w:name="_Toc463875952"/>
       <w:r>
         <w:t>Requirements Trace Table</w:t>
       </w:r>
-      <w:bookmarkEnd w:id="16"/>
-    </w:p>
-    <w:p>
-      <w:r>
-        <w:t xml:space="preserve">Figure 4.27 gives a breakdown of the system requirements that </w:t>
-      </w:r>
-      <w:proofErr w:type="gramStart"/>
-      <w:r>
-        <w:t>have been engineered</w:t>
-      </w:r>
-      <w:proofErr w:type="gramEnd"/>
-      <w:r>
-        <w:t xml:space="preserve"> from the user requirements.</w:t>
+      <w:bookmarkEnd w:id="15"/>
+    </w:p>
+    <w:p>
+      <w:r>
+        <w:t>Figure 4.27 gives a breakdown of the system requirements that have been engineered from the user requirements.</w:t>
       </w:r>
     </w:p>
     <w:p>
@@ -10584,80 +10532,56 @@
       <w:r>
         <w:br w:type="page"/>
       </w:r>
-      <w:bookmarkStart w:id="17" w:name="_Toc463875953"/>
+      <w:bookmarkStart w:id="16" w:name="_Toc463875953"/>
       <w:r>
         <w:lastRenderedPageBreak/>
         <w:t>Exploratory Studies</w:t>
       </w:r>
+      <w:bookmarkEnd w:id="16"/>
+    </w:p>
+    <w:p>
+      <w:pPr>
+        <w:pStyle w:val="Heading2"/>
+      </w:pPr>
+      <w:bookmarkStart w:id="17" w:name="_Toc463875954"/>
+      <w:r>
+        <w:t>Relevant Techniques</w:t>
+      </w:r>
       <w:bookmarkEnd w:id="17"/>
     </w:p>
     <w:p>
+      <w:r>
+        <w:t xml:space="preserve">We will be taking advantage of the prototype software development model. </w:t>
+      </w:r>
+    </w:p>
+    <w:p>
       <w:pPr>
         <w:pStyle w:val="Heading2"/>
       </w:pPr>
-      <w:bookmarkStart w:id="18" w:name="_Toc463875954"/>
-      <w:r>
-        <w:t>Relevant Techniques</w:t>
+      <w:bookmarkStart w:id="18" w:name="_Toc463875955"/>
+      <w:r>
+        <w:t>Relevant Packages/Products</w:t>
       </w:r>
       <w:bookmarkEnd w:id="18"/>
     </w:p>
     <w:p>
       <w:r>
-        <w:t xml:space="preserve">We will be taking advantage of the </w:t>
-      </w:r>
-      <w:proofErr w:type="gramStart"/>
-      <w:r>
-        <w:t>prototype software development model</w:t>
-      </w:r>
-      <w:proofErr w:type="gramEnd"/>
-      <w:r>
-        <w:t xml:space="preserve">. </w:t>
+        <w:t>We will be utilizing various free and store-bought assets found in the Unity asset store.</w:t>
       </w:r>
     </w:p>
     <w:p>
       <w:pPr>
         <w:pStyle w:val="Heading2"/>
       </w:pPr>
-      <w:bookmarkStart w:id="19" w:name="_Toc463875955"/>
-      <w:r>
-        <w:t>Relevant Packages/Products</w:t>
+      <w:bookmarkStart w:id="19" w:name="_Toc463875956"/>
+      <w:r>
+        <w:t>Broader Impacts</w:t>
       </w:r>
       <w:bookmarkEnd w:id="19"/>
     </w:p>
     <w:p>
       <w:r>
-        <w:t>We will be utilizing various free and store-bought assets found in the Unity asset store.</w:t>
-      </w:r>
-    </w:p>
-    <w:p>
-      <w:pPr>
-        <w:pStyle w:val="Heading2"/>
-      </w:pPr>
-      <w:bookmarkStart w:id="20" w:name="_Toc463875956"/>
-      <w:r>
-        <w:t>Broader Impacts</w:t>
-      </w:r>
-      <w:bookmarkEnd w:id="20"/>
-    </w:p>
-    <w:p>
-      <w:r>
-        <w:t xml:space="preserve">This virtual reality experience has the potential to help minimize distracted driving. Minimizing distracted driving means that there will be </w:t>
-      </w:r>
-      <w:proofErr w:type="gramStart"/>
-      <w:r>
-        <w:t>less accidents</w:t>
-      </w:r>
-      <w:proofErr w:type="gramEnd"/>
-      <w:r>
-        <w:t xml:space="preserve">, less injuries, and less deaths because of distracted driving. Since the application runs on the Android operating system, which </w:t>
-      </w:r>
-      <w:proofErr w:type="gramStart"/>
-      <w:r>
-        <w:t>is used by millions of people</w:t>
-      </w:r>
-      <w:proofErr w:type="gramEnd"/>
-      <w:r>
-        <w:t xml:space="preserve"> every day, this application has the potential to reach a large number of drivers and passengers.</w:t>
+        <w:t>This virtual reality experience has the potential to help minimize distracted driving. Minimizing distracted driving means that there will be less accidents, less injuries, and less deaths because of distracted driving. Since the application runs on the Android operating system, which is used by millions of people every day, this application has the potential to reach a large number of drivers and passengers.</w:t>
       </w:r>
     </w:p>
     <w:p>
@@ -10675,35 +10599,45 @@
       <w:pPr>
         <w:pStyle w:val="Heading1"/>
       </w:pPr>
-      <w:bookmarkStart w:id="21" w:name="_Toc463875957"/>
+      <w:bookmarkStart w:id="20" w:name="_Toc463875957"/>
       <w:r>
         <w:lastRenderedPageBreak/>
         <w:t>System Design</w:t>
       </w:r>
+      <w:bookmarkEnd w:id="20"/>
+    </w:p>
+    <w:p>
+      <w:pPr>
+        <w:pStyle w:val="Heading2"/>
+      </w:pPr>
+      <w:bookmarkStart w:id="21" w:name="_Toc463875958"/>
+      <w:r>
+        <w:t>Architectural Design</w:t>
+      </w:r>
       <w:bookmarkEnd w:id="21"/>
     </w:p>
     <w:p>
+      <w:r>
+        <w:t>The system will be using the MVC architectural pattern, but will explore other options as we progress.</w:t>
+      </w:r>
+    </w:p>
+    <w:p>
       <w:pPr>
         <w:pStyle w:val="Heading2"/>
       </w:pPr>
-      <w:bookmarkStart w:id="22" w:name="_Toc463875958"/>
-      <w:r>
-        <w:t>Architectural Design</w:t>
+      <w:bookmarkStart w:id="22" w:name="_Toc463875959"/>
+      <w:r>
+        <w:t>Structural Design</w:t>
       </w:r>
       <w:bookmarkEnd w:id="22"/>
     </w:p>
     <w:p>
-      <w:r>
-        <w:t>The system will be using the MVC architectural pattern, but will explore other options as we progress.</w:t>
-      </w:r>
-    </w:p>
-    <w:p>
       <w:pPr>
         <w:pStyle w:val="Heading2"/>
       </w:pPr>
-      <w:bookmarkStart w:id="23" w:name="_Toc463875959"/>
-      <w:r>
-        <w:t>Structural Design</w:t>
+      <w:bookmarkStart w:id="23" w:name="_Toc463875960"/>
+      <w:r>
+        <w:t>User Interface Design</w:t>
       </w:r>
       <w:bookmarkEnd w:id="23"/>
     </w:p>
@@ -10711,9 +10645,9 @@
       <w:pPr>
         <w:pStyle w:val="Heading2"/>
       </w:pPr>
-      <w:bookmarkStart w:id="24" w:name="_Toc463875960"/>
-      <w:r>
-        <w:t>User Interface Design</w:t>
+      <w:bookmarkStart w:id="24" w:name="_Toc463875961"/>
+      <w:r>
+        <w:t>Behavioral Design</w:t>
       </w:r>
       <w:bookmarkEnd w:id="24"/>
     </w:p>
@@ -10721,21 +10655,11 @@
       <w:pPr>
         <w:pStyle w:val="Heading2"/>
       </w:pPr>
-      <w:bookmarkStart w:id="25" w:name="_Toc463875961"/>
-      <w:r>
-        <w:t>Behavioral Design</w:t>
+      <w:bookmarkStart w:id="25" w:name="_Toc463875962"/>
+      <w:r>
+        <w:t>Design Alternatives &amp; Design Rationale</w:t>
       </w:r>
       <w:bookmarkEnd w:id="25"/>
-    </w:p>
-    <w:p>
-      <w:pPr>
-        <w:pStyle w:val="Heading2"/>
-      </w:pPr>
-      <w:bookmarkStart w:id="26" w:name="_Toc463875962"/>
-      <w:r>
-        <w:t>Design Alternatives &amp; Design Rationale</w:t>
-      </w:r>
-      <w:bookmarkEnd w:id="26"/>
     </w:p>
     <w:p>
       <w:pPr>
@@ -10752,29 +10676,47 @@
       <w:pPr>
         <w:pStyle w:val="Heading1"/>
       </w:pPr>
-      <w:bookmarkStart w:id="27" w:name="_Toc463875963"/>
+      <w:bookmarkStart w:id="26" w:name="_Toc463875963"/>
       <w:r>
         <w:lastRenderedPageBreak/>
         <w:t>System Implementation</w:t>
       </w:r>
+      <w:bookmarkEnd w:id="26"/>
+    </w:p>
+    <w:p>
+      <w:pPr>
+        <w:pStyle w:val="Heading2"/>
+      </w:pPr>
+      <w:bookmarkStart w:id="27" w:name="_Toc463875964"/>
+      <w:r>
+        <w:t>Programming Languages &amp; Tools</w:t>
+      </w:r>
       <w:bookmarkEnd w:id="27"/>
     </w:p>
     <w:p>
+      <w:r>
+        <w:t xml:space="preserve">We are implementing our project using Unity, </w:t>
+      </w:r>
+      <w:r>
+        <w:t>which takes advantage of C# for creating scripts</w:t>
+      </w:r>
+      <w:r>
+        <w:t>.</w:t>
+      </w:r>
+    </w:p>
+    <w:p>
       <w:pPr>
         <w:pStyle w:val="Heading2"/>
       </w:pPr>
-      <w:bookmarkStart w:id="28" w:name="_Toc463875964"/>
-      <w:r>
-        <w:t>Programming Languages &amp; Tools</w:t>
+      <w:bookmarkStart w:id="28" w:name="_Toc463875965"/>
+      <w:r>
+        <w:t>Coding Conventions</w:t>
       </w:r>
       <w:bookmarkEnd w:id="28"/>
     </w:p>
     <w:p>
       <w:r>
-        <w:t xml:space="preserve">We are implementing our project using Unity, </w:t>
-      </w:r>
-      <w:r>
-        <w:t>which takes advantage of C# for creating scripts</w:t>
+        <w:t>We will be using Microsoft C# coding conventions</w:t>
       </w:r>
       <w:r>
         <w:t>.</w:t>
@@ -10784,15 +10726,15 @@
       <w:pPr>
         <w:pStyle w:val="Heading2"/>
       </w:pPr>
-      <w:bookmarkStart w:id="29" w:name="_Toc463875965"/>
-      <w:r>
-        <w:t>Coding Conventions</w:t>
+      <w:bookmarkStart w:id="29" w:name="_Toc463875966"/>
+      <w:r>
+        <w:t>Code Version Control</w:t>
       </w:r>
       <w:bookmarkEnd w:id="29"/>
     </w:p>
     <w:p>
       <w:r>
-        <w:t>We will be using Microsoft C# coding conventions</w:t>
+        <w:t>We are utilizing Git and Github to keep track of all changes</w:t>
       </w:r>
       <w:r>
         <w:t>.</w:t>
@@ -10802,39 +10744,21 @@
       <w:pPr>
         <w:pStyle w:val="Heading2"/>
       </w:pPr>
-      <w:bookmarkStart w:id="30" w:name="_Toc463875966"/>
-      <w:r>
-        <w:t>Code Version Control</w:t>
+      <w:bookmarkStart w:id="30" w:name="_Toc463875967"/>
+      <w:r>
+        <w:t>Implementation Alternatives &amp; Decision Rationale</w:t>
       </w:r>
       <w:bookmarkEnd w:id="30"/>
     </w:p>
     <w:p>
-      <w:r>
-        <w:t>We are utilizing Git and Github to keep track of all changes</w:t>
-      </w:r>
-      <w:r>
-        <w:t>.</w:t>
-      </w:r>
-    </w:p>
-    <w:p>
       <w:pPr>
         <w:pStyle w:val="Heading2"/>
       </w:pPr>
-      <w:bookmarkStart w:id="31" w:name="_Toc463875967"/>
-      <w:r>
-        <w:t>Implementation Alternatives &amp; Decision Rationale</w:t>
+      <w:bookmarkStart w:id="31" w:name="_Toc463875968"/>
+      <w:r>
+        <w:t>Analysis of Key Algorithms</w:t>
       </w:r>
       <w:bookmarkEnd w:id="31"/>
-    </w:p>
-    <w:p>
-      <w:pPr>
-        <w:pStyle w:val="Heading2"/>
-      </w:pPr>
-      <w:bookmarkStart w:id="32" w:name="_Toc463875968"/>
-      <w:r>
-        <w:t>Analysis of Key Algorithms</w:t>
-      </w:r>
-      <w:bookmarkEnd w:id="32"/>
     </w:p>
     <w:p>
       <w:pPr>
@@ -10851,148 +10775,148 @@
       <w:pPr>
         <w:pStyle w:val="Heading1"/>
       </w:pPr>
-      <w:bookmarkStart w:id="33" w:name="_Toc463875969"/>
+      <w:bookmarkStart w:id="32" w:name="_Toc463875969"/>
       <w:r>
         <w:lastRenderedPageBreak/>
         <w:t>System Testing</w:t>
       </w:r>
+      <w:bookmarkEnd w:id="32"/>
+    </w:p>
+    <w:p>
+      <w:pPr>
+        <w:pStyle w:val="Heading2"/>
+      </w:pPr>
+      <w:bookmarkStart w:id="33" w:name="_Toc463875970"/>
+      <w:r>
+        <w:t>Test Automation Framework</w:t>
+      </w:r>
       <w:bookmarkEnd w:id="33"/>
     </w:p>
     <w:p>
       <w:pPr>
+        <w:pStyle w:val="Heading3"/>
+      </w:pPr>
+      <w:bookmarkStart w:id="34" w:name="_Toc463875971"/>
+      <w:r>
+        <w:t>Steps for Installing Test Framework</w:t>
+      </w:r>
+      <w:bookmarkEnd w:id="34"/>
+    </w:p>
+    <w:p>
+      <w:pPr>
+        <w:pStyle w:val="Heading3"/>
+      </w:pPr>
+      <w:bookmarkStart w:id="35" w:name="_Toc463875972"/>
+      <w:r>
+        <w:t>Steps for Running Test Cases</w:t>
+      </w:r>
+      <w:bookmarkEnd w:id="35"/>
+    </w:p>
+    <w:p>
+      <w:pPr>
         <w:pStyle w:val="Heading2"/>
       </w:pPr>
-      <w:bookmarkStart w:id="34" w:name="_Toc463875970"/>
-      <w:r>
-        <w:t>Test Automation Framework</w:t>
-      </w:r>
-      <w:bookmarkEnd w:id="34"/>
+      <w:bookmarkStart w:id="36" w:name="_Toc463875973"/>
+      <w:r>
+        <w:t>Test Case Design</w:t>
+      </w:r>
+      <w:bookmarkEnd w:id="36"/>
     </w:p>
     <w:p>
       <w:pPr>
         <w:pStyle w:val="Heading3"/>
       </w:pPr>
-      <w:bookmarkStart w:id="35" w:name="_Toc463875971"/>
-      <w:r>
-        <w:t>Steps for Installing Test Framework</w:t>
-      </w:r>
-      <w:bookmarkEnd w:id="35"/>
+      <w:bookmarkStart w:id="37" w:name="_Toc463875974"/>
+      <w:r>
+        <w:t>Acceptance Test Cases</w:t>
+      </w:r>
+      <w:bookmarkEnd w:id="37"/>
     </w:p>
     <w:p>
       <w:pPr>
         <w:pStyle w:val="Heading3"/>
       </w:pPr>
-      <w:bookmarkStart w:id="36" w:name="_Toc463875972"/>
-      <w:r>
-        <w:t>Steps for Running Test Cases</w:t>
-      </w:r>
-      <w:bookmarkEnd w:id="36"/>
+      <w:bookmarkStart w:id="38" w:name="_Toc463875975"/>
+      <w:r>
+        <w:t>System Test Cases</w:t>
+      </w:r>
+      <w:bookmarkEnd w:id="38"/>
+    </w:p>
+    <w:p>
+      <w:pPr>
+        <w:pStyle w:val="Heading3"/>
+      </w:pPr>
+      <w:bookmarkStart w:id="39" w:name="_Toc463875976"/>
+      <w:r>
+        <w:t>Integration Test Cases</w:t>
+      </w:r>
+      <w:bookmarkEnd w:id="39"/>
+    </w:p>
+    <w:p>
+      <w:pPr>
+        <w:pStyle w:val="Heading3"/>
+      </w:pPr>
+      <w:bookmarkStart w:id="40" w:name="_Toc463875977"/>
+      <w:r>
+        <w:t>Unit Test Cases</w:t>
+      </w:r>
+      <w:bookmarkEnd w:id="40"/>
     </w:p>
     <w:p>
       <w:pPr>
         <w:pStyle w:val="Heading2"/>
       </w:pPr>
-      <w:bookmarkStart w:id="37" w:name="_Toc463875973"/>
-      <w:r>
-        <w:t>Test Case Design</w:t>
-      </w:r>
-      <w:bookmarkEnd w:id="37"/>
+      <w:bookmarkStart w:id="41" w:name="_Toc463875978"/>
+      <w:r>
+        <w:t xml:space="preserve">Test Case </w:t>
+      </w:r>
+      <w:r>
+        <w:t>Execution</w:t>
+      </w:r>
+      <w:r>
+        <w:t xml:space="preserve"> Report</w:t>
+      </w:r>
+      <w:bookmarkEnd w:id="41"/>
     </w:p>
     <w:p>
       <w:pPr>
         <w:pStyle w:val="Heading3"/>
       </w:pPr>
-      <w:bookmarkStart w:id="38" w:name="_Toc463875974"/>
-      <w:r>
-        <w:t>Acceptance Test Cases</w:t>
-      </w:r>
-      <w:bookmarkEnd w:id="38"/>
+      <w:bookmarkStart w:id="42" w:name="_Toc463875979"/>
+      <w:r>
+        <w:t>Unit Testing Report</w:t>
+      </w:r>
+      <w:bookmarkEnd w:id="42"/>
     </w:p>
     <w:p>
       <w:pPr>
         <w:pStyle w:val="Heading3"/>
       </w:pPr>
-      <w:bookmarkStart w:id="39" w:name="_Toc463875975"/>
-      <w:r>
-        <w:t>System Test Cases</w:t>
-      </w:r>
-      <w:bookmarkEnd w:id="39"/>
+      <w:bookmarkStart w:id="43" w:name="_Toc463875980"/>
+      <w:r>
+        <w:t>Integration Testing Report</w:t>
+      </w:r>
+      <w:bookmarkEnd w:id="43"/>
     </w:p>
     <w:p>
       <w:pPr>
         <w:pStyle w:val="Heading3"/>
       </w:pPr>
-      <w:bookmarkStart w:id="40" w:name="_Toc463875976"/>
-      <w:r>
-        <w:t>Integration Test Cases</w:t>
-      </w:r>
-      <w:bookmarkEnd w:id="40"/>
+      <w:bookmarkStart w:id="44" w:name="_Toc463875981"/>
+      <w:r>
+        <w:t>System Testing Report</w:t>
+      </w:r>
+      <w:bookmarkEnd w:id="44"/>
     </w:p>
     <w:p>
       <w:pPr>
         <w:pStyle w:val="Heading3"/>
       </w:pPr>
-      <w:bookmarkStart w:id="41" w:name="_Toc463875977"/>
-      <w:r>
-        <w:t>Unit Test Cases</w:t>
-      </w:r>
-      <w:bookmarkEnd w:id="41"/>
-    </w:p>
-    <w:p>
-      <w:pPr>
-        <w:pStyle w:val="Heading2"/>
-      </w:pPr>
-      <w:bookmarkStart w:id="42" w:name="_Toc463875978"/>
-      <w:r>
-        <w:t xml:space="preserve">Test Case </w:t>
-      </w:r>
-      <w:r>
-        <w:t>Execution</w:t>
-      </w:r>
-      <w:r>
-        <w:t xml:space="preserve"> Report</w:t>
-      </w:r>
-      <w:bookmarkEnd w:id="42"/>
-    </w:p>
-    <w:p>
-      <w:pPr>
-        <w:pStyle w:val="Heading3"/>
-      </w:pPr>
-      <w:bookmarkStart w:id="43" w:name="_Toc463875979"/>
-      <w:r>
-        <w:t>Unit Testing Report</w:t>
-      </w:r>
-      <w:bookmarkEnd w:id="43"/>
-    </w:p>
-    <w:p>
-      <w:pPr>
-        <w:pStyle w:val="Heading3"/>
-      </w:pPr>
-      <w:bookmarkStart w:id="44" w:name="_Toc463875980"/>
-      <w:r>
-        <w:t>Integration Testing Report</w:t>
-      </w:r>
-      <w:bookmarkEnd w:id="44"/>
-    </w:p>
-    <w:p>
-      <w:pPr>
-        <w:pStyle w:val="Heading3"/>
-      </w:pPr>
-      <w:bookmarkStart w:id="45" w:name="_Toc463875981"/>
-      <w:r>
-        <w:t>System Testing Report</w:t>
+      <w:bookmarkStart w:id="45" w:name="_Toc463875982"/>
+      <w:r>
+        <w:t>Acceptance Testing Report</w:t>
       </w:r>
       <w:bookmarkEnd w:id="45"/>
-    </w:p>
-    <w:p>
-      <w:pPr>
-        <w:pStyle w:val="Heading3"/>
-      </w:pPr>
-      <w:bookmarkStart w:id="46" w:name="_Toc463875982"/>
-      <w:r>
-        <w:t>Acceptance Testing Report</w:t>
-      </w:r>
-      <w:bookmarkEnd w:id="46"/>
     </w:p>
     <w:p>
       <w:pPr>
@@ -11009,53 +10933,53 @@
       <w:pPr>
         <w:pStyle w:val="Heading1"/>
       </w:pPr>
-      <w:bookmarkStart w:id="47" w:name="_Toc463875983"/>
+      <w:bookmarkStart w:id="46" w:name="_Toc463875983"/>
       <w:r>
         <w:lastRenderedPageBreak/>
         <w:t>Challenges &amp; Open Issues</w:t>
       </w:r>
+      <w:bookmarkEnd w:id="46"/>
+    </w:p>
+    <w:p>
+      <w:pPr>
+        <w:pStyle w:val="Heading2"/>
+      </w:pPr>
+      <w:bookmarkStart w:id="47" w:name="_Toc463875984"/>
+      <w:r>
+        <w:t>Challenges Face</w:t>
+      </w:r>
+      <w:r>
+        <w:t>d</w:t>
+      </w:r>
+      <w:r>
+        <w:t xml:space="preserve"> in Requirements Engineering</w:t>
+      </w:r>
       <w:bookmarkEnd w:id="47"/>
     </w:p>
     <w:p>
+      <w:r>
+        <w:t>We had trouble dealing with somewhat vague requirements provided by the industry sponsor, and were faced with the task of continuous meetings in order to get a clear understanding of the sponsor’s needs in regard to the system.</w:t>
+      </w:r>
+    </w:p>
+    <w:p>
       <w:pPr>
         <w:pStyle w:val="Heading2"/>
       </w:pPr>
-      <w:bookmarkStart w:id="48" w:name="_Toc463875984"/>
-      <w:r>
-        <w:t>Challenges Face</w:t>
-      </w:r>
-      <w:r>
-        <w:t>d</w:t>
-      </w:r>
-      <w:r>
-        <w:t xml:space="preserve"> in Requirements Engineering</w:t>
+      <w:bookmarkStart w:id="48" w:name="_Toc463875985"/>
+      <w:r>
+        <w:t>Challenges Faced in System Development</w:t>
       </w:r>
       <w:bookmarkEnd w:id="48"/>
     </w:p>
     <w:p>
-      <w:r>
-        <w:t>We had trouble dealing with somewhat vague requirements provided by the industry sponsor, and were faced with the task of continuous meetings in order to get a clear understanding of the sponsor’s needs in regard to the system.</w:t>
-      </w:r>
-    </w:p>
-    <w:p>
       <w:pPr>
         <w:pStyle w:val="Heading2"/>
       </w:pPr>
-      <w:bookmarkStart w:id="49" w:name="_Toc463875985"/>
-      <w:r>
-        <w:t>Challenges Faced in System Development</w:t>
+      <w:bookmarkStart w:id="49" w:name="_Toc463875986"/>
+      <w:r>
+        <w:t>Open Issues &amp; Ideas for Solutions</w:t>
       </w:r>
       <w:bookmarkEnd w:id="49"/>
-    </w:p>
-    <w:p>
-      <w:pPr>
-        <w:pStyle w:val="Heading2"/>
-      </w:pPr>
-      <w:bookmarkStart w:id="50" w:name="_Toc463875986"/>
-      <w:r>
-        <w:t>Open Issues &amp; Ideas for Solutions</w:t>
-      </w:r>
-      <w:bookmarkEnd w:id="50"/>
     </w:p>
     <w:p>
       <w:pPr>
@@ -11073,95 +10997,95 @@
       <w:pPr>
         <w:pStyle w:val="Heading1"/>
       </w:pPr>
-      <w:bookmarkStart w:id="51" w:name="_Toc463875987"/>
+      <w:bookmarkStart w:id="50" w:name="_Toc463875987"/>
       <w:r>
         <w:lastRenderedPageBreak/>
         <w:t>System Manuals</w:t>
       </w:r>
+      <w:bookmarkEnd w:id="50"/>
+    </w:p>
+    <w:p>
+      <w:pPr>
+        <w:pStyle w:val="Heading2"/>
+      </w:pPr>
+      <w:bookmarkStart w:id="51" w:name="_Toc463875988"/>
+      <w:r>
+        <w:t>Instructions for System Development</w:t>
+      </w:r>
       <w:bookmarkEnd w:id="51"/>
     </w:p>
     <w:p>
+      <w:r>
+        <w:t>N/A</w:t>
+      </w:r>
+    </w:p>
+    <w:p>
+      <w:pPr>
+        <w:pStyle w:val="Heading3"/>
+      </w:pPr>
+      <w:bookmarkStart w:id="52" w:name="_Toc463875989"/>
+      <w:r>
+        <w:t>How to Set Up Development Environment</w:t>
+      </w:r>
+      <w:bookmarkEnd w:id="52"/>
+    </w:p>
+    <w:p>
+      <w:r>
+        <w:t>In order to develop the application, the developer must have Unity installed</w:t>
+      </w:r>
+      <w:r>
+        <w:t xml:space="preserve"> as well as Git in order to pull from the repository.  Once pulled, opening the project in Unity will allow for additional development.</w:t>
+      </w:r>
+    </w:p>
+    <w:p>
+      <w:pPr>
+        <w:pStyle w:val="Heading3"/>
+      </w:pPr>
+      <w:bookmarkStart w:id="53" w:name="_Toc463875990"/>
+      <w:r>
+        <w:t>Notes on System Further Extensions</w:t>
+      </w:r>
+      <w:bookmarkEnd w:id="53"/>
+    </w:p>
+    <w:p>
       <w:pPr>
         <w:pStyle w:val="Heading2"/>
       </w:pPr>
-      <w:bookmarkStart w:id="52" w:name="_Toc463875988"/>
-      <w:r>
-        <w:t>Instructions for System Development</w:t>
-      </w:r>
-      <w:bookmarkEnd w:id="52"/>
-    </w:p>
-    <w:p>
-      <w:r>
-        <w:t>N/A</w:t>
-      </w:r>
+      <w:bookmarkStart w:id="54" w:name="_Toc463875991"/>
+      <w:r>
+        <w:t>Instructions for System Deployment</w:t>
+      </w:r>
+      <w:bookmarkEnd w:id="54"/>
     </w:p>
     <w:p>
       <w:pPr>
         <w:pStyle w:val="Heading3"/>
       </w:pPr>
-      <w:bookmarkStart w:id="53" w:name="_Toc463875989"/>
-      <w:r>
-        <w:t>How to Set Up Development Environment</w:t>
-      </w:r>
-      <w:bookmarkEnd w:id="53"/>
-    </w:p>
-    <w:p>
-      <w:r>
-        <w:t>In order to develop the application, the developer must have Unity installed</w:t>
-      </w:r>
-      <w:r>
-        <w:t xml:space="preserve"> as well as Git in order to pull from the repository.  Once pulled, opening the project in Unity will allow for additional development.</w:t>
-      </w:r>
+      <w:bookmarkStart w:id="55" w:name="_Toc463875992"/>
+      <w:r>
+        <w:t>Platform Requirements</w:t>
+      </w:r>
+      <w:bookmarkEnd w:id="55"/>
     </w:p>
     <w:p>
       <w:pPr>
         <w:pStyle w:val="Heading3"/>
       </w:pPr>
-      <w:bookmarkStart w:id="54" w:name="_Toc463875990"/>
-      <w:r>
-        <w:t>Notes on System Further Extensions</w:t>
-      </w:r>
-      <w:bookmarkEnd w:id="54"/>
+      <w:bookmarkStart w:id="56" w:name="_Toc463875993"/>
+      <w:r>
+        <w:t>System Installation</w:t>
+      </w:r>
+      <w:bookmarkEnd w:id="56"/>
     </w:p>
     <w:p>
       <w:pPr>
         <w:pStyle w:val="Heading2"/>
       </w:pPr>
-      <w:bookmarkStart w:id="55" w:name="_Toc463875991"/>
-      <w:r>
-        <w:t>Instructions for System Deployment</w:t>
-      </w:r>
-      <w:bookmarkEnd w:id="55"/>
-    </w:p>
-    <w:p>
-      <w:pPr>
-        <w:pStyle w:val="Heading3"/>
-      </w:pPr>
-      <w:bookmarkStart w:id="56" w:name="_Toc463875992"/>
-      <w:r>
-        <w:t>Platform Requirements</w:t>
-      </w:r>
-      <w:bookmarkEnd w:id="56"/>
-    </w:p>
-    <w:p>
-      <w:pPr>
-        <w:pStyle w:val="Heading3"/>
-      </w:pPr>
-      <w:bookmarkStart w:id="57" w:name="_Toc463875993"/>
-      <w:r>
-        <w:t>System Installation</w:t>
+      <w:bookmarkStart w:id="57" w:name="_Toc463875994"/>
+      <w:r>
+        <w:t>Instructions for System End Users</w:t>
       </w:r>
       <w:bookmarkEnd w:id="57"/>
-    </w:p>
-    <w:p>
-      <w:pPr>
-        <w:pStyle w:val="Heading2"/>
-      </w:pPr>
-      <w:bookmarkStart w:id="58" w:name="_Toc463875994"/>
-      <w:r>
-        <w:t>Instructions for System End Users</w:t>
-      </w:r>
-      <w:bookmarkEnd w:id="58"/>
     </w:p>
     <w:p>
       <w:pPr>
@@ -11179,20 +11103,30 @@
       <w:pPr>
         <w:pStyle w:val="Heading1"/>
       </w:pPr>
-      <w:bookmarkStart w:id="59" w:name="_Toc463875995"/>
+      <w:bookmarkStart w:id="58" w:name="_Toc463875995"/>
       <w:r>
         <w:lastRenderedPageBreak/>
         <w:t>Conclusion</w:t>
       </w:r>
+      <w:bookmarkEnd w:id="58"/>
+    </w:p>
+    <w:p>
+      <w:pPr>
+        <w:pStyle w:val="Heading2"/>
+      </w:pPr>
+      <w:bookmarkStart w:id="59" w:name="_Toc463875996"/>
+      <w:r>
+        <w:t>Achievement</w:t>
+      </w:r>
       <w:bookmarkEnd w:id="59"/>
     </w:p>
     <w:p>
       <w:pPr>
         <w:pStyle w:val="Heading2"/>
       </w:pPr>
-      <w:bookmarkStart w:id="60" w:name="_Toc463875996"/>
-      <w:r>
-        <w:t>Achievement</w:t>
+      <w:bookmarkStart w:id="60" w:name="_Toc463875997"/>
+      <w:r>
+        <w:t>Lessons Learned</w:t>
       </w:r>
       <w:bookmarkEnd w:id="60"/>
     </w:p>
@@ -11200,21 +11134,11 @@
       <w:pPr>
         <w:pStyle w:val="Heading2"/>
       </w:pPr>
-      <w:bookmarkStart w:id="61" w:name="_Toc463875997"/>
-      <w:r>
-        <w:t>Lessons Learned</w:t>
+      <w:bookmarkStart w:id="61" w:name="_Toc463875998"/>
+      <w:r>
+        <w:t>Acknowledgment</w:t>
       </w:r>
       <w:bookmarkEnd w:id="61"/>
-    </w:p>
-    <w:p>
-      <w:pPr>
-        <w:pStyle w:val="Heading2"/>
-      </w:pPr>
-      <w:bookmarkStart w:id="62" w:name="_Toc463875998"/>
-      <w:r>
-        <w:t>Acknowledgment</w:t>
-      </w:r>
-      <w:bookmarkEnd w:id="62"/>
     </w:p>
     <w:p>
       <w:pPr>
@@ -11232,11 +11156,69 @@
       <w:pPr>
         <w:pStyle w:val="Heading1"/>
       </w:pPr>
-      <w:bookmarkStart w:id="63" w:name="_Toc463875999"/>
+      <w:bookmarkStart w:id="62" w:name="_Toc463875999"/>
       <w:r>
         <w:lastRenderedPageBreak/>
         <w:t>References</w:t>
       </w:r>
+      <w:bookmarkEnd w:id="62"/>
+    </w:p>
+    <w:p>
+      <w:r>
+        <w:t>[1] MSDN, C# Programmer’s Reference, Accessed on 10/21/2016</w:t>
+      </w:r>
+    </w:p>
+    <w:p>
+      <w:hyperlink r:id="rId40" w:history="1">
+        <w:r>
+          <w:rPr>
+            <w:rStyle w:val="Hyperlink"/>
+          </w:rPr>
+          <w:t>https://msdn.microsoft.com/en-us/library/618ayhy6(v=vs.71).aspx</w:t>
+        </w:r>
+      </w:hyperlink>
+    </w:p>
+    <w:p/>
+    <w:p>
+      <w:r>
+        <w:t>[2]</w:t>
+      </w:r>
+      <w:r>
+        <w:t xml:space="preserve"> Unity, Unity Scripting Reference, Accessed on 10/21/2016</w:t>
+      </w:r>
+    </w:p>
+    <w:p>
+      <w:hyperlink r:id="rId41" w:history="1">
+        <w:r>
+          <w:rPr>
+            <w:rStyle w:val="Hyperlink"/>
+          </w:rPr>
+          <w:t>https://docs.unity3d.com/ScriptReference/</w:t>
+        </w:r>
+      </w:hyperlink>
+    </w:p>
+    <w:p/>
+    <w:p>
+      <w:r>
+        <w:t>[3] Unity, Unity Manual, Accessed on 10/21/2016</w:t>
+      </w:r>
+    </w:p>
+    <w:p>
+      <w:hyperlink r:id="rId42" w:history="1">
+        <w:r>
+          <w:rPr>
+            <w:rStyle w:val="Hyperlink"/>
+          </w:rPr>
+          <w:t>https://docs.unity3d.com/Manual/index.html</w:t>
+        </w:r>
+      </w:hyperlink>
+    </w:p>
+    <w:p/>
+    <w:p>
+      <w:r>
+        <w:t>[4]</w:t>
+      </w:r>
+      <w:bookmarkStart w:id="63" w:name="_GoBack"/>
       <w:bookmarkEnd w:id="63"/>
     </w:p>
     <w:sectPr>
@@ -11250,7 +11232,7 @@
 </file>
 
 <file path=word/endnotes.xml><?xml version="1.0" encoding="utf-8"?>
-<w:endnotes xmlns:wpc="http://schemas.microsoft.com/office/word/2010/wordprocessingCanvas" xmlns:mc="http://schemas.openxmlformats.org/markup-compatibility/2006" xmlns:o="urn:schemas-microsoft-com:office:office" xmlns:r="http://schemas.openxmlformats.org/officeDocument/2006/relationships" xmlns:m="http://schemas.openxmlformats.org/officeDocument/2006/math" xmlns:v="urn:schemas-microsoft-com:vml" xmlns:wp14="http://schemas.microsoft.com/office/word/2010/wordprocessingDrawing" xmlns:wp="http://schemas.openxmlformats.org/drawingml/2006/wordprocessingDrawing" xmlns:w10="urn:schemas-microsoft-com:office:word" xmlns:w="http://schemas.openxmlformats.org/wordprocessingml/2006/main" xmlns:w14="http://schemas.microsoft.com/office/word/2010/wordml" xmlns:w15="http://schemas.microsoft.com/office/word/2012/wordml" xmlns:wpg="http://schemas.microsoft.com/office/word/2010/wordprocessingGroup" xmlns:wpi="http://schemas.microsoft.com/office/word/2010/wordprocessingInk" xmlns:wne="http://schemas.microsoft.com/office/word/2006/wordml" xmlns:wps="http://schemas.microsoft.com/office/word/2010/wordprocessingShape" mc:Ignorable="w14 w15 wp14">
+<w:endnotes xmlns:wpc="http://schemas.microsoft.com/office/word/2010/wordprocessingCanvas" xmlns:cx="http://schemas.microsoft.com/office/drawing/2014/chartex" xmlns:cx1="http://schemas.microsoft.com/office/drawing/2015/9/8/chartex" xmlns:mc="http://schemas.openxmlformats.org/markup-compatibility/2006" xmlns:o="urn:schemas-microsoft-com:office:office" xmlns:r="http://schemas.openxmlformats.org/officeDocument/2006/relationships" xmlns:m="http://schemas.openxmlformats.org/officeDocument/2006/math" xmlns:v="urn:schemas-microsoft-com:vml" xmlns:wp14="http://schemas.microsoft.com/office/word/2010/wordprocessingDrawing" xmlns:wp="http://schemas.openxmlformats.org/drawingml/2006/wordprocessingDrawing" xmlns:w10="urn:schemas-microsoft-com:office:word" xmlns:w="http://schemas.openxmlformats.org/wordprocessingml/2006/main" xmlns:w14="http://schemas.microsoft.com/office/word/2010/wordml" xmlns:w15="http://schemas.microsoft.com/office/word/2012/wordml" xmlns:w16se="http://schemas.microsoft.com/office/word/2015/wordml/symex" xmlns:wpg="http://schemas.microsoft.com/office/word/2010/wordprocessingGroup" xmlns:wpi="http://schemas.microsoft.com/office/word/2010/wordprocessingInk" xmlns:wne="http://schemas.microsoft.com/office/word/2006/wordml" xmlns:wps="http://schemas.microsoft.com/office/word/2010/wordprocessingShape" mc:Ignorable="w14 w15 w16se wp14">
   <w:endnote w:type="separator" w:id="-1">
     <w:p>
       <w:pPr>
@@ -11275,7 +11257,7 @@
 </file>
 
 <file path=word/footnotes.xml><?xml version="1.0" encoding="utf-8"?>
-<w:footnotes xmlns:wpc="http://schemas.microsoft.com/office/word/2010/wordprocessingCanvas" xmlns:mc="http://schemas.openxmlformats.org/markup-compatibility/2006" xmlns:o="urn:schemas-microsoft-com:office:office" xmlns:r="http://schemas.openxmlformats.org/officeDocument/2006/relationships" xmlns:m="http://schemas.openxmlformats.org/officeDocument/2006/math" xmlns:v="urn:schemas-microsoft-com:vml" xmlns:wp14="http://schemas.microsoft.com/office/word/2010/wordprocessingDrawing" xmlns:wp="http://schemas.openxmlformats.org/drawingml/2006/wordprocessingDrawing" xmlns:w10="urn:schemas-microsoft-com:office:word" xmlns:w="http://schemas.openxmlformats.org/wordprocessingml/2006/main" xmlns:w14="http://schemas.microsoft.com/office/word/2010/wordml" xmlns:w15="http://schemas.microsoft.com/office/word/2012/wordml" xmlns:wpg="http://schemas.microsoft.com/office/word/2010/wordprocessingGroup" xmlns:wpi="http://schemas.microsoft.com/office/word/2010/wordprocessingInk" xmlns:wne="http://schemas.microsoft.com/office/word/2006/wordml" xmlns:wps="http://schemas.microsoft.com/office/word/2010/wordprocessingShape" mc:Ignorable="w14 w15 wp14">
+<w:footnotes xmlns:wpc="http://schemas.microsoft.com/office/word/2010/wordprocessingCanvas" xmlns:cx="http://schemas.microsoft.com/office/drawing/2014/chartex" xmlns:cx1="http://schemas.microsoft.com/office/drawing/2015/9/8/chartex" xmlns:mc="http://schemas.openxmlformats.org/markup-compatibility/2006" xmlns:o="urn:schemas-microsoft-com:office:office" xmlns:r="http://schemas.openxmlformats.org/officeDocument/2006/relationships" xmlns:m="http://schemas.openxmlformats.org/officeDocument/2006/math" xmlns:v="urn:schemas-microsoft-com:vml" xmlns:wp14="http://schemas.microsoft.com/office/word/2010/wordprocessingDrawing" xmlns:wp="http://schemas.openxmlformats.org/drawingml/2006/wordprocessingDrawing" xmlns:w10="urn:schemas-microsoft-com:office:word" xmlns:w="http://schemas.openxmlformats.org/wordprocessingml/2006/main" xmlns:w14="http://schemas.microsoft.com/office/word/2010/wordml" xmlns:w15="http://schemas.microsoft.com/office/word/2012/wordml" xmlns:w16se="http://schemas.microsoft.com/office/word/2015/wordml/symex" xmlns:wpg="http://schemas.microsoft.com/office/word/2010/wordprocessingGroup" xmlns:wpi="http://schemas.microsoft.com/office/word/2010/wordprocessingInk" xmlns:wne="http://schemas.microsoft.com/office/word/2006/wordml" xmlns:wps="http://schemas.microsoft.com/office/word/2010/wordprocessingShape" mc:Ignorable="w14 w15 w16se wp14">
   <w:footnote w:type="separator" w:id="-1">
     <w:p>
       <w:pPr>
@@ -11300,7 +11282,7 @@
 </file>
 
 <file path=word/numbering.xml><?xml version="1.0" encoding="utf-8"?>
-<w:numbering xmlns:wpc="http://schemas.microsoft.com/office/word/2010/wordprocessingCanvas" xmlns:mc="http://schemas.openxmlformats.org/markup-compatibility/2006" xmlns:o="urn:schemas-microsoft-com:office:office" xmlns:r="http://schemas.openxmlformats.org/officeDocument/2006/relationships" xmlns:m="http://schemas.openxmlformats.org/officeDocument/2006/math" xmlns:v="urn:schemas-microsoft-com:vml" xmlns:wp14="http://schemas.microsoft.com/office/word/2010/wordprocessingDrawing" xmlns:wp="http://schemas.openxmlformats.org/drawingml/2006/wordprocessingDrawing" xmlns:w10="urn:schemas-microsoft-com:office:word" xmlns:w="http://schemas.openxmlformats.org/wordprocessingml/2006/main" xmlns:w14="http://schemas.microsoft.com/office/word/2010/wordml" xmlns:w15="http://schemas.microsoft.com/office/word/2012/wordml" xmlns:wpg="http://schemas.microsoft.com/office/word/2010/wordprocessingGroup" xmlns:wpi="http://schemas.microsoft.com/office/word/2010/wordprocessingInk" xmlns:wne="http://schemas.microsoft.com/office/word/2006/wordml" xmlns:wps="http://schemas.microsoft.com/office/word/2010/wordprocessingShape" mc:Ignorable="w14 w15 wp14">
+<w:numbering xmlns:wpc="http://schemas.microsoft.com/office/word/2010/wordprocessingCanvas" xmlns:cx="http://schemas.microsoft.com/office/drawing/2014/chartex" xmlns:cx1="http://schemas.microsoft.com/office/drawing/2015/9/8/chartex" xmlns:mc="http://schemas.openxmlformats.org/markup-compatibility/2006" xmlns:o="urn:schemas-microsoft-com:office:office" xmlns:r="http://schemas.openxmlformats.org/officeDocument/2006/relationships" xmlns:m="http://schemas.openxmlformats.org/officeDocument/2006/math" xmlns:v="urn:schemas-microsoft-com:vml" xmlns:wp14="http://schemas.microsoft.com/office/word/2010/wordprocessingDrawing" xmlns:wp="http://schemas.openxmlformats.org/drawingml/2006/wordprocessingDrawing" xmlns:w10="urn:schemas-microsoft-com:office:word" xmlns:w="http://schemas.openxmlformats.org/wordprocessingml/2006/main" xmlns:w14="http://schemas.microsoft.com/office/word/2010/wordml" xmlns:w15="http://schemas.microsoft.com/office/word/2012/wordml" xmlns:w16se="http://schemas.microsoft.com/office/word/2015/wordml/symex" xmlns:wpg="http://schemas.microsoft.com/office/word/2010/wordprocessingGroup" xmlns:wpi="http://schemas.microsoft.com/office/word/2010/wordprocessingInk" xmlns:wne="http://schemas.microsoft.com/office/word/2006/wordml" xmlns:wps="http://schemas.microsoft.com/office/word/2010/wordprocessingShape" mc:Ignorable="w14 w15 w16se wp14">
   <w:abstractNum w:abstractNumId="0" w15:restartNumberingAfterBreak="0">
     <w:nsid w:val="008F0BA3"/>
     <w:multiLevelType w:val="multilevel"/>
@@ -12009,7 +11991,7 @@
 </file>
 
 <file path=word/styles.xml><?xml version="1.0" encoding="utf-8"?>
-<w:styles xmlns:mc="http://schemas.openxmlformats.org/markup-compatibility/2006" xmlns:r="http://schemas.openxmlformats.org/officeDocument/2006/relationships" xmlns:w="http://schemas.openxmlformats.org/wordprocessingml/2006/main" xmlns:w14="http://schemas.microsoft.com/office/word/2010/wordml" xmlns:w15="http://schemas.microsoft.com/office/word/2012/wordml" mc:Ignorable="w14 w15">
+<w:styles xmlns:mc="http://schemas.openxmlformats.org/markup-compatibility/2006" xmlns:r="http://schemas.openxmlformats.org/officeDocument/2006/relationships" xmlns:w="http://schemas.openxmlformats.org/wordprocessingml/2006/main" xmlns:w14="http://schemas.microsoft.com/office/word/2010/wordml" xmlns:w15="http://schemas.microsoft.com/office/word/2012/wordml" xmlns:w16se="http://schemas.microsoft.com/office/word/2015/wordml/symex" mc:Ignorable="w14 w15 w16se">
   <w:docDefaults>
     <w:rPrDefault>
       <w:rPr>
@@ -13249,7 +13231,7 @@
 </file>
 
 <file path=customXml/itemProps1.xml><?xml version="1.0" encoding="utf-8"?>
-<ds:datastoreItem xmlns:ds="http://schemas.openxmlformats.org/officeDocument/2006/customXml" ds:itemID="{F9816CA4-BE17-480D-9B11-559344B9D64C}">
+<ds:datastoreItem xmlns:ds="http://schemas.openxmlformats.org/officeDocument/2006/customXml" ds:itemID="{0465444A-E5B4-4E2B-96FF-E8A14CFDFED2}">
   <ds:schemaRefs>
     <ds:schemaRef ds:uri="http://schemas.openxmlformats.org/officeDocument/2006/bibliography"/>
   </ds:schemaRefs>

</xml_diff>

<commit_message>
version 1.5 complete and submitted
</commit_message>
<xml_diff>
--- a/Documents/Reports/Team1_Report V1.5.docx
+++ b/Documents/Reports/Team1_Report V1.5.docx
@@ -1,6 +1,6 @@
 
 <file path=word/document.xml><?xml version="1.0" encoding="utf-8"?>
-<w:document xmlns:wpc="http://schemas.microsoft.com/office/word/2010/wordprocessingCanvas" xmlns:cx="http://schemas.microsoft.com/office/drawing/2014/chartex" xmlns:cx1="http://schemas.microsoft.com/office/drawing/2015/9/8/chartex" xmlns:mc="http://schemas.openxmlformats.org/markup-compatibility/2006" xmlns:o="urn:schemas-microsoft-com:office:office" xmlns:r="http://schemas.openxmlformats.org/officeDocument/2006/relationships" xmlns:m="http://schemas.openxmlformats.org/officeDocument/2006/math" xmlns:v="urn:schemas-microsoft-com:vml" xmlns:wp14="http://schemas.microsoft.com/office/word/2010/wordprocessingDrawing" xmlns:wp="http://schemas.openxmlformats.org/drawingml/2006/wordprocessingDrawing" xmlns:w10="urn:schemas-microsoft-com:office:word" xmlns:w="http://schemas.openxmlformats.org/wordprocessingml/2006/main" xmlns:w14="http://schemas.microsoft.com/office/word/2010/wordml" xmlns:w15="http://schemas.microsoft.com/office/word/2012/wordml" xmlns:w16se="http://schemas.microsoft.com/office/word/2015/wordml/symex" xmlns:wpg="http://schemas.microsoft.com/office/word/2010/wordprocessingGroup" xmlns:wpi="http://schemas.microsoft.com/office/word/2010/wordprocessingInk" xmlns:wne="http://schemas.microsoft.com/office/word/2006/wordml" xmlns:wps="http://schemas.microsoft.com/office/word/2010/wordprocessingShape" mc:Ignorable="w14 w15 w16se wp14">
+<w:document xmlns:wpc="http://schemas.microsoft.com/office/word/2010/wordprocessingCanvas" xmlns:cx="http://schemas.microsoft.com/office/drawing/2014/chartex" xmlns:cx1="http://schemas.microsoft.com/office/drawing/2015/9/8/chartex" xmlns:cx2="http://schemas.microsoft.com/office/drawing/2015/10/21/chartex" xmlns:mc="http://schemas.openxmlformats.org/markup-compatibility/2006" xmlns:o="urn:schemas-microsoft-com:office:office" xmlns:r="http://schemas.openxmlformats.org/officeDocument/2006/relationships" xmlns:m="http://schemas.openxmlformats.org/officeDocument/2006/math" xmlns:v="urn:schemas-microsoft-com:vml" xmlns:wp14="http://schemas.microsoft.com/office/word/2010/wordprocessingDrawing" xmlns:wp="http://schemas.openxmlformats.org/drawingml/2006/wordprocessingDrawing" xmlns:w10="urn:schemas-microsoft-com:office:word" xmlns:w="http://schemas.openxmlformats.org/wordprocessingml/2006/main" xmlns:w14="http://schemas.microsoft.com/office/word/2010/wordml" xmlns:w15="http://schemas.microsoft.com/office/word/2012/wordml" xmlns:w16se="http://schemas.microsoft.com/office/word/2015/wordml/symex" xmlns:wpg="http://schemas.microsoft.com/office/word/2010/wordprocessingGroup" xmlns:wpi="http://schemas.microsoft.com/office/word/2010/wordprocessingInk" xmlns:wne="http://schemas.microsoft.com/office/word/2006/wordml" xmlns:wps="http://schemas.microsoft.com/office/word/2010/wordprocessingShape" mc:Ignorable="w14 w15 w16se wp14">
   <w:body>
     <w:sdt>
       <w:sdtPr>
@@ -60,7 +60,7 @@
           <w:r>
             <w:fldChar w:fldCharType="separate"/>
           </w:r>
-          <w:hyperlink w:anchor="_Toc463875937" w:history="1">
+          <w:hyperlink w:anchor="_Toc464857937" w:history="1">
             <w:r>
               <w:rPr>
                 <w:rStyle w:val="Hyperlink"/>
@@ -102,7 +102,7 @@
                 <w:noProof/>
                 <w:webHidden/>
               </w:rPr>
-              <w:instrText xml:space="preserve"> PAGEREF _Toc463875937 \h </w:instrText>
+              <w:instrText xml:space="preserve"> PAGEREF _Toc464857937 \h </w:instrText>
             </w:r>
             <w:r>
               <w:rPr>
@@ -146,7 +146,7 @@
               <w:sz w:val="22"/>
             </w:rPr>
           </w:pPr>
-          <w:hyperlink w:anchor="_Toc463875938" w:history="1">
+          <w:hyperlink w:anchor="_Toc464857938" w:history="1">
             <w:r>
               <w:rPr>
                 <w:rStyle w:val="Hyperlink"/>
@@ -188,7 +188,93 @@
                 <w:noProof/>
                 <w:webHidden/>
               </w:rPr>
-              <w:instrText xml:space="preserve"> PAGEREF _Toc463875938 \h </w:instrText>
+              <w:instrText xml:space="preserve"> PAGEREF _Toc464857938 \h </w:instrText>
+            </w:r>
+            <w:r>
+              <w:rPr>
+                <w:noProof/>
+                <w:webHidden/>
+              </w:rPr>
+            </w:r>
+            <w:r>
+              <w:rPr>
+                <w:noProof/>
+                <w:webHidden/>
+              </w:rPr>
+              <w:fldChar w:fldCharType="separate"/>
+            </w:r>
+            <w:r>
+              <w:rPr>
+                <w:noProof/>
+                <w:webHidden/>
+              </w:rPr>
+              <w:t>4</w:t>
+            </w:r>
+            <w:r>
+              <w:rPr>
+                <w:noProof/>
+                <w:webHidden/>
+              </w:rPr>
+              <w:fldChar w:fldCharType="end"/>
+            </w:r>
+          </w:hyperlink>
+        </w:p>
+        <w:p>
+          <w:pPr>
+            <w:pStyle w:val="TOC2"/>
+            <w:tabs>
+              <w:tab w:val="left" w:pos="880"/>
+              <w:tab w:val="right" w:leader="dot" w:pos="9350"/>
+            </w:tabs>
+            <w:rPr>
+              <w:rFonts w:asciiTheme="minorHAnsi" w:eastAsiaTheme="minorEastAsia" w:hAnsiTheme="minorHAnsi" w:cstheme="minorBidi"/>
+              <w:noProof/>
+              <w:sz w:val="22"/>
+            </w:rPr>
+          </w:pPr>
+          <w:hyperlink w:anchor="_Toc464857939" w:history="1">
+            <w:r>
+              <w:rPr>
+                <w:rStyle w:val="Hyperlink"/>
+                <w:noProof/>
+              </w:rPr>
+              <w:t>2.1</w:t>
+            </w:r>
+            <w:r>
+              <w:rPr>
+                <w:rFonts w:asciiTheme="minorHAnsi" w:eastAsiaTheme="minorEastAsia" w:hAnsiTheme="minorHAnsi" w:cstheme="minorBidi"/>
+                <w:noProof/>
+                <w:sz w:val="22"/>
+              </w:rPr>
+              <w:tab/>
+            </w:r>
+            <w:r>
+              <w:rPr>
+                <w:rStyle w:val="Hyperlink"/>
+                <w:noProof/>
+              </w:rPr>
+              <w:t>Changes in Version 1.5</w:t>
+            </w:r>
+            <w:r>
+              <w:rPr>
+                <w:noProof/>
+                <w:webHidden/>
+              </w:rPr>
+              <w:tab/>
+            </w:r>
+            <w:r>
+              <w:rPr>
+                <w:noProof/>
+                <w:webHidden/>
+              </w:rPr>
+              <w:fldChar w:fldCharType="begin"/>
+            </w:r>
+            <w:r>
+              <w:rPr>
+                <w:noProof/>
+                <w:webHidden/>
+              </w:rPr>
+              <w:instrText xml:space="preserve"> PAGEREF _Toc464857939 \h </w:instrText>
             </w:r>
             <w:r>
               <w:rPr>
@@ -232,7 +318,7 @@
               <w:sz w:val="22"/>
             </w:rPr>
           </w:pPr>
-          <w:hyperlink w:anchor="_Toc463875939" w:history="1">
+          <w:hyperlink w:anchor="_Toc464857940" w:history="1">
             <w:r>
               <w:rPr>
                 <w:rStyle w:val="Hyperlink"/>
@@ -274,7 +360,7 @@
                 <w:noProof/>
                 <w:webHidden/>
               </w:rPr>
-              <w:instrText xml:space="preserve"> PAGEREF _Toc463875939 \h </w:instrText>
+              <w:instrText xml:space="preserve"> PAGEREF _Toc464857940 \h </w:instrText>
             </w:r>
             <w:r>
               <w:rPr>
@@ -318,7 +404,7 @@
               <w:sz w:val="22"/>
             </w:rPr>
           </w:pPr>
-          <w:hyperlink w:anchor="_Toc463875940" w:history="1">
+          <w:hyperlink w:anchor="_Toc464857941" w:history="1">
             <w:r>
               <w:rPr>
                 <w:rStyle w:val="Hyperlink"/>
@@ -360,7 +446,7 @@
                 <w:noProof/>
                 <w:webHidden/>
               </w:rPr>
-              <w:instrText xml:space="preserve"> PAGEREF _Toc463875940 \h </w:instrText>
+              <w:instrText xml:space="preserve"> PAGEREF _Toc464857941 \h </w:instrText>
             </w:r>
             <w:r>
               <w:rPr>
@@ -404,7 +490,7 @@
               <w:sz w:val="22"/>
             </w:rPr>
           </w:pPr>
-          <w:hyperlink w:anchor="_Toc463875941" w:history="1">
+          <w:hyperlink w:anchor="_Toc464857942" w:history="1">
             <w:r>
               <w:rPr>
                 <w:rStyle w:val="Hyperlink"/>
@@ -446,7 +532,7 @@
                 <w:noProof/>
                 <w:webHidden/>
               </w:rPr>
-              <w:instrText xml:space="preserve"> PAGEREF _Toc463875941 \h </w:instrText>
+              <w:instrText xml:space="preserve"> PAGEREF _Toc464857942 \h </w:instrText>
             </w:r>
             <w:r>
               <w:rPr>
@@ -490,7 +576,7 @@
               <w:sz w:val="22"/>
             </w:rPr>
           </w:pPr>
-          <w:hyperlink w:anchor="_Toc463875942" w:history="1">
+          <w:hyperlink w:anchor="_Toc464857943" w:history="1">
             <w:r>
               <w:rPr>
                 <w:rStyle w:val="Hyperlink"/>
@@ -532,7 +618,7 @@
                 <w:noProof/>
                 <w:webHidden/>
               </w:rPr>
-              <w:instrText xml:space="preserve"> PAGEREF _Toc463875942 \h </w:instrText>
+              <w:instrText xml:space="preserve"> PAGEREF _Toc464857943 \h </w:instrText>
             </w:r>
             <w:r>
               <w:rPr>
@@ -576,7 +662,7 @@
               <w:sz w:val="22"/>
             </w:rPr>
           </w:pPr>
-          <w:hyperlink w:anchor="_Toc463875943" w:history="1">
+          <w:hyperlink w:anchor="_Toc464857944" w:history="1">
             <w:r>
               <w:rPr>
                 <w:rStyle w:val="Hyperlink"/>
@@ -618,7 +704,7 @@
                 <w:noProof/>
                 <w:webHidden/>
               </w:rPr>
-              <w:instrText xml:space="preserve"> PAGEREF _Toc463875943 \h </w:instrText>
+              <w:instrText xml:space="preserve"> PAGEREF _Toc464857944 \h </w:instrText>
             </w:r>
             <w:r>
               <w:rPr>
@@ -662,7 +748,7 @@
               <w:sz w:val="22"/>
             </w:rPr>
           </w:pPr>
-          <w:hyperlink w:anchor="_Toc463875944" w:history="1">
+          <w:hyperlink w:anchor="_Toc464857945" w:history="1">
             <w:r>
               <w:rPr>
                 <w:rStyle w:val="Hyperlink"/>
@@ -704,7 +790,7 @@
                 <w:noProof/>
                 <w:webHidden/>
               </w:rPr>
-              <w:instrText xml:space="preserve"> PAGEREF _Toc463875944 \h </w:instrText>
+              <w:instrText xml:space="preserve"> PAGEREF _Toc464857945 \h </w:instrText>
             </w:r>
             <w:r>
               <w:rPr>
@@ -748,7 +834,7 @@
               <w:sz w:val="22"/>
             </w:rPr>
           </w:pPr>
-          <w:hyperlink w:anchor="_Toc463875945" w:history="1">
+          <w:hyperlink w:anchor="_Toc464857946" w:history="1">
             <w:r>
               <w:rPr>
                 <w:rStyle w:val="Hyperlink"/>
@@ -790,7 +876,7 @@
                 <w:noProof/>
                 <w:webHidden/>
               </w:rPr>
-              <w:instrText xml:space="preserve"> PAGEREF _Toc463875945 \h </w:instrText>
+              <w:instrText xml:space="preserve"> PAGEREF _Toc464857946 \h </w:instrText>
             </w:r>
             <w:r>
               <w:rPr>
@@ -834,7 +920,7 @@
               <w:sz w:val="22"/>
             </w:rPr>
           </w:pPr>
-          <w:hyperlink w:anchor="_Toc463875946" w:history="1">
+          <w:hyperlink w:anchor="_Toc464857947" w:history="1">
             <w:r>
               <w:rPr>
                 <w:rStyle w:val="Hyperlink"/>
@@ -876,7 +962,7 @@
                 <w:noProof/>
                 <w:webHidden/>
               </w:rPr>
-              <w:instrText xml:space="preserve"> PAGEREF _Toc463875946 \h </w:instrText>
+              <w:instrText xml:space="preserve"> PAGEREF _Toc464857947 \h </w:instrText>
             </w:r>
             <w:r>
               <w:rPr>
@@ -920,7 +1006,7 @@
               <w:sz w:val="22"/>
             </w:rPr>
           </w:pPr>
-          <w:hyperlink w:anchor="_Toc463875947" w:history="1">
+          <w:hyperlink w:anchor="_Toc464857948" w:history="1">
             <w:r>
               <w:rPr>
                 <w:rStyle w:val="Hyperlink"/>
@@ -962,7 +1048,7 @@
                 <w:noProof/>
                 <w:webHidden/>
               </w:rPr>
-              <w:instrText xml:space="preserve"> PAGEREF _Toc463875947 \h </w:instrText>
+              <w:instrText xml:space="preserve"> PAGEREF _Toc464857948 \h </w:instrText>
             </w:r>
             <w:r>
               <w:rPr>
@@ -1006,7 +1092,7 @@
               <w:sz w:val="22"/>
             </w:rPr>
           </w:pPr>
-          <w:hyperlink w:anchor="_Toc463875948" w:history="1">
+          <w:hyperlink w:anchor="_Toc464857949" w:history="1">
             <w:r>
               <w:rPr>
                 <w:rStyle w:val="Hyperlink"/>
@@ -1048,7 +1134,7 @@
                 <w:noProof/>
                 <w:webHidden/>
               </w:rPr>
-              <w:instrText xml:space="preserve"> PAGEREF _Toc463875948 \h </w:instrText>
+              <w:instrText xml:space="preserve"> PAGEREF _Toc464857949 \h </w:instrText>
             </w:r>
             <w:r>
               <w:rPr>
@@ -1068,7 +1154,7 @@
                 <w:noProof/>
                 <w:webHidden/>
               </w:rPr>
-              <w:t>10</w:t>
+              <w:t>12</w:t>
             </w:r>
             <w:r>
               <w:rPr>
@@ -1092,7 +1178,7 @@
               <w:sz w:val="22"/>
             </w:rPr>
           </w:pPr>
-          <w:hyperlink w:anchor="_Toc463875949" w:history="1">
+          <w:hyperlink w:anchor="_Toc464857950" w:history="1">
             <w:r>
               <w:rPr>
                 <w:rStyle w:val="Hyperlink"/>
@@ -1134,7 +1220,7 @@
                 <w:noProof/>
                 <w:webHidden/>
               </w:rPr>
-              <w:instrText xml:space="preserve"> PAGEREF _Toc463875949 \h </w:instrText>
+              <w:instrText xml:space="preserve"> PAGEREF _Toc464857950 \h </w:instrText>
             </w:r>
             <w:r>
               <w:rPr>
@@ -1154,7 +1240,7 @@
                 <w:noProof/>
                 <w:webHidden/>
               </w:rPr>
-              <w:t>13</w:t>
+              <w:t>14</w:t>
             </w:r>
             <w:r>
               <w:rPr>
@@ -1178,7 +1264,7 @@
               <w:sz w:val="22"/>
             </w:rPr>
           </w:pPr>
-          <w:hyperlink w:anchor="_Toc463875950" w:history="1">
+          <w:hyperlink w:anchor="_Toc464857951" w:history="1">
             <w:r>
               <w:rPr>
                 <w:rStyle w:val="Hyperlink"/>
@@ -1220,7 +1306,7 @@
                 <w:noProof/>
                 <w:webHidden/>
               </w:rPr>
-              <w:instrText xml:space="preserve"> PAGEREF _Toc463875950 \h </w:instrText>
+              <w:instrText xml:space="preserve"> PAGEREF _Toc464857951 \h </w:instrText>
             </w:r>
             <w:r>
               <w:rPr>
@@ -1240,7 +1326,7 @@
                 <w:noProof/>
                 <w:webHidden/>
               </w:rPr>
-              <w:t>13</w:t>
+              <w:t>15</w:t>
             </w:r>
             <w:r>
               <w:rPr>
@@ -1264,7 +1350,7 @@
               <w:sz w:val="22"/>
             </w:rPr>
           </w:pPr>
-          <w:hyperlink w:anchor="_Toc463875951" w:history="1">
+          <w:hyperlink w:anchor="_Toc464857952" w:history="1">
             <w:r>
               <w:rPr>
                 <w:rStyle w:val="Hyperlink"/>
@@ -1306,7 +1392,7 @@
                 <w:noProof/>
                 <w:webHidden/>
               </w:rPr>
-              <w:instrText xml:space="preserve"> PAGEREF _Toc463875951 \h </w:instrText>
+              <w:instrText xml:space="preserve"> PAGEREF _Toc464857952 \h </w:instrText>
             </w:r>
             <w:r>
               <w:rPr>
@@ -1326,7 +1412,7 @@
                 <w:noProof/>
                 <w:webHidden/>
               </w:rPr>
-              <w:t>19</w:t>
+              <w:t>21</w:t>
             </w:r>
             <w:r>
               <w:rPr>
@@ -1350,7 +1436,7 @@
               <w:sz w:val="22"/>
             </w:rPr>
           </w:pPr>
-          <w:hyperlink w:anchor="_Toc463875952" w:history="1">
+          <w:hyperlink w:anchor="_Toc464857953" w:history="1">
             <w:r>
               <w:rPr>
                 <w:rStyle w:val="Hyperlink"/>
@@ -1392,7 +1478,7 @@
                 <w:noProof/>
                 <w:webHidden/>
               </w:rPr>
-              <w:instrText xml:space="preserve"> PAGEREF _Toc463875952 \h </w:instrText>
+              <w:instrText xml:space="preserve"> PAGEREF _Toc464857953 \h </w:instrText>
             </w:r>
             <w:r>
               <w:rPr>
@@ -1412,7 +1498,7 @@
                 <w:noProof/>
                 <w:webHidden/>
               </w:rPr>
-              <w:t>20</w:t>
+              <w:t>22</w:t>
             </w:r>
             <w:r>
               <w:rPr>
@@ -1436,7 +1522,7 @@
               <w:sz w:val="22"/>
             </w:rPr>
           </w:pPr>
-          <w:hyperlink w:anchor="_Toc463875953" w:history="1">
+          <w:hyperlink w:anchor="_Toc464857954" w:history="1">
             <w:r>
               <w:rPr>
                 <w:rStyle w:val="Hyperlink"/>
@@ -1478,7 +1564,7 @@
                 <w:noProof/>
                 <w:webHidden/>
               </w:rPr>
-              <w:instrText xml:space="preserve"> PAGEREF _Toc463875953 \h </w:instrText>
+              <w:instrText xml:space="preserve"> PAGEREF _Toc464857954 \h </w:instrText>
             </w:r>
             <w:r>
               <w:rPr>
@@ -1498,7 +1584,7 @@
                 <w:noProof/>
                 <w:webHidden/>
               </w:rPr>
-              <w:t>22</w:t>
+              <w:t>24</w:t>
             </w:r>
             <w:r>
               <w:rPr>
@@ -1522,7 +1608,7 @@
               <w:sz w:val="22"/>
             </w:rPr>
           </w:pPr>
-          <w:hyperlink w:anchor="_Toc463875954" w:history="1">
+          <w:hyperlink w:anchor="_Toc464857955" w:history="1">
             <w:r>
               <w:rPr>
                 <w:rStyle w:val="Hyperlink"/>
@@ -1564,7 +1650,7 @@
                 <w:noProof/>
                 <w:webHidden/>
               </w:rPr>
-              <w:instrText xml:space="preserve"> PAGEREF _Toc463875954 \h </w:instrText>
+              <w:instrText xml:space="preserve"> PAGEREF _Toc464857955 \h </w:instrText>
             </w:r>
             <w:r>
               <w:rPr>
@@ -1584,7 +1670,7 @@
                 <w:noProof/>
                 <w:webHidden/>
               </w:rPr>
-              <w:t>22</w:t>
+              <w:t>24</w:t>
             </w:r>
             <w:r>
               <w:rPr>
@@ -1608,7 +1694,7 @@
               <w:sz w:val="22"/>
             </w:rPr>
           </w:pPr>
-          <w:hyperlink w:anchor="_Toc463875955" w:history="1">
+          <w:hyperlink w:anchor="_Toc464857956" w:history="1">
             <w:r>
               <w:rPr>
                 <w:rStyle w:val="Hyperlink"/>
@@ -1650,7 +1736,7 @@
                 <w:noProof/>
                 <w:webHidden/>
               </w:rPr>
-              <w:instrText xml:space="preserve"> PAGEREF _Toc463875955 \h </w:instrText>
+              <w:instrText xml:space="preserve"> PAGEREF _Toc464857956 \h </w:instrText>
             </w:r>
             <w:r>
               <w:rPr>
@@ -1670,7 +1756,7 @@
                 <w:noProof/>
                 <w:webHidden/>
               </w:rPr>
-              <w:t>22</w:t>
+              <w:t>24</w:t>
             </w:r>
             <w:r>
               <w:rPr>
@@ -1694,7 +1780,7 @@
               <w:sz w:val="22"/>
             </w:rPr>
           </w:pPr>
-          <w:hyperlink w:anchor="_Toc463875956" w:history="1">
+          <w:hyperlink w:anchor="_Toc464857957" w:history="1">
             <w:r>
               <w:rPr>
                 <w:rStyle w:val="Hyperlink"/>
@@ -1736,7 +1822,7 @@
                 <w:noProof/>
                 <w:webHidden/>
               </w:rPr>
-              <w:instrText xml:space="preserve"> PAGEREF _Toc463875956 \h </w:instrText>
+              <w:instrText xml:space="preserve"> PAGEREF _Toc464857957 \h </w:instrText>
             </w:r>
             <w:r>
               <w:rPr>
@@ -1756,7 +1842,7 @@
                 <w:noProof/>
                 <w:webHidden/>
               </w:rPr>
-              <w:t>22</w:t>
+              <w:t>24</w:t>
             </w:r>
             <w:r>
               <w:rPr>
@@ -1780,7 +1866,7 @@
               <w:sz w:val="22"/>
             </w:rPr>
           </w:pPr>
-          <w:hyperlink w:anchor="_Toc463875957" w:history="1">
+          <w:hyperlink w:anchor="_Toc464857958" w:history="1">
             <w:r>
               <w:rPr>
                 <w:rStyle w:val="Hyperlink"/>
@@ -1822,7 +1908,7 @@
                 <w:noProof/>
                 <w:webHidden/>
               </w:rPr>
-              <w:instrText xml:space="preserve"> PAGEREF _Toc463875957 \h </w:instrText>
+              <w:instrText xml:space="preserve"> PAGEREF _Toc464857958 \h </w:instrText>
             </w:r>
             <w:r>
               <w:rPr>
@@ -1842,7 +1928,7 @@
                 <w:noProof/>
                 <w:webHidden/>
               </w:rPr>
-              <w:t>23</w:t>
+              <w:t>25</w:t>
             </w:r>
             <w:r>
               <w:rPr>
@@ -1866,7 +1952,7 @@
               <w:sz w:val="22"/>
             </w:rPr>
           </w:pPr>
-          <w:hyperlink w:anchor="_Toc463875958" w:history="1">
+          <w:hyperlink w:anchor="_Toc464857959" w:history="1">
             <w:r>
               <w:rPr>
                 <w:rStyle w:val="Hyperlink"/>
@@ -1908,7 +1994,7 @@
                 <w:noProof/>
                 <w:webHidden/>
               </w:rPr>
-              <w:instrText xml:space="preserve"> PAGEREF _Toc463875958 \h </w:instrText>
+              <w:instrText xml:space="preserve"> PAGEREF _Toc464857959 \h </w:instrText>
             </w:r>
             <w:r>
               <w:rPr>
@@ -1928,7 +2014,7 @@
                 <w:noProof/>
                 <w:webHidden/>
               </w:rPr>
-              <w:t>23</w:t>
+              <w:t>25</w:t>
             </w:r>
             <w:r>
               <w:rPr>
@@ -1952,7 +2038,7 @@
               <w:sz w:val="22"/>
             </w:rPr>
           </w:pPr>
-          <w:hyperlink w:anchor="_Toc463875959" w:history="1">
+          <w:hyperlink w:anchor="_Toc464857960" w:history="1">
             <w:r>
               <w:rPr>
                 <w:rStyle w:val="Hyperlink"/>
@@ -1994,7 +2080,7 @@
                 <w:noProof/>
                 <w:webHidden/>
               </w:rPr>
-              <w:instrText xml:space="preserve"> PAGEREF _Toc463875959 \h </w:instrText>
+              <w:instrText xml:space="preserve"> PAGEREF _Toc464857960 \h </w:instrText>
             </w:r>
             <w:r>
               <w:rPr>
@@ -2014,7 +2100,7 @@
                 <w:noProof/>
                 <w:webHidden/>
               </w:rPr>
-              <w:t>23</w:t>
+              <w:t>25</w:t>
             </w:r>
             <w:r>
               <w:rPr>
@@ -2038,7 +2124,7 @@
               <w:sz w:val="22"/>
             </w:rPr>
           </w:pPr>
-          <w:hyperlink w:anchor="_Toc463875960" w:history="1">
+          <w:hyperlink w:anchor="_Toc464857961" w:history="1">
             <w:r>
               <w:rPr>
                 <w:rStyle w:val="Hyperlink"/>
@@ -2080,7 +2166,7 @@
                 <w:noProof/>
                 <w:webHidden/>
               </w:rPr>
-              <w:instrText xml:space="preserve"> PAGEREF _Toc463875960 \h </w:instrText>
+              <w:instrText xml:space="preserve"> PAGEREF _Toc464857961 \h </w:instrText>
             </w:r>
             <w:r>
               <w:rPr>
@@ -2100,7 +2186,7 @@
                 <w:noProof/>
                 <w:webHidden/>
               </w:rPr>
-              <w:t>23</w:t>
+              <w:t>25</w:t>
             </w:r>
             <w:r>
               <w:rPr>
@@ -2124,7 +2210,7 @@
               <w:sz w:val="22"/>
             </w:rPr>
           </w:pPr>
-          <w:hyperlink w:anchor="_Toc463875961" w:history="1">
+          <w:hyperlink w:anchor="_Toc464857962" w:history="1">
             <w:r>
               <w:rPr>
                 <w:rStyle w:val="Hyperlink"/>
@@ -2166,7 +2252,7 @@
                 <w:noProof/>
                 <w:webHidden/>
               </w:rPr>
-              <w:instrText xml:space="preserve"> PAGEREF _Toc463875961 \h </w:instrText>
+              <w:instrText xml:space="preserve"> PAGEREF _Toc464857962 \h </w:instrText>
             </w:r>
             <w:r>
               <w:rPr>
@@ -2186,7 +2272,7 @@
                 <w:noProof/>
                 <w:webHidden/>
               </w:rPr>
-              <w:t>23</w:t>
+              <w:t>25</w:t>
             </w:r>
             <w:r>
               <w:rPr>
@@ -2210,7 +2296,7 @@
               <w:sz w:val="22"/>
             </w:rPr>
           </w:pPr>
-          <w:hyperlink w:anchor="_Toc463875962" w:history="1">
+          <w:hyperlink w:anchor="_Toc464857963" w:history="1">
             <w:r>
               <w:rPr>
                 <w:rStyle w:val="Hyperlink"/>
@@ -2252,7 +2338,7 @@
                 <w:noProof/>
                 <w:webHidden/>
               </w:rPr>
-              <w:instrText xml:space="preserve"> PAGEREF _Toc463875962 \h </w:instrText>
+              <w:instrText xml:space="preserve"> PAGEREF _Toc464857963 \h </w:instrText>
             </w:r>
             <w:r>
               <w:rPr>
@@ -2272,7 +2358,7 @@
                 <w:noProof/>
                 <w:webHidden/>
               </w:rPr>
-              <w:t>23</w:t>
+              <w:t>25</w:t>
             </w:r>
             <w:r>
               <w:rPr>
@@ -2296,7 +2382,7 @@
               <w:sz w:val="22"/>
             </w:rPr>
           </w:pPr>
-          <w:hyperlink w:anchor="_Toc463875963" w:history="1">
+          <w:hyperlink w:anchor="_Toc464857964" w:history="1">
             <w:r>
               <w:rPr>
                 <w:rStyle w:val="Hyperlink"/>
@@ -2338,7 +2424,7 @@
                 <w:noProof/>
                 <w:webHidden/>
               </w:rPr>
-              <w:instrText xml:space="preserve"> PAGEREF _Toc463875963 \h </w:instrText>
+              <w:instrText xml:space="preserve"> PAGEREF _Toc464857964 \h </w:instrText>
             </w:r>
             <w:r>
               <w:rPr>
@@ -2358,7 +2444,7 @@
                 <w:noProof/>
                 <w:webHidden/>
               </w:rPr>
-              <w:t>24</w:t>
+              <w:t>26</w:t>
             </w:r>
             <w:r>
               <w:rPr>
@@ -2382,7 +2468,7 @@
               <w:sz w:val="22"/>
             </w:rPr>
           </w:pPr>
-          <w:hyperlink w:anchor="_Toc463875964" w:history="1">
+          <w:hyperlink w:anchor="_Toc464857965" w:history="1">
             <w:r>
               <w:rPr>
                 <w:rStyle w:val="Hyperlink"/>
@@ -2424,7 +2510,7 @@
                 <w:noProof/>
                 <w:webHidden/>
               </w:rPr>
-              <w:instrText xml:space="preserve"> PAGEREF _Toc463875964 \h </w:instrText>
+              <w:instrText xml:space="preserve"> PAGEREF _Toc464857965 \h </w:instrText>
             </w:r>
             <w:r>
               <w:rPr>
@@ -2444,7 +2530,7 @@
                 <w:noProof/>
                 <w:webHidden/>
               </w:rPr>
-              <w:t>24</w:t>
+              <w:t>26</w:t>
             </w:r>
             <w:r>
               <w:rPr>
@@ -2468,7 +2554,7 @@
               <w:sz w:val="22"/>
             </w:rPr>
           </w:pPr>
-          <w:hyperlink w:anchor="_Toc463875965" w:history="1">
+          <w:hyperlink w:anchor="_Toc464857966" w:history="1">
             <w:r>
               <w:rPr>
                 <w:rStyle w:val="Hyperlink"/>
@@ -2510,7 +2596,7 @@
                 <w:noProof/>
                 <w:webHidden/>
               </w:rPr>
-              <w:instrText xml:space="preserve"> PAGEREF _Toc463875965 \h </w:instrText>
+              <w:instrText xml:space="preserve"> PAGEREF _Toc464857966 \h </w:instrText>
             </w:r>
             <w:r>
               <w:rPr>
@@ -2530,7 +2616,7 @@
                 <w:noProof/>
                 <w:webHidden/>
               </w:rPr>
-              <w:t>24</w:t>
+              <w:t>26</w:t>
             </w:r>
             <w:r>
               <w:rPr>
@@ -2554,7 +2640,7 @@
               <w:sz w:val="22"/>
             </w:rPr>
           </w:pPr>
-          <w:hyperlink w:anchor="_Toc463875966" w:history="1">
+          <w:hyperlink w:anchor="_Toc464857967" w:history="1">
             <w:r>
               <w:rPr>
                 <w:rStyle w:val="Hyperlink"/>
@@ -2596,7 +2682,7 @@
                 <w:noProof/>
                 <w:webHidden/>
               </w:rPr>
-              <w:instrText xml:space="preserve"> PAGEREF _Toc463875966 \h </w:instrText>
+              <w:instrText xml:space="preserve"> PAGEREF _Toc464857967 \h </w:instrText>
             </w:r>
             <w:r>
               <w:rPr>
@@ -2616,7 +2702,7 @@
                 <w:noProof/>
                 <w:webHidden/>
               </w:rPr>
-              <w:t>24</w:t>
+              <w:t>26</w:t>
             </w:r>
             <w:r>
               <w:rPr>
@@ -2640,7 +2726,7 @@
               <w:sz w:val="22"/>
             </w:rPr>
           </w:pPr>
-          <w:hyperlink w:anchor="_Toc463875967" w:history="1">
+          <w:hyperlink w:anchor="_Toc464857968" w:history="1">
             <w:r>
               <w:rPr>
                 <w:rStyle w:val="Hyperlink"/>
@@ -2682,7 +2768,7 @@
                 <w:noProof/>
                 <w:webHidden/>
               </w:rPr>
-              <w:instrText xml:space="preserve"> PAGEREF _Toc463875967 \h </w:instrText>
+              <w:instrText xml:space="preserve"> PAGEREF _Toc464857968 \h </w:instrText>
             </w:r>
             <w:r>
               <w:rPr>
@@ -2702,7 +2788,7 @@
                 <w:noProof/>
                 <w:webHidden/>
               </w:rPr>
-              <w:t>24</w:t>
+              <w:t>26</w:t>
             </w:r>
             <w:r>
               <w:rPr>
@@ -2726,7 +2812,7 @@
               <w:sz w:val="22"/>
             </w:rPr>
           </w:pPr>
-          <w:hyperlink w:anchor="_Toc463875968" w:history="1">
+          <w:hyperlink w:anchor="_Toc464857969" w:history="1">
             <w:r>
               <w:rPr>
                 <w:rStyle w:val="Hyperlink"/>
@@ -2768,7 +2854,7 @@
                 <w:noProof/>
                 <w:webHidden/>
               </w:rPr>
-              <w:instrText xml:space="preserve"> PAGEREF _Toc463875968 \h </w:instrText>
+              <w:instrText xml:space="preserve"> PAGEREF _Toc464857969 \h </w:instrText>
             </w:r>
             <w:r>
               <w:rPr>
@@ -2788,7 +2874,7 @@
                 <w:noProof/>
                 <w:webHidden/>
               </w:rPr>
-              <w:t>24</w:t>
+              <w:t>26</w:t>
             </w:r>
             <w:r>
               <w:rPr>
@@ -2812,7 +2898,7 @@
               <w:sz w:val="22"/>
             </w:rPr>
           </w:pPr>
-          <w:hyperlink w:anchor="_Toc463875969" w:history="1">
+          <w:hyperlink w:anchor="_Toc464857970" w:history="1">
             <w:r>
               <w:rPr>
                 <w:rStyle w:val="Hyperlink"/>
@@ -2854,7 +2940,7 @@
                 <w:noProof/>
                 <w:webHidden/>
               </w:rPr>
-              <w:instrText xml:space="preserve"> PAGEREF _Toc463875969 \h </w:instrText>
+              <w:instrText xml:space="preserve"> PAGEREF _Toc464857970 \h </w:instrText>
             </w:r>
             <w:r>
               <w:rPr>
@@ -2874,7 +2960,7 @@
                 <w:noProof/>
                 <w:webHidden/>
               </w:rPr>
-              <w:t>25</w:t>
+              <w:t>27</w:t>
             </w:r>
             <w:r>
               <w:rPr>
@@ -2898,7 +2984,7 @@
               <w:sz w:val="22"/>
             </w:rPr>
           </w:pPr>
-          <w:hyperlink w:anchor="_Toc463875970" w:history="1">
+          <w:hyperlink w:anchor="_Toc464857971" w:history="1">
             <w:r>
               <w:rPr>
                 <w:rStyle w:val="Hyperlink"/>
@@ -2940,7 +3026,7 @@
                 <w:noProof/>
                 <w:webHidden/>
               </w:rPr>
-              <w:instrText xml:space="preserve"> PAGEREF _Toc463875970 \h </w:instrText>
+              <w:instrText xml:space="preserve"> PAGEREF _Toc464857971 \h </w:instrText>
             </w:r>
             <w:r>
               <w:rPr>
@@ -2960,7 +3046,7 @@
                 <w:noProof/>
                 <w:webHidden/>
               </w:rPr>
-              <w:t>25</w:t>
+              <w:t>27</w:t>
             </w:r>
             <w:r>
               <w:rPr>
@@ -2984,7 +3070,7 @@
               <w:sz w:val="22"/>
             </w:rPr>
           </w:pPr>
-          <w:hyperlink w:anchor="_Toc463875971" w:history="1">
+          <w:hyperlink w:anchor="_Toc464857972" w:history="1">
             <w:r>
               <w:rPr>
                 <w:rStyle w:val="Hyperlink"/>
@@ -3026,7 +3112,7 @@
                 <w:noProof/>
                 <w:webHidden/>
               </w:rPr>
-              <w:instrText xml:space="preserve"> PAGEREF _Toc463875971 \h </w:instrText>
+              <w:instrText xml:space="preserve"> PAGEREF _Toc464857972 \h </w:instrText>
             </w:r>
             <w:r>
               <w:rPr>
@@ -3046,7 +3132,7 @@
                 <w:noProof/>
                 <w:webHidden/>
               </w:rPr>
-              <w:t>25</w:t>
+              <w:t>27</w:t>
             </w:r>
             <w:r>
               <w:rPr>
@@ -3070,7 +3156,7 @@
               <w:sz w:val="22"/>
             </w:rPr>
           </w:pPr>
-          <w:hyperlink w:anchor="_Toc463875972" w:history="1">
+          <w:hyperlink w:anchor="_Toc464857973" w:history="1">
             <w:r>
               <w:rPr>
                 <w:rStyle w:val="Hyperlink"/>
@@ -3112,7 +3198,7 @@
                 <w:noProof/>
                 <w:webHidden/>
               </w:rPr>
-              <w:instrText xml:space="preserve"> PAGEREF _Toc463875972 \h </w:instrText>
+              <w:instrText xml:space="preserve"> PAGEREF _Toc464857973 \h </w:instrText>
             </w:r>
             <w:r>
               <w:rPr>
@@ -3132,7 +3218,7 @@
                 <w:noProof/>
                 <w:webHidden/>
               </w:rPr>
-              <w:t>25</w:t>
+              <w:t>27</w:t>
             </w:r>
             <w:r>
               <w:rPr>
@@ -3156,7 +3242,7 @@
               <w:sz w:val="22"/>
             </w:rPr>
           </w:pPr>
-          <w:hyperlink w:anchor="_Toc463875973" w:history="1">
+          <w:hyperlink w:anchor="_Toc464857974" w:history="1">
             <w:r>
               <w:rPr>
                 <w:rStyle w:val="Hyperlink"/>
@@ -3198,7 +3284,7 @@
                 <w:noProof/>
                 <w:webHidden/>
               </w:rPr>
-              <w:instrText xml:space="preserve"> PAGEREF _Toc463875973 \h </w:instrText>
+              <w:instrText xml:space="preserve"> PAGEREF _Toc464857974 \h </w:instrText>
             </w:r>
             <w:r>
               <w:rPr>
@@ -3218,7 +3304,7 @@
                 <w:noProof/>
                 <w:webHidden/>
               </w:rPr>
-              <w:t>25</w:t>
+              <w:t>27</w:t>
             </w:r>
             <w:r>
               <w:rPr>
@@ -3242,7 +3328,7 @@
               <w:sz w:val="22"/>
             </w:rPr>
           </w:pPr>
-          <w:hyperlink w:anchor="_Toc463875974" w:history="1">
+          <w:hyperlink w:anchor="_Toc464857975" w:history="1">
             <w:r>
               <w:rPr>
                 <w:rStyle w:val="Hyperlink"/>
@@ -3284,7 +3370,7 @@
                 <w:noProof/>
                 <w:webHidden/>
               </w:rPr>
-              <w:instrText xml:space="preserve"> PAGEREF _Toc463875974 \h </w:instrText>
+              <w:instrText xml:space="preserve"> PAGEREF _Toc464857975 \h </w:instrText>
             </w:r>
             <w:r>
               <w:rPr>
@@ -3304,7 +3390,7 @@
                 <w:noProof/>
                 <w:webHidden/>
               </w:rPr>
-              <w:t>25</w:t>
+              <w:t>27</w:t>
             </w:r>
             <w:r>
               <w:rPr>
@@ -3328,7 +3414,7 @@
               <w:sz w:val="22"/>
             </w:rPr>
           </w:pPr>
-          <w:hyperlink w:anchor="_Toc463875975" w:history="1">
+          <w:hyperlink w:anchor="_Toc464857976" w:history="1">
             <w:r>
               <w:rPr>
                 <w:rStyle w:val="Hyperlink"/>
@@ -3370,7 +3456,7 @@
                 <w:noProof/>
                 <w:webHidden/>
               </w:rPr>
-              <w:instrText xml:space="preserve"> PAGEREF _Toc463875975 \h </w:instrText>
+              <w:instrText xml:space="preserve"> PAGEREF _Toc464857976 \h </w:instrText>
             </w:r>
             <w:r>
               <w:rPr>
@@ -3390,7 +3476,7 @@
                 <w:noProof/>
                 <w:webHidden/>
               </w:rPr>
-              <w:t>25</w:t>
+              <w:t>27</w:t>
             </w:r>
             <w:r>
               <w:rPr>
@@ -3414,7 +3500,7 @@
               <w:sz w:val="22"/>
             </w:rPr>
           </w:pPr>
-          <w:hyperlink w:anchor="_Toc463875976" w:history="1">
+          <w:hyperlink w:anchor="_Toc464857977" w:history="1">
             <w:r>
               <w:rPr>
                 <w:rStyle w:val="Hyperlink"/>
@@ -3456,7 +3542,7 @@
                 <w:noProof/>
                 <w:webHidden/>
               </w:rPr>
-              <w:instrText xml:space="preserve"> PAGEREF _Toc463875976 \h </w:instrText>
+              <w:instrText xml:space="preserve"> PAGEREF _Toc464857977 \h </w:instrText>
             </w:r>
             <w:r>
               <w:rPr>
@@ -3476,7 +3562,7 @@
                 <w:noProof/>
                 <w:webHidden/>
               </w:rPr>
-              <w:t>25</w:t>
+              <w:t>27</w:t>
             </w:r>
             <w:r>
               <w:rPr>
@@ -3500,7 +3586,7 @@
               <w:sz w:val="22"/>
             </w:rPr>
           </w:pPr>
-          <w:hyperlink w:anchor="_Toc463875977" w:history="1">
+          <w:hyperlink w:anchor="_Toc464857978" w:history="1">
             <w:r>
               <w:rPr>
                 <w:rStyle w:val="Hyperlink"/>
@@ -3542,7 +3628,7 @@
                 <w:noProof/>
                 <w:webHidden/>
               </w:rPr>
-              <w:instrText xml:space="preserve"> PAGEREF _Toc463875977 \h </w:instrText>
+              <w:instrText xml:space="preserve"> PAGEREF _Toc464857978 \h </w:instrText>
             </w:r>
             <w:r>
               <w:rPr>
@@ -3562,7 +3648,7 @@
                 <w:noProof/>
                 <w:webHidden/>
               </w:rPr>
-              <w:t>25</w:t>
+              <w:t>27</w:t>
             </w:r>
             <w:r>
               <w:rPr>
@@ -3586,7 +3672,7 @@
               <w:sz w:val="22"/>
             </w:rPr>
           </w:pPr>
-          <w:hyperlink w:anchor="_Toc463875978" w:history="1">
+          <w:hyperlink w:anchor="_Toc464857979" w:history="1">
             <w:r>
               <w:rPr>
                 <w:rStyle w:val="Hyperlink"/>
@@ -3628,7 +3714,7 @@
                 <w:noProof/>
                 <w:webHidden/>
               </w:rPr>
-              <w:instrText xml:space="preserve"> PAGEREF _Toc463875978 \h </w:instrText>
+              <w:instrText xml:space="preserve"> PAGEREF _Toc464857979 \h </w:instrText>
             </w:r>
             <w:r>
               <w:rPr>
@@ -3648,7 +3734,7 @@
                 <w:noProof/>
                 <w:webHidden/>
               </w:rPr>
-              <w:t>25</w:t>
+              <w:t>27</w:t>
             </w:r>
             <w:r>
               <w:rPr>
@@ -3672,7 +3758,7 @@
               <w:sz w:val="22"/>
             </w:rPr>
           </w:pPr>
-          <w:hyperlink w:anchor="_Toc463875979" w:history="1">
+          <w:hyperlink w:anchor="_Toc464857980" w:history="1">
             <w:r>
               <w:rPr>
                 <w:rStyle w:val="Hyperlink"/>
@@ -3714,7 +3800,7 @@
                 <w:noProof/>
                 <w:webHidden/>
               </w:rPr>
-              <w:instrText xml:space="preserve"> PAGEREF _Toc463875979 \h </w:instrText>
+              <w:instrText xml:space="preserve"> PAGEREF _Toc464857980 \h </w:instrText>
             </w:r>
             <w:r>
               <w:rPr>
@@ -3734,7 +3820,7 @@
                 <w:noProof/>
                 <w:webHidden/>
               </w:rPr>
-              <w:t>25</w:t>
+              <w:t>27</w:t>
             </w:r>
             <w:r>
               <w:rPr>
@@ -3758,7 +3844,7 @@
               <w:sz w:val="22"/>
             </w:rPr>
           </w:pPr>
-          <w:hyperlink w:anchor="_Toc463875980" w:history="1">
+          <w:hyperlink w:anchor="_Toc464857981" w:history="1">
             <w:r>
               <w:rPr>
                 <w:rStyle w:val="Hyperlink"/>
@@ -3800,7 +3886,7 @@
                 <w:noProof/>
                 <w:webHidden/>
               </w:rPr>
-              <w:instrText xml:space="preserve"> PAGEREF _Toc463875980 \h </w:instrText>
+              <w:instrText xml:space="preserve"> PAGEREF _Toc464857981 \h </w:instrText>
             </w:r>
             <w:r>
               <w:rPr>
@@ -3820,7 +3906,7 @@
                 <w:noProof/>
                 <w:webHidden/>
               </w:rPr>
-              <w:t>25</w:t>
+              <w:t>27</w:t>
             </w:r>
             <w:r>
               <w:rPr>
@@ -3844,7 +3930,7 @@
               <w:sz w:val="22"/>
             </w:rPr>
           </w:pPr>
-          <w:hyperlink w:anchor="_Toc463875981" w:history="1">
+          <w:hyperlink w:anchor="_Toc464857982" w:history="1">
             <w:r>
               <w:rPr>
                 <w:rStyle w:val="Hyperlink"/>
@@ -3886,7 +3972,7 @@
                 <w:noProof/>
                 <w:webHidden/>
               </w:rPr>
-              <w:instrText xml:space="preserve"> PAGEREF _Toc463875981 \h </w:instrText>
+              <w:instrText xml:space="preserve"> PAGEREF _Toc464857982 \h </w:instrText>
             </w:r>
             <w:r>
               <w:rPr>
@@ -3906,7 +3992,7 @@
                 <w:noProof/>
                 <w:webHidden/>
               </w:rPr>
-              <w:t>25</w:t>
+              <w:t>27</w:t>
             </w:r>
             <w:r>
               <w:rPr>
@@ -3930,7 +4016,7 @@
               <w:sz w:val="22"/>
             </w:rPr>
           </w:pPr>
-          <w:hyperlink w:anchor="_Toc463875982" w:history="1">
+          <w:hyperlink w:anchor="_Toc464857983" w:history="1">
             <w:r>
               <w:rPr>
                 <w:rStyle w:val="Hyperlink"/>
@@ -3972,7 +4058,7 @@
                 <w:noProof/>
                 <w:webHidden/>
               </w:rPr>
-              <w:instrText xml:space="preserve"> PAGEREF _Toc463875982 \h </w:instrText>
+              <w:instrText xml:space="preserve"> PAGEREF _Toc464857983 \h </w:instrText>
             </w:r>
             <w:r>
               <w:rPr>
@@ -3992,7 +4078,7 @@
                 <w:noProof/>
                 <w:webHidden/>
               </w:rPr>
-              <w:t>25</w:t>
+              <w:t>27</w:t>
             </w:r>
             <w:r>
               <w:rPr>
@@ -4016,7 +4102,7 @@
               <w:sz w:val="22"/>
             </w:rPr>
           </w:pPr>
-          <w:hyperlink w:anchor="_Toc463875983" w:history="1">
+          <w:hyperlink w:anchor="_Toc464857984" w:history="1">
             <w:r>
               <w:rPr>
                 <w:rStyle w:val="Hyperlink"/>
@@ -4058,7 +4144,7 @@
                 <w:noProof/>
                 <w:webHidden/>
               </w:rPr>
-              <w:instrText xml:space="preserve"> PAGEREF _Toc463875983 \h </w:instrText>
+              <w:instrText xml:space="preserve"> PAGEREF _Toc464857984 \h </w:instrText>
             </w:r>
             <w:r>
               <w:rPr>
@@ -4078,7 +4164,7 @@
                 <w:noProof/>
                 <w:webHidden/>
               </w:rPr>
-              <w:t>26</w:t>
+              <w:t>28</w:t>
             </w:r>
             <w:r>
               <w:rPr>
@@ -4102,7 +4188,7 @@
               <w:sz w:val="22"/>
             </w:rPr>
           </w:pPr>
-          <w:hyperlink w:anchor="_Toc463875984" w:history="1">
+          <w:hyperlink w:anchor="_Toc464857985" w:history="1">
             <w:r>
               <w:rPr>
                 <w:rStyle w:val="Hyperlink"/>
@@ -4123,7 +4209,7 @@
                 <w:rStyle w:val="Hyperlink"/>
                 <w:noProof/>
               </w:rPr>
-              <w:t>Challenges Faces in Requirements Engineering</w:t>
+              <w:t>Challenges Faced in Requirements Engineering</w:t>
             </w:r>
             <w:r>
               <w:rPr>
@@ -4144,7 +4230,7 @@
                 <w:noProof/>
                 <w:webHidden/>
               </w:rPr>
-              <w:instrText xml:space="preserve"> PAGEREF _Toc463875984 \h </w:instrText>
+              <w:instrText xml:space="preserve"> PAGEREF _Toc464857985 \h </w:instrText>
             </w:r>
             <w:r>
               <w:rPr>
@@ -4164,7 +4250,7 @@
                 <w:noProof/>
                 <w:webHidden/>
               </w:rPr>
-              <w:t>26</w:t>
+              <w:t>28</w:t>
             </w:r>
             <w:r>
               <w:rPr>
@@ -4188,7 +4274,7 @@
               <w:sz w:val="22"/>
             </w:rPr>
           </w:pPr>
-          <w:hyperlink w:anchor="_Toc463875985" w:history="1">
+          <w:hyperlink w:anchor="_Toc464857986" w:history="1">
             <w:r>
               <w:rPr>
                 <w:rStyle w:val="Hyperlink"/>
@@ -4230,7 +4316,7 @@
                 <w:noProof/>
                 <w:webHidden/>
               </w:rPr>
-              <w:instrText xml:space="preserve"> PAGEREF _Toc463875985 \h </w:instrText>
+              <w:instrText xml:space="preserve"> PAGEREF _Toc464857986 \h </w:instrText>
             </w:r>
             <w:r>
               <w:rPr>
@@ -4250,7 +4336,7 @@
                 <w:noProof/>
                 <w:webHidden/>
               </w:rPr>
-              <w:t>26</w:t>
+              <w:t>28</w:t>
             </w:r>
             <w:r>
               <w:rPr>
@@ -4274,7 +4360,7 @@
               <w:sz w:val="22"/>
             </w:rPr>
           </w:pPr>
-          <w:hyperlink w:anchor="_Toc463875986" w:history="1">
+          <w:hyperlink w:anchor="_Toc464857987" w:history="1">
             <w:r>
               <w:rPr>
                 <w:rStyle w:val="Hyperlink"/>
@@ -4316,7 +4402,7 @@
                 <w:noProof/>
                 <w:webHidden/>
               </w:rPr>
-              <w:instrText xml:space="preserve"> PAGEREF _Toc463875986 \h </w:instrText>
+              <w:instrText xml:space="preserve"> PAGEREF _Toc464857987 \h </w:instrText>
             </w:r>
             <w:r>
               <w:rPr>
@@ -4336,7 +4422,7 @@
                 <w:noProof/>
                 <w:webHidden/>
               </w:rPr>
-              <w:t>26</w:t>
+              <w:t>28</w:t>
             </w:r>
             <w:r>
               <w:rPr>
@@ -4360,7 +4446,7 @@
               <w:sz w:val="22"/>
             </w:rPr>
           </w:pPr>
-          <w:hyperlink w:anchor="_Toc463875987" w:history="1">
+          <w:hyperlink w:anchor="_Toc464857988" w:history="1">
             <w:r>
               <w:rPr>
                 <w:rStyle w:val="Hyperlink"/>
@@ -4402,7 +4488,7 @@
                 <w:noProof/>
                 <w:webHidden/>
               </w:rPr>
-              <w:instrText xml:space="preserve"> PAGEREF _Toc463875987 \h </w:instrText>
+              <w:instrText xml:space="preserve"> PAGEREF _Toc464857988 \h </w:instrText>
             </w:r>
             <w:r>
               <w:rPr>
@@ -4422,7 +4508,7 @@
                 <w:noProof/>
                 <w:webHidden/>
               </w:rPr>
-              <w:t>27</w:t>
+              <w:t>29</w:t>
             </w:r>
             <w:r>
               <w:rPr>
@@ -4446,7 +4532,7 @@
               <w:sz w:val="22"/>
             </w:rPr>
           </w:pPr>
-          <w:hyperlink w:anchor="_Toc463875988" w:history="1">
+          <w:hyperlink w:anchor="_Toc464857989" w:history="1">
             <w:r>
               <w:rPr>
                 <w:rStyle w:val="Hyperlink"/>
@@ -4488,7 +4574,7 @@
                 <w:noProof/>
                 <w:webHidden/>
               </w:rPr>
-              <w:instrText xml:space="preserve"> PAGEREF _Toc463875988 \h </w:instrText>
+              <w:instrText xml:space="preserve"> PAGEREF _Toc464857989 \h </w:instrText>
             </w:r>
             <w:r>
               <w:rPr>
@@ -4508,7 +4594,7 @@
                 <w:noProof/>
                 <w:webHidden/>
               </w:rPr>
-              <w:t>27</w:t>
+              <w:t>29</w:t>
             </w:r>
             <w:r>
               <w:rPr>
@@ -4532,7 +4618,7 @@
               <w:sz w:val="22"/>
             </w:rPr>
           </w:pPr>
-          <w:hyperlink w:anchor="_Toc463875989" w:history="1">
+          <w:hyperlink w:anchor="_Toc464857990" w:history="1">
             <w:r>
               <w:rPr>
                 <w:rStyle w:val="Hyperlink"/>
@@ -4574,7 +4660,7 @@
                 <w:noProof/>
                 <w:webHidden/>
               </w:rPr>
-              <w:instrText xml:space="preserve"> PAGEREF _Toc463875989 \h </w:instrText>
+              <w:instrText xml:space="preserve"> PAGEREF _Toc464857990 \h </w:instrText>
             </w:r>
             <w:r>
               <w:rPr>
@@ -4594,7 +4680,7 @@
                 <w:noProof/>
                 <w:webHidden/>
               </w:rPr>
-              <w:t>27</w:t>
+              <w:t>29</w:t>
             </w:r>
             <w:r>
               <w:rPr>
@@ -4618,7 +4704,7 @@
               <w:sz w:val="22"/>
             </w:rPr>
           </w:pPr>
-          <w:hyperlink w:anchor="_Toc463875990" w:history="1">
+          <w:hyperlink w:anchor="_Toc464857991" w:history="1">
             <w:r>
               <w:rPr>
                 <w:rStyle w:val="Hyperlink"/>
@@ -4660,7 +4746,7 @@
                 <w:noProof/>
                 <w:webHidden/>
               </w:rPr>
-              <w:instrText xml:space="preserve"> PAGEREF _Toc463875990 \h </w:instrText>
+              <w:instrText xml:space="preserve"> PAGEREF _Toc464857991 \h </w:instrText>
             </w:r>
             <w:r>
               <w:rPr>
@@ -4680,7 +4766,7 @@
                 <w:noProof/>
                 <w:webHidden/>
               </w:rPr>
-              <w:t>27</w:t>
+              <w:t>29</w:t>
             </w:r>
             <w:r>
               <w:rPr>
@@ -4704,7 +4790,7 @@
               <w:sz w:val="22"/>
             </w:rPr>
           </w:pPr>
-          <w:hyperlink w:anchor="_Toc463875991" w:history="1">
+          <w:hyperlink w:anchor="_Toc464857992" w:history="1">
             <w:r>
               <w:rPr>
                 <w:rStyle w:val="Hyperlink"/>
@@ -4746,7 +4832,7 @@
                 <w:noProof/>
                 <w:webHidden/>
               </w:rPr>
-              <w:instrText xml:space="preserve"> PAGEREF _Toc463875991 \h </w:instrText>
+              <w:instrText xml:space="preserve"> PAGEREF _Toc464857992 \h </w:instrText>
             </w:r>
             <w:r>
               <w:rPr>
@@ -4766,7 +4852,7 @@
                 <w:noProof/>
                 <w:webHidden/>
               </w:rPr>
-              <w:t>27</w:t>
+              <w:t>29</w:t>
             </w:r>
             <w:r>
               <w:rPr>
@@ -4790,7 +4876,7 @@
               <w:sz w:val="22"/>
             </w:rPr>
           </w:pPr>
-          <w:hyperlink w:anchor="_Toc463875992" w:history="1">
+          <w:hyperlink w:anchor="_Toc464857993" w:history="1">
             <w:r>
               <w:rPr>
                 <w:rStyle w:val="Hyperlink"/>
@@ -4832,7 +4918,7 @@
                 <w:noProof/>
                 <w:webHidden/>
               </w:rPr>
-              <w:instrText xml:space="preserve"> PAGEREF _Toc463875992 \h </w:instrText>
+              <w:instrText xml:space="preserve"> PAGEREF _Toc464857993 \h </w:instrText>
             </w:r>
             <w:r>
               <w:rPr>
@@ -4852,7 +4938,7 @@
                 <w:noProof/>
                 <w:webHidden/>
               </w:rPr>
-              <w:t>27</w:t>
+              <w:t>29</w:t>
             </w:r>
             <w:r>
               <w:rPr>
@@ -4876,7 +4962,7 @@
               <w:sz w:val="22"/>
             </w:rPr>
           </w:pPr>
-          <w:hyperlink w:anchor="_Toc463875993" w:history="1">
+          <w:hyperlink w:anchor="_Toc464857994" w:history="1">
             <w:r>
               <w:rPr>
                 <w:rStyle w:val="Hyperlink"/>
@@ -4918,7 +5004,7 @@
                 <w:noProof/>
                 <w:webHidden/>
               </w:rPr>
-              <w:instrText xml:space="preserve"> PAGEREF _Toc463875993 \h </w:instrText>
+              <w:instrText xml:space="preserve"> PAGEREF _Toc464857994 \h </w:instrText>
             </w:r>
             <w:r>
               <w:rPr>
@@ -4938,7 +5024,7 @@
                 <w:noProof/>
                 <w:webHidden/>
               </w:rPr>
-              <w:t>27</w:t>
+              <w:t>29</w:t>
             </w:r>
             <w:r>
               <w:rPr>
@@ -4962,7 +5048,7 @@
               <w:sz w:val="22"/>
             </w:rPr>
           </w:pPr>
-          <w:hyperlink w:anchor="_Toc463875994" w:history="1">
+          <w:hyperlink w:anchor="_Toc464857995" w:history="1">
             <w:r>
               <w:rPr>
                 <w:rStyle w:val="Hyperlink"/>
@@ -5004,7 +5090,7 @@
                 <w:noProof/>
                 <w:webHidden/>
               </w:rPr>
-              <w:instrText xml:space="preserve"> PAGEREF _Toc463875994 \h </w:instrText>
+              <w:instrText xml:space="preserve"> PAGEREF _Toc464857995 \h </w:instrText>
             </w:r>
             <w:r>
               <w:rPr>
@@ -5024,7 +5110,7 @@
                 <w:noProof/>
                 <w:webHidden/>
               </w:rPr>
-              <w:t>27</w:t>
+              <w:t>29</w:t>
             </w:r>
             <w:r>
               <w:rPr>
@@ -5048,7 +5134,7 @@
               <w:sz w:val="22"/>
             </w:rPr>
           </w:pPr>
-          <w:hyperlink w:anchor="_Toc463875995" w:history="1">
+          <w:hyperlink w:anchor="_Toc464857996" w:history="1">
             <w:r>
               <w:rPr>
                 <w:rStyle w:val="Hyperlink"/>
@@ -5090,7 +5176,7 @@
                 <w:noProof/>
                 <w:webHidden/>
               </w:rPr>
-              <w:instrText xml:space="preserve"> PAGEREF _Toc463875995 \h </w:instrText>
+              <w:instrText xml:space="preserve"> PAGEREF _Toc464857996 \h </w:instrText>
             </w:r>
             <w:r>
               <w:rPr>
@@ -5110,7 +5196,7 @@
                 <w:noProof/>
                 <w:webHidden/>
               </w:rPr>
-              <w:t>28</w:t>
+              <w:t>30</w:t>
             </w:r>
             <w:r>
               <w:rPr>
@@ -5134,7 +5220,7 @@
               <w:sz w:val="22"/>
             </w:rPr>
           </w:pPr>
-          <w:hyperlink w:anchor="_Toc463875996" w:history="1">
+          <w:hyperlink w:anchor="_Toc464857997" w:history="1">
             <w:r>
               <w:rPr>
                 <w:rStyle w:val="Hyperlink"/>
@@ -5176,7 +5262,7 @@
                 <w:noProof/>
                 <w:webHidden/>
               </w:rPr>
-              <w:instrText xml:space="preserve"> PAGEREF _Toc463875996 \h </w:instrText>
+              <w:instrText xml:space="preserve"> PAGEREF _Toc464857997 \h </w:instrText>
             </w:r>
             <w:r>
               <w:rPr>
@@ -5196,7 +5282,7 @@
                 <w:noProof/>
                 <w:webHidden/>
               </w:rPr>
-              <w:t>28</w:t>
+              <w:t>30</w:t>
             </w:r>
             <w:r>
               <w:rPr>
@@ -5220,7 +5306,7 @@
               <w:sz w:val="22"/>
             </w:rPr>
           </w:pPr>
-          <w:hyperlink w:anchor="_Toc463875997" w:history="1">
+          <w:hyperlink w:anchor="_Toc464857998" w:history="1">
             <w:r>
               <w:rPr>
                 <w:rStyle w:val="Hyperlink"/>
@@ -5262,7 +5348,7 @@
                 <w:noProof/>
                 <w:webHidden/>
               </w:rPr>
-              <w:instrText xml:space="preserve"> PAGEREF _Toc463875997 \h </w:instrText>
+              <w:instrText xml:space="preserve"> PAGEREF _Toc464857998 \h </w:instrText>
             </w:r>
             <w:r>
               <w:rPr>
@@ -5282,7 +5368,7 @@
                 <w:noProof/>
                 <w:webHidden/>
               </w:rPr>
-              <w:t>28</w:t>
+              <w:t>30</w:t>
             </w:r>
             <w:r>
               <w:rPr>
@@ -5306,7 +5392,7 @@
               <w:sz w:val="22"/>
             </w:rPr>
           </w:pPr>
-          <w:hyperlink w:anchor="_Toc463875998" w:history="1">
+          <w:hyperlink w:anchor="_Toc464857999" w:history="1">
             <w:r>
               <w:rPr>
                 <w:rStyle w:val="Hyperlink"/>
@@ -5348,7 +5434,7 @@
                 <w:noProof/>
                 <w:webHidden/>
               </w:rPr>
-              <w:instrText xml:space="preserve"> PAGEREF _Toc463875998 \h </w:instrText>
+              <w:instrText xml:space="preserve"> PAGEREF _Toc464857999 \h </w:instrText>
             </w:r>
             <w:r>
               <w:rPr>
@@ -5368,7 +5454,7 @@
                 <w:noProof/>
                 <w:webHidden/>
               </w:rPr>
-              <w:t>28</w:t>
+              <w:t>30</w:t>
             </w:r>
             <w:r>
               <w:rPr>
@@ -5392,7 +5478,7 @@
               <w:sz w:val="22"/>
             </w:rPr>
           </w:pPr>
-          <w:hyperlink w:anchor="_Toc463875999" w:history="1">
+          <w:hyperlink w:anchor="_Toc464858000" w:history="1">
             <w:r>
               <w:rPr>
                 <w:rStyle w:val="Hyperlink"/>
@@ -5434,7 +5520,7 @@
                 <w:noProof/>
                 <w:webHidden/>
               </w:rPr>
-              <w:instrText xml:space="preserve"> PAGEREF _Toc463875999 \h </w:instrText>
+              <w:instrText xml:space="preserve"> PAGEREF _Toc464858000 \h </w:instrText>
             </w:r>
             <w:r>
               <w:rPr>
@@ -5454,7 +5540,7 @@
                 <w:noProof/>
                 <w:webHidden/>
               </w:rPr>
-              <w:t>29</w:t>
+              <w:t>31</w:t>
             </w:r>
             <w:r>
               <w:rPr>
@@ -5498,7 +5584,7 @@
           <w:rFonts w:cs="Times New Roman"/>
         </w:rPr>
       </w:pPr>
-      <w:bookmarkStart w:id="0" w:name="_Toc463875937"/>
+      <w:bookmarkStart w:id="0" w:name="_Toc464857937"/>
       <w:r>
         <w:rPr>
           <w:rFonts w:cs="Times New Roman"/>
@@ -5531,7 +5617,7 @@
           <w:szCs w:val="28"/>
         </w:rPr>
       </w:pPr>
-      <w:bookmarkStart w:id="1" w:name="_Toc463875938"/>
+      <w:bookmarkStart w:id="1" w:name="_Toc464857938"/>
       <w:r>
         <w:rPr>
           <w:rFonts w:cs="Times New Roman"/>
@@ -5542,7 +5628,54 @@
       </w:r>
       <w:bookmarkEnd w:id="1"/>
     </w:p>
-    <w:p/>
+    <w:p>
+      <w:pPr>
+        <w:pStyle w:val="Heading2"/>
+        <w:rPr>
+          <w:highlight w:val="yellow"/>
+        </w:rPr>
+      </w:pPr>
+      <w:r>
+        <w:t xml:space="preserve"> </w:t>
+      </w:r>
+      <w:bookmarkStart w:id="2" w:name="_Toc464857939"/>
+      <w:r>
+        <w:rPr>
+          <w:highlight w:val="yellow"/>
+        </w:rPr>
+        <w:t>Changes in Version 1.5</w:t>
+      </w:r>
+      <w:bookmarkEnd w:id="2"/>
+    </w:p>
+    <w:p>
+      <w:r>
+        <w:rPr>
+          <w:highlight w:val="yellow"/>
+        </w:rPr>
+        <w:t xml:space="preserve">In this version, we have made the changes recommended to us by our advisor. We have added a new user requirement and functional requirement detailing more information regarding the specific tasks that the AI driver should perform. </w:t>
+      </w:r>
+      <w:r>
+        <w:rPr>
+          <w:highlight w:val="yellow"/>
+        </w:rPr>
+        <w:t xml:space="preserve">The use case mapping diagram has been updated as well. </w:t>
+      </w:r>
+      <w:r>
+        <w:rPr>
+          <w:highlight w:val="yellow"/>
+        </w:rPr>
+        <w:t>Along with that, we have changed the name of our use case “Begin Experience” to “Experience Loop” to make more sense.</w:t>
+      </w:r>
+      <w:r>
+        <w:rPr>
+          <w:highlight w:val="yellow"/>
+        </w:rPr>
+        <w:t xml:space="preserve"> References have now been added and have been used in section 5 to further explain our exploratory studies.</w:t>
+      </w:r>
+      <w:r>
+        <w:t xml:space="preserve"> </w:t>
+      </w:r>
+    </w:p>
     <w:p>
       <w:pPr>
         <w:spacing w:after="160" w:line="259" w:lineRule="auto"/>
@@ -5558,7 +5691,7 @@
           <w:rFonts w:cs="Times New Roman"/>
         </w:rPr>
       </w:pPr>
-      <w:bookmarkStart w:id="2" w:name="_Toc463875939"/>
+      <w:bookmarkStart w:id="3" w:name="_Toc464857940"/>
       <w:r>
         <w:rPr>
           <w:rFonts w:cs="Times New Roman"/>
@@ -5566,7 +5699,7 @@
         <w:lastRenderedPageBreak/>
         <w:t>Problem Statement</w:t>
       </w:r>
-      <w:bookmarkEnd w:id="2"/>
+      <w:bookmarkEnd w:id="3"/>
     </w:p>
     <w:p>
       <w:pPr>
@@ -5575,11 +5708,11 @@
           <w:b/>
         </w:rPr>
       </w:pPr>
-      <w:bookmarkStart w:id="3" w:name="_Toc463875940"/>
+      <w:bookmarkStart w:id="4" w:name="_Toc464857941"/>
       <w:r>
         <w:t>Business Background</w:t>
       </w:r>
-      <w:bookmarkEnd w:id="3"/>
+      <w:bookmarkEnd w:id="4"/>
     </w:p>
     <w:p>
       <w:r>
@@ -5599,11 +5732,11 @@
           <w:b/>
         </w:rPr>
       </w:pPr>
-      <w:bookmarkStart w:id="4" w:name="_Toc463875941"/>
+      <w:bookmarkStart w:id="5" w:name="_Toc464857942"/>
       <w:r>
         <w:t>Needs</w:t>
       </w:r>
-      <w:bookmarkEnd w:id="4"/>
+      <w:bookmarkEnd w:id="5"/>
     </w:p>
     <w:p>
       <w:r>
@@ -5618,11 +5751,11 @@
           <w:b/>
         </w:rPr>
       </w:pPr>
-      <w:bookmarkStart w:id="5" w:name="_Toc463875942"/>
+      <w:bookmarkStart w:id="6" w:name="_Toc464857943"/>
       <w:r>
         <w:t>Objectives</w:t>
       </w:r>
-      <w:bookmarkEnd w:id="5"/>
+      <w:bookmarkEnd w:id="6"/>
     </w:p>
     <w:p>
       <w:pPr>
@@ -5648,7 +5781,7 @@
           <w:rFonts w:cs="Times New Roman"/>
         </w:rPr>
       </w:pPr>
-      <w:bookmarkStart w:id="6" w:name="_Toc463875943"/>
+      <w:bookmarkStart w:id="7" w:name="_Toc464857944"/>
       <w:r>
         <w:rPr>
           <w:rFonts w:cs="Times New Roman"/>
@@ -5656,7 +5789,7 @@
         <w:lastRenderedPageBreak/>
         <w:t>Requirements</w:t>
       </w:r>
-      <w:bookmarkEnd w:id="6"/>
+      <w:bookmarkEnd w:id="7"/>
     </w:p>
     <w:p>
       <w:pPr>
@@ -5665,14 +5798,14 @@
           <w:b/>
         </w:rPr>
       </w:pPr>
-      <w:bookmarkStart w:id="7" w:name="_Toc463875944"/>
+      <w:bookmarkStart w:id="8" w:name="_Toc464857945"/>
       <w:r>
         <w:t>U</w:t>
       </w:r>
       <w:r>
         <w:t>ser Requirements</w:t>
       </w:r>
-      <w:bookmarkEnd w:id="7"/>
+      <w:bookmarkEnd w:id="8"/>
     </w:p>
     <w:p>
       <w:pPr>
@@ -5681,14 +5814,14 @@
           <w:rFonts w:cs="Times New Roman"/>
         </w:rPr>
       </w:pPr>
-      <w:bookmarkStart w:id="8" w:name="_Toc463875945"/>
+      <w:bookmarkStart w:id="9" w:name="_Toc464857946"/>
       <w:r>
         <w:rPr>
           <w:rFonts w:cs="Times New Roman"/>
         </w:rPr>
         <w:t>Glossary of Relevant Domain Terminology</w:t>
       </w:r>
-      <w:bookmarkEnd w:id="8"/>
+      <w:bookmarkEnd w:id="9"/>
     </w:p>
     <w:p>
       <w:pPr>
@@ -5754,14 +5887,14 @@
           <w:rFonts w:cs="Times New Roman"/>
         </w:rPr>
       </w:pPr>
-      <w:bookmarkStart w:id="9" w:name="_Toc463875946"/>
+      <w:bookmarkStart w:id="10" w:name="_Toc464857947"/>
       <w:r>
         <w:rPr>
           <w:rFonts w:cs="Times New Roman"/>
         </w:rPr>
         <w:t>User Groups</w:t>
       </w:r>
-      <w:bookmarkEnd w:id="9"/>
+      <w:bookmarkEnd w:id="10"/>
     </w:p>
     <w:p>
       <w:pPr>
@@ -5786,14 +5919,14 @@
           <w:rFonts w:cs="Times New Roman"/>
         </w:rPr>
       </w:pPr>
-      <w:bookmarkStart w:id="10" w:name="_Toc463875947"/>
+      <w:bookmarkStart w:id="11" w:name="_Toc464857948"/>
       <w:r>
         <w:rPr>
           <w:rFonts w:cs="Times New Roman"/>
         </w:rPr>
         <w:t>Functional Requirements</w:t>
       </w:r>
-      <w:bookmarkEnd w:id="10"/>
+      <w:bookmarkEnd w:id="11"/>
     </w:p>
     <w:p>
       <w:pPr>
@@ -5845,10 +5978,10 @@
             <v:path o:extrusionok="f" gradientshapeok="t" o:connecttype="rect"/>
             <o:lock v:ext="edit" aspectratio="t"/>
           </v:shapetype>
-          <v:shape id="_x0000_i1025" type="#_x0000_t75" style="width:464.25pt;height:225pt" o:ole="">
+          <v:shape id="_x0000_i1305" type="#_x0000_t75" style="width:464.25pt;height:225pt" o:ole="">
             <v:imagedata r:id="rId8" o:title=""/>
           </v:shape>
-          <o:OLEObject Type="Embed" ProgID="Visio.Drawing.15" ShapeID="_x0000_i1025" DrawAspect="Content" ObjectID="_1538560229" r:id="rId9"/>
+          <o:OLEObject Type="Embed" ProgID="Visio.Drawing.15" ShapeID="_x0000_i1305" DrawAspect="Content" ObjectID="_1538600888" r:id="rId9"/>
         </w:object>
       </w:r>
     </w:p>
@@ -5985,7 +6118,7 @@
           <w:noProof/>
         </w:rPr>
         <w:drawing>
-          <wp:inline distT="0" distB="0" distL="0" distR="0" wp14:anchorId="73309DF0" wp14:editId="526E28EF">
+          <wp:inline distT="0" distB="0" distL="0" distR="0" wp14:anchorId="7596C1F8" wp14:editId="339C4FEA">
             <wp:extent cx="5943600" cy="934085"/>
             <wp:effectExtent l="0" t="0" r="0" b="0"/>
             <wp:docPr id="3" name="Picture 3"/>
@@ -6134,7 +6267,7 @@
         </w:rPr>
         <w:lastRenderedPageBreak/>
         <w:drawing>
-          <wp:inline distT="0" distB="0" distL="0" distR="0" wp14:anchorId="3F0AF4AC" wp14:editId="22593318">
+          <wp:inline distT="0" distB="0" distL="0" distR="0" wp14:anchorId="0EB29190" wp14:editId="7386F4B6">
             <wp:extent cx="5719763" cy="3967780"/>
             <wp:effectExtent l="0" t="0" r="0" b="0"/>
             <wp:docPr id="20" name="Picture 20"/>
@@ -6283,7 +6416,7 @@
         </w:rPr>
         <w:lastRenderedPageBreak/>
         <w:drawing>
-          <wp:inline distT="0" distB="0" distL="0" distR="0" wp14:anchorId="7A6F6557" wp14:editId="081BA8C0">
+          <wp:inline distT="0" distB="0" distL="0" distR="0" wp14:anchorId="1B66DB30" wp14:editId="53F377A9">
             <wp:extent cx="5773783" cy="4128625"/>
             <wp:effectExtent l="0" t="0" r="0" b="5715"/>
             <wp:docPr id="1" name="Picture 1"/>
@@ -6467,7 +6600,7 @@
         </w:rPr>
         <w:lastRenderedPageBreak/>
         <w:drawing>
-          <wp:inline distT="0" distB="0" distL="0" distR="0" wp14:anchorId="5A149345" wp14:editId="6262A38E">
+          <wp:inline distT="0" distB="0" distL="0" distR="0" wp14:anchorId="3E426337" wp14:editId="13E50023">
             <wp:extent cx="5943600" cy="3838575"/>
             <wp:effectExtent l="0" t="0" r="0" b="9525"/>
             <wp:docPr id="22" name="Picture 22"/>
@@ -6628,7 +6761,7 @@
           <w:noProof/>
         </w:rPr>
         <w:drawing>
-          <wp:inline distT="0" distB="0" distL="0" distR="0" wp14:anchorId="435ED705" wp14:editId="286BA632">
+          <wp:inline distT="0" distB="0" distL="0" distR="0" wp14:anchorId="5342F94F" wp14:editId="4B632730">
             <wp:extent cx="5943600" cy="2997200"/>
             <wp:effectExtent l="0" t="0" r="0" b="0"/>
             <wp:docPr id="206" name="Picture 206"/>
@@ -6777,7 +6910,7 @@
         </w:rPr>
         <w:lastRenderedPageBreak/>
         <w:drawing>
-          <wp:inline distT="0" distB="0" distL="0" distR="0" wp14:anchorId="23EF707B" wp14:editId="33BAD6F5">
+          <wp:inline distT="0" distB="0" distL="0" distR="0" wp14:anchorId="35E32DF6" wp14:editId="676701D1">
             <wp:extent cx="5943600" cy="2832100"/>
             <wp:effectExtent l="0" t="0" r="0" b="6350"/>
             <wp:docPr id="211" name="Picture 211"/>
@@ -6925,7 +7058,7 @@
           <w:noProof/>
         </w:rPr>
         <w:drawing>
-          <wp:inline distT="0" distB="0" distL="0" distR="0" wp14:anchorId="67D788FF" wp14:editId="313EB1E6">
+          <wp:inline distT="0" distB="0" distL="0" distR="0" wp14:anchorId="75BDABC1" wp14:editId="0872FC7C">
             <wp:extent cx="5943600" cy="2864485"/>
             <wp:effectExtent l="0" t="0" r="0" b="0"/>
             <wp:docPr id="2" name="Picture 2"/>
@@ -7074,7 +7207,7 @@
         </w:rPr>
         <w:lastRenderedPageBreak/>
         <w:drawing>
-          <wp:inline distT="0" distB="0" distL="0" distR="0" wp14:anchorId="6DE65F18" wp14:editId="39DAFCE7">
+          <wp:inline distT="0" distB="0" distL="0" distR="0" wp14:anchorId="3E4CCDC8" wp14:editId="237F35FE">
             <wp:extent cx="5943600" cy="2849245"/>
             <wp:effectExtent l="0" t="0" r="0" b="8255"/>
             <wp:docPr id="213" name="Picture 213"/>
@@ -7222,7 +7355,7 @@
           <w:noProof/>
         </w:rPr>
         <w:drawing>
-          <wp:inline distT="0" distB="0" distL="0" distR="0" wp14:anchorId="2124F406" wp14:editId="21B2564F">
+          <wp:inline distT="0" distB="0" distL="0" distR="0" wp14:anchorId="62471DEC" wp14:editId="5D53DFF8">
             <wp:extent cx="5943600" cy="2836545"/>
             <wp:effectExtent l="0" t="0" r="0" b="1905"/>
             <wp:docPr id="214" name="Picture 214"/>
@@ -7362,22 +7495,13 @@
       </w:r>
     </w:p>
     <w:p>
-      <w:pPr>
-        <w:pStyle w:val="Heading3"/>
-        <w:numPr>
-          <w:ilvl w:val="0"/>
-          <w:numId w:val="0"/>
-        </w:numPr>
-        <w:ind w:left="720" w:hanging="720"/>
-      </w:pPr>
-      <w:bookmarkStart w:id="11" w:name="_Toc463875948"/>
       <w:r>
         <w:rPr>
           <w:noProof/>
         </w:rPr>
         <w:lastRenderedPageBreak/>
         <w:drawing>
-          <wp:inline distT="0" distB="0" distL="0" distR="0" wp14:anchorId="2D8B1761" wp14:editId="4C0C9E3B">
+          <wp:inline distT="0" distB="0" distL="0" distR="0" wp14:anchorId="75C402E2" wp14:editId="7BAF977A">
             <wp:extent cx="5943600" cy="2853690"/>
             <wp:effectExtent l="0" t="0" r="0" b="3810"/>
             <wp:docPr id="4" name="Picture 4"/>
@@ -7523,13 +7647,14 @@
           <w:rFonts w:cs="Times New Roman"/>
         </w:rPr>
       </w:pPr>
+      <w:bookmarkStart w:id="12" w:name="_Toc464857949"/>
       <w:r>
         <w:rPr>
           <w:rFonts w:cs="Times New Roman"/>
         </w:rPr>
         <w:t>Non-functional Requirements</w:t>
       </w:r>
-      <w:bookmarkEnd w:id="11"/>
+      <w:bookmarkEnd w:id="12"/>
     </w:p>
     <w:p>
       <w:r>
@@ -7588,7 +7713,7 @@
           <w:noProof/>
         </w:rPr>
         <w:drawing>
-          <wp:inline distT="0" distB="0" distL="0" distR="0" wp14:anchorId="51A5DD27" wp14:editId="632213CE">
+          <wp:inline distT="0" distB="0" distL="0" distR="0" wp14:anchorId="1A531B6F" wp14:editId="01502B66">
             <wp:extent cx="5943600" cy="2832735"/>
             <wp:effectExtent l="0" t="0" r="0" b="5715"/>
             <wp:docPr id="219" name="Picture 219"/>
@@ -7786,7 +7911,7 @@
           <w:noProof/>
         </w:rPr>
         <w:drawing>
-          <wp:inline distT="0" distB="0" distL="0" distR="0" wp14:anchorId="2D5EC298" wp14:editId="275C0541">
+          <wp:inline distT="0" distB="0" distL="0" distR="0" wp14:anchorId="7B9D92C3" wp14:editId="67143135">
             <wp:extent cx="5943600" cy="2845435"/>
             <wp:effectExtent l="0" t="0" r="0" b="0"/>
             <wp:docPr id="215" name="Picture 215"/>
@@ -7935,7 +8060,7 @@
           <w:noProof/>
         </w:rPr>
         <w:drawing>
-          <wp:inline distT="0" distB="0" distL="0" distR="0" wp14:anchorId="104265C2" wp14:editId="5E468077">
+          <wp:inline distT="0" distB="0" distL="0" distR="0" wp14:anchorId="0CB0B911" wp14:editId="72B8697C">
             <wp:extent cx="5943600" cy="2840990"/>
             <wp:effectExtent l="0" t="0" r="0" b="0"/>
             <wp:docPr id="216" name="Picture 216"/>
@@ -8085,7 +8210,7 @@
         </w:rPr>
         <w:lastRenderedPageBreak/>
         <w:drawing>
-          <wp:inline distT="0" distB="0" distL="0" distR="0" wp14:anchorId="51BB4FE3" wp14:editId="19F49E92">
+          <wp:inline distT="0" distB="0" distL="0" distR="0" wp14:anchorId="27B3AF9C" wp14:editId="3364CD5D">
             <wp:extent cx="5943600" cy="2836545"/>
             <wp:effectExtent l="0" t="0" r="0" b="1905"/>
             <wp:docPr id="218" name="Picture 218"/>
@@ -8340,11 +8465,11 @@
       <w:pPr>
         <w:pStyle w:val="Heading2"/>
       </w:pPr>
-      <w:bookmarkStart w:id="12" w:name="_Toc463875949"/>
+      <w:bookmarkStart w:id="13" w:name="_Toc464857950"/>
       <w:r>
         <w:t>System Requirements</w:t>
       </w:r>
-      <w:bookmarkEnd w:id="12"/>
+      <w:bookmarkEnd w:id="13"/>
     </w:p>
     <w:p>
       <w:r>
@@ -8370,7 +8495,7 @@
           <w:rFonts w:cs="Times New Roman"/>
         </w:rPr>
       </w:pPr>
-      <w:bookmarkStart w:id="13" w:name="_Toc463875950"/>
+      <w:bookmarkStart w:id="14" w:name="_Toc464857951"/>
       <w:r>
         <w:rPr>
           <w:rFonts w:cs="Times New Roman"/>
@@ -8378,7 +8503,7 @@
         <w:lastRenderedPageBreak/>
         <w:t>Functional Requirements</w:t>
       </w:r>
-      <w:bookmarkEnd w:id="13"/>
+      <w:bookmarkEnd w:id="14"/>
     </w:p>
     <w:p>
       <w:pPr>
@@ -8403,7 +8528,7 @@
       </w:pPr>
       <w:r>
         <w:pict>
-          <v:shape id="_x0000_i1026" type="#_x0000_t75" style="width:467.25pt;height:223.5pt">
+          <v:shape id="_x0000_i1306" type="#_x0000_t75" style="width:467.25pt;height:223.5pt">
             <v:imagedata r:id="rId24" o:title="SF-A-01"/>
           </v:shape>
         </w:pict>
@@ -8518,7 +8643,7 @@
       </w:pPr>
       <w:r>
         <w:pict>
-          <v:shape id="_x0000_i1027" type="#_x0000_t75" style="width:468pt;height:236.25pt">
+          <v:shape id="_x0000_i1307" type="#_x0000_t75" style="width:468pt;height:236.25pt">
             <v:imagedata r:id="rId25" o:title="SF-B-01"/>
           </v:shape>
         </w:pict>
@@ -8634,7 +8759,7 @@
       <w:r>
         <w:lastRenderedPageBreak/>
         <w:pict>
-          <v:shape id="_x0000_i1028" type="#_x0000_t75" style="width:468pt;height:235.5pt">
+          <v:shape id="_x0000_i1308" type="#_x0000_t75" style="width:468pt;height:235.5pt">
             <v:imagedata r:id="rId26" o:title="SF-B-02"/>
           </v:shape>
         </w:pict>
@@ -8752,7 +8877,7 @@
           <w:noProof/>
         </w:rPr>
         <w:drawing>
-          <wp:inline distT="0" distB="0" distL="0" distR="0" wp14:anchorId="0E61B10D" wp14:editId="6900D447">
+          <wp:inline distT="0" distB="0" distL="0" distR="0" wp14:anchorId="3D272C85" wp14:editId="22E3CBF3">
             <wp:extent cx="5943600" cy="3222625"/>
             <wp:effectExtent l="0" t="0" r="0" b="0"/>
             <wp:docPr id="7" name="Picture 7"/>
@@ -8898,7 +9023,7 @@
       <w:r>
         <w:lastRenderedPageBreak/>
         <w:pict>
-          <v:shape id="_x0000_i1029" type="#_x0000_t75" style="width:467.25pt;height:234.75pt">
+          <v:shape id="_x0000_i1309" type="#_x0000_t75" style="width:467.25pt;height:234.75pt">
             <v:imagedata r:id="rId28" o:title="SF-D-01"/>
           </v:shape>
         </w:pict>
@@ -9013,7 +9138,7 @@
       </w:pPr>
       <w:r>
         <w:pict>
-          <v:shape id="_x0000_i1030" type="#_x0000_t75" style="width:467.25pt;height:222pt">
+          <v:shape id="_x0000_i1310" type="#_x0000_t75" style="width:467.25pt;height:222pt">
             <v:imagedata r:id="rId29" o:title="SF-E-01"/>
           </v:shape>
         </w:pict>
@@ -9123,16 +9248,13 @@
       </w:r>
     </w:p>
     <w:p>
-      <w:pPr>
-        <w:keepNext/>
-      </w:pPr>
       <w:r>
         <w:rPr>
           <w:noProof/>
         </w:rPr>
         <w:lastRenderedPageBreak/>
         <w:drawing>
-          <wp:inline distT="0" distB="0" distL="0" distR="0" wp14:anchorId="6092B680" wp14:editId="7770498D">
+          <wp:inline distT="0" distB="0" distL="0" distR="0" wp14:anchorId="1813F6C2" wp14:editId="50EE1CE9">
             <wp:extent cx="5943600" cy="2840990"/>
             <wp:effectExtent l="0" t="0" r="0" b="0"/>
             <wp:docPr id="5" name="Picture 5"/>
@@ -9304,10 +9426,10 @@
       </w:pPr>
       <w:r>
         <w:object w:dxaOrig="9946" w:dyaOrig="8086">
-          <v:shape id="_x0000_i1031" type="#_x0000_t75" style="width:468pt;height:380.25pt" o:ole="">
+          <v:shape id="_x0000_i1311" type="#_x0000_t75" style="width:468pt;height:380.25pt" o:ole="">
             <v:imagedata r:id="rId31" o:title=""/>
           </v:shape>
-          <o:OLEObject Type="Embed" ProgID="Visio.Drawing.15" ShapeID="_x0000_i1031" DrawAspect="Content" ObjectID="_1538560230" r:id="rId32"/>
+          <o:OLEObject Type="Embed" ProgID="Visio.Drawing.15" ShapeID="_x0000_i1311" DrawAspect="Content" ObjectID="_1538600889" r:id="rId32"/>
         </w:object>
       </w:r>
     </w:p>
@@ -9434,10 +9556,10 @@
       </w:pPr>
       <w:r>
         <w:object w:dxaOrig="11010" w:dyaOrig="7350">
-          <v:shape id="_x0000_i1032" type="#_x0000_t75" style="width:468pt;height:312pt" o:ole="">
+          <v:shape id="_x0000_i1312" type="#_x0000_t75" style="width:468pt;height:312pt" o:ole="">
             <v:imagedata r:id="rId33" o:title=""/>
           </v:shape>
-          <o:OLEObject Type="Embed" ProgID="Visio.Drawing.15" ShapeID="_x0000_i1032" DrawAspect="Content" ObjectID="_1538560231" r:id="rId34"/>
+          <o:OLEObject Type="Embed" ProgID="Visio.Drawing.15" ShapeID="_x0000_i1312" DrawAspect="Content" ObjectID="_1538600890" r:id="rId34"/>
         </w:object>
       </w:r>
     </w:p>
@@ -9570,14 +9692,14 @@
           <w:rFonts w:cs="Times New Roman"/>
         </w:rPr>
       </w:pPr>
-      <w:bookmarkStart w:id="14" w:name="_Toc463875951"/>
+      <w:bookmarkStart w:id="15" w:name="_Toc464857952"/>
       <w:r>
         <w:rPr>
           <w:rFonts w:cs="Times New Roman"/>
         </w:rPr>
         <w:t>Non-functional Requirements</w:t>
       </w:r>
-      <w:bookmarkEnd w:id="14"/>
+      <w:bookmarkEnd w:id="15"/>
     </w:p>
     <w:p>
       <w:pPr>
@@ -9618,7 +9740,7 @@
           <w:noProof/>
         </w:rPr>
         <w:drawing>
-          <wp:inline distT="0" distB="0" distL="0" distR="0" wp14:anchorId="5873F81E" wp14:editId="74026FC3">
+          <wp:inline distT="0" distB="0" distL="0" distR="0" wp14:anchorId="59D7E578" wp14:editId="4A8B09BB">
             <wp:extent cx="5943600" cy="2827867"/>
             <wp:effectExtent l="0" t="0" r="0" b="0"/>
             <wp:docPr id="223" name="Picture 223" descr="C:\Users\NCC5136.PSU-ERIE\AppData\Local\Microsoft\Windows\Temporary Internet Files\Content.Word\SP-01-01.jpg"/>
@@ -9817,7 +9939,7 @@
           <w:noProof/>
         </w:rPr>
         <w:drawing>
-          <wp:inline distT="0" distB="0" distL="0" distR="0" wp14:anchorId="1C867604" wp14:editId="6D6A39C3">
+          <wp:inline distT="0" distB="0" distL="0" distR="0" wp14:anchorId="53011C4E" wp14:editId="6CA7C037">
             <wp:extent cx="5943600" cy="2976039"/>
             <wp:effectExtent l="0" t="0" r="0" b="0"/>
             <wp:docPr id="224" name="Picture 224" descr="C:\Users\NCC5136.PSU-ERIE\AppData\Local\Microsoft\Windows\Temporary Internet Files\Content.Word\SO-01-01.jpg"/>
@@ -9979,7 +10101,7 @@
         </w:rPr>
         <w:lastRenderedPageBreak/>
         <w:drawing>
-          <wp:inline distT="0" distB="0" distL="0" distR="0" wp14:anchorId="1F36E487" wp14:editId="17E9DE18">
+          <wp:inline distT="0" distB="0" distL="0" distR="0" wp14:anchorId="7A85DCB0" wp14:editId="7C703C8D">
             <wp:extent cx="5943600" cy="2844800"/>
             <wp:effectExtent l="0" t="0" r="0" b="0"/>
             <wp:docPr id="225" name="Picture 225" descr="C:\Users\NCC5136.PSU-ERIE\AppData\Local\Microsoft\Windows\Temporary Internet Files\Content.Word\SO-02-01.jpg"/>
@@ -10140,7 +10262,7 @@
           <w:noProof/>
         </w:rPr>
         <w:drawing>
-          <wp:inline distT="0" distB="0" distL="0" distR="0" wp14:anchorId="01FA0A67" wp14:editId="706DB010">
+          <wp:inline distT="0" distB="0" distL="0" distR="0" wp14:anchorId="78CFEDB9" wp14:editId="5BDFBFD3">
             <wp:extent cx="5943600" cy="2827455"/>
             <wp:effectExtent l="0" t="0" r="0" b="0"/>
             <wp:docPr id="226" name="Picture 226" descr="C:\Users\NCC5136.PSU-ERIE\AppData\Local\Microsoft\Windows\Temporary Internet Files\Content.Word\SO-03-01.jpg"/>
@@ -10371,11 +10493,11 @@
       <w:pPr>
         <w:pStyle w:val="Heading2"/>
       </w:pPr>
-      <w:bookmarkStart w:id="15" w:name="_Toc463875952"/>
+      <w:bookmarkStart w:id="16" w:name="_Toc464857953"/>
       <w:r>
         <w:t>Requirements Trace Table</w:t>
       </w:r>
-      <w:bookmarkEnd w:id="15"/>
+      <w:bookmarkEnd w:id="16"/>
     </w:p>
     <w:p>
       <w:r>
@@ -10396,7 +10518,7 @@
         </w:rPr>
         <w:lastRenderedPageBreak/>
         <w:drawing>
-          <wp:inline distT="0" distB="0" distL="0" distR="0" wp14:anchorId="28371740" wp14:editId="58DF5C0A">
+          <wp:inline distT="0" distB="0" distL="0" distR="0" wp14:anchorId="31CEF7F7" wp14:editId="6C0B914D">
             <wp:extent cx="5943600" cy="7912100"/>
             <wp:effectExtent l="0" t="0" r="0" b="0"/>
             <wp:docPr id="6" name="Picture 6"/>
@@ -10532,55 +10654,106 @@
       <w:r>
         <w:br w:type="page"/>
       </w:r>
-      <w:bookmarkStart w:id="16" w:name="_Toc463875953"/>
+      <w:bookmarkStart w:id="17" w:name="_Toc464857954"/>
       <w:r>
         <w:lastRenderedPageBreak/>
         <w:t>Exploratory Studies</w:t>
       </w:r>
-      <w:bookmarkEnd w:id="16"/>
+      <w:bookmarkEnd w:id="17"/>
     </w:p>
     <w:p>
       <w:pPr>
         <w:pStyle w:val="Heading2"/>
-      </w:pPr>
-      <w:bookmarkStart w:id="17" w:name="_Toc463875954"/>
-      <w:r>
+        <w:rPr>
+          <w:highlight w:val="yellow"/>
+        </w:rPr>
+      </w:pPr>
+      <w:bookmarkStart w:id="18" w:name="_Toc464857955"/>
+      <w:r>
+        <w:rPr>
+          <w:highlight w:val="yellow"/>
+        </w:rPr>
         <w:t>Relevant Techniques</w:t>
       </w:r>
-      <w:bookmarkEnd w:id="17"/>
-    </w:p>
-    <w:p>
-      <w:r>
-        <w:t xml:space="preserve">We will be taking advantage of the prototype software development model. </w:t>
+      <w:bookmarkEnd w:id="18"/>
+    </w:p>
+    <w:p>
+      <w:pPr>
+        <w:rPr>
+          <w:highlight w:val="yellow"/>
+        </w:rPr>
+      </w:pPr>
+      <w:r>
+        <w:rPr>
+          <w:highlight w:val="yellow"/>
+        </w:rPr>
+        <w:t>We will be using the Unity 3D game engine to create our application. We have chosen this engine because of its C# scripting, large community, and because it allows us to create an immersive VR experience very quickly. Along with Unity 3D, we will be using the Google VR SDK</w:t>
+      </w:r>
+      <w:bookmarkStart w:id="19" w:name="_GoBack"/>
+      <w:bookmarkEnd w:id="19"/>
+      <w:r>
+        <w:rPr>
+          <w:highlight w:val="yellow"/>
+        </w:rPr>
+        <w:t xml:space="preserve"> for Unity to adapt our project for VR use [6]. </w:t>
+      </w:r>
+      <w:r>
+        <w:rPr>
+          <w:highlight w:val="yellow"/>
+        </w:rPr>
+        <w:t>We also plan to take advantage of the Unity Asset Store to collect models, animations, and scripts to allow us to focus on implementing the requested features and not worry about having to create all of our assets from scratch. Within the Asset Store exists an important package called Unity Test Tools [4]. Unity Test Tools allows us various ways of testing including unit tests, integration tests, and assertion component to make sure our work is as bug free as possible. All of these technologies working together will allow us to create an experience that puts the user into the middle of a seemingly dangerous situation.</w:t>
       </w:r>
     </w:p>
     <w:p>
       <w:pPr>
         <w:pStyle w:val="Heading2"/>
-      </w:pPr>
-      <w:bookmarkStart w:id="18" w:name="_Toc463875955"/>
-      <w:r>
+        <w:rPr>
+          <w:highlight w:val="yellow"/>
+        </w:rPr>
+      </w:pPr>
+      <w:bookmarkStart w:id="20" w:name="_Toc464857956"/>
+      <w:r>
+        <w:rPr>
+          <w:highlight w:val="yellow"/>
+        </w:rPr>
         <w:t>Relevant Packages/Products</w:t>
       </w:r>
-      <w:bookmarkEnd w:id="18"/>
-    </w:p>
-    <w:p>
-      <w:r>
-        <w:t>We will be utilizing various free and store-bought assets found in the Unity asset store.</w:t>
+      <w:bookmarkEnd w:id="20"/>
+    </w:p>
+    <w:p>
+      <w:pPr>
+        <w:rPr>
+          <w:highlight w:val="yellow"/>
+        </w:rPr>
+      </w:pPr>
+      <w:r>
+        <w:rPr>
+          <w:highlight w:val="yellow"/>
+        </w:rPr>
+        <w:t>The main products and packages we will be using include Unity 3D, Google VR SDK, a variety of assets from the Unity Asset Store, the Android SDK to build from within the Unity engine, Unity Test Tools to complete our application testing, Visual Studio for writing C# scripts, and potentially more as we move forward.</w:t>
       </w:r>
     </w:p>
     <w:p>
       <w:pPr>
         <w:pStyle w:val="Heading2"/>
-      </w:pPr>
-      <w:bookmarkStart w:id="19" w:name="_Toc463875956"/>
-      <w:r>
+        <w:rPr>
+          <w:highlight w:val="yellow"/>
+        </w:rPr>
+      </w:pPr>
+      <w:bookmarkStart w:id="21" w:name="_Toc464857957"/>
+      <w:r>
+        <w:rPr>
+          <w:highlight w:val="yellow"/>
+        </w:rPr>
         <w:t>Broader Impacts</w:t>
       </w:r>
-      <w:bookmarkEnd w:id="19"/>
-    </w:p>
-    <w:p>
-      <w:r>
+      <w:bookmarkEnd w:id="21"/>
+    </w:p>
+    <w:p>
+      <w:r>
+        <w:rPr>
+          <w:highlight w:val="yellow"/>
+        </w:rPr>
         <w:t>This virtual reality experience has the potential to help minimize distracted driving. Minimizing distracted driving means that there will be less accidents, less injuries, and less deaths because of distracted driving. Since the application runs on the Android operating system, which is used by millions of people every day, this application has the potential to reach a large number of drivers and passengers.</w:t>
       </w:r>
     </w:p>
@@ -10599,22 +10772,22 @@
       <w:pPr>
         <w:pStyle w:val="Heading1"/>
       </w:pPr>
-      <w:bookmarkStart w:id="20" w:name="_Toc463875957"/>
+      <w:bookmarkStart w:id="22" w:name="_Toc464857958"/>
       <w:r>
         <w:lastRenderedPageBreak/>
         <w:t>System Design</w:t>
       </w:r>
-      <w:bookmarkEnd w:id="20"/>
+      <w:bookmarkEnd w:id="22"/>
     </w:p>
     <w:p>
       <w:pPr>
         <w:pStyle w:val="Heading2"/>
       </w:pPr>
-      <w:bookmarkStart w:id="21" w:name="_Toc463875958"/>
+      <w:bookmarkStart w:id="23" w:name="_Toc464857959"/>
       <w:r>
         <w:t>Architectural Design</w:t>
       </w:r>
-      <w:bookmarkEnd w:id="21"/>
+      <w:bookmarkEnd w:id="23"/>
     </w:p>
     <w:p>
       <w:r>
@@ -10625,41 +10798,41 @@
       <w:pPr>
         <w:pStyle w:val="Heading2"/>
       </w:pPr>
-      <w:bookmarkStart w:id="22" w:name="_Toc463875959"/>
+      <w:bookmarkStart w:id="24" w:name="_Toc464857960"/>
       <w:r>
         <w:t>Structural Design</w:t>
       </w:r>
-      <w:bookmarkEnd w:id="22"/>
+      <w:bookmarkEnd w:id="24"/>
     </w:p>
     <w:p>
       <w:pPr>
         <w:pStyle w:val="Heading2"/>
       </w:pPr>
-      <w:bookmarkStart w:id="23" w:name="_Toc463875960"/>
+      <w:bookmarkStart w:id="25" w:name="_Toc464857961"/>
       <w:r>
         <w:t>User Interface Design</w:t>
       </w:r>
-      <w:bookmarkEnd w:id="23"/>
+      <w:bookmarkEnd w:id="25"/>
     </w:p>
     <w:p>
       <w:pPr>
         <w:pStyle w:val="Heading2"/>
       </w:pPr>
-      <w:bookmarkStart w:id="24" w:name="_Toc463875961"/>
+      <w:bookmarkStart w:id="26" w:name="_Toc464857962"/>
       <w:r>
         <w:t>Behavioral Design</w:t>
       </w:r>
-      <w:bookmarkEnd w:id="24"/>
+      <w:bookmarkEnd w:id="26"/>
     </w:p>
     <w:p>
       <w:pPr>
         <w:pStyle w:val="Heading2"/>
       </w:pPr>
-      <w:bookmarkStart w:id="25" w:name="_Toc463875962"/>
+      <w:bookmarkStart w:id="27" w:name="_Toc464857963"/>
       <w:r>
         <w:t>Design Alternatives &amp; Design Rationale</w:t>
       </w:r>
-      <w:bookmarkEnd w:id="25"/>
+      <w:bookmarkEnd w:id="27"/>
     </w:p>
     <w:p>
       <w:pPr>
@@ -10676,22 +10849,22 @@
       <w:pPr>
         <w:pStyle w:val="Heading1"/>
       </w:pPr>
-      <w:bookmarkStart w:id="26" w:name="_Toc463875963"/>
+      <w:bookmarkStart w:id="28" w:name="_Toc464857964"/>
       <w:r>
         <w:lastRenderedPageBreak/>
         <w:t>System Implementation</w:t>
       </w:r>
-      <w:bookmarkEnd w:id="26"/>
+      <w:bookmarkEnd w:id="28"/>
     </w:p>
     <w:p>
       <w:pPr>
         <w:pStyle w:val="Heading2"/>
       </w:pPr>
-      <w:bookmarkStart w:id="27" w:name="_Toc463875964"/>
+      <w:bookmarkStart w:id="29" w:name="_Toc464857965"/>
       <w:r>
         <w:t>Programming Languages &amp; Tools</w:t>
       </w:r>
-      <w:bookmarkEnd w:id="27"/>
+      <w:bookmarkEnd w:id="29"/>
     </w:p>
     <w:p>
       <w:r>
@@ -10708,11 +10881,11 @@
       <w:pPr>
         <w:pStyle w:val="Heading2"/>
       </w:pPr>
-      <w:bookmarkStart w:id="28" w:name="_Toc463875965"/>
+      <w:bookmarkStart w:id="30" w:name="_Toc464857966"/>
       <w:r>
         <w:t>Coding Conventions</w:t>
       </w:r>
-      <w:bookmarkEnd w:id="28"/>
+      <w:bookmarkEnd w:id="30"/>
     </w:p>
     <w:p>
       <w:r>
@@ -10726,11 +10899,11 @@
       <w:pPr>
         <w:pStyle w:val="Heading2"/>
       </w:pPr>
-      <w:bookmarkStart w:id="29" w:name="_Toc463875966"/>
+      <w:bookmarkStart w:id="31" w:name="_Toc464857967"/>
       <w:r>
         <w:t>Code Version Control</w:t>
       </w:r>
-      <w:bookmarkEnd w:id="29"/>
+      <w:bookmarkEnd w:id="31"/>
     </w:p>
     <w:p>
       <w:r>
@@ -10744,21 +10917,21 @@
       <w:pPr>
         <w:pStyle w:val="Heading2"/>
       </w:pPr>
-      <w:bookmarkStart w:id="30" w:name="_Toc463875967"/>
+      <w:bookmarkStart w:id="32" w:name="_Toc464857968"/>
       <w:r>
         <w:t>Implementation Alternatives &amp; Decision Rationale</w:t>
       </w:r>
-      <w:bookmarkEnd w:id="30"/>
+      <w:bookmarkEnd w:id="32"/>
     </w:p>
     <w:p>
       <w:pPr>
         <w:pStyle w:val="Heading2"/>
       </w:pPr>
-      <w:bookmarkStart w:id="31" w:name="_Toc463875968"/>
+      <w:bookmarkStart w:id="33" w:name="_Toc464857969"/>
       <w:r>
         <w:t>Analysis of Key Algorithms</w:t>
       </w:r>
-      <w:bookmarkEnd w:id="31"/>
+      <w:bookmarkEnd w:id="33"/>
     </w:p>
     <w:p>
       <w:pPr>
@@ -10775,98 +10948,98 @@
       <w:pPr>
         <w:pStyle w:val="Heading1"/>
       </w:pPr>
-      <w:bookmarkStart w:id="32" w:name="_Toc463875969"/>
+      <w:bookmarkStart w:id="34" w:name="_Toc464857970"/>
       <w:r>
         <w:lastRenderedPageBreak/>
         <w:t>System Testing</w:t>
       </w:r>
-      <w:bookmarkEnd w:id="32"/>
+      <w:bookmarkEnd w:id="34"/>
     </w:p>
     <w:p>
       <w:pPr>
         <w:pStyle w:val="Heading2"/>
       </w:pPr>
-      <w:bookmarkStart w:id="33" w:name="_Toc463875970"/>
+      <w:bookmarkStart w:id="35" w:name="_Toc464857971"/>
       <w:r>
         <w:t>Test Automation Framework</w:t>
       </w:r>
-      <w:bookmarkEnd w:id="33"/>
+      <w:bookmarkEnd w:id="35"/>
     </w:p>
     <w:p>
       <w:pPr>
         <w:pStyle w:val="Heading3"/>
       </w:pPr>
-      <w:bookmarkStart w:id="34" w:name="_Toc463875971"/>
+      <w:bookmarkStart w:id="36" w:name="_Toc464857972"/>
       <w:r>
         <w:t>Steps for Installing Test Framework</w:t>
       </w:r>
-      <w:bookmarkEnd w:id="34"/>
+      <w:bookmarkEnd w:id="36"/>
     </w:p>
     <w:p>
       <w:pPr>
         <w:pStyle w:val="Heading3"/>
       </w:pPr>
-      <w:bookmarkStart w:id="35" w:name="_Toc463875972"/>
+      <w:bookmarkStart w:id="37" w:name="_Toc464857973"/>
       <w:r>
         <w:t>Steps for Running Test Cases</w:t>
       </w:r>
-      <w:bookmarkEnd w:id="35"/>
+      <w:bookmarkEnd w:id="37"/>
     </w:p>
     <w:p>
       <w:pPr>
         <w:pStyle w:val="Heading2"/>
       </w:pPr>
-      <w:bookmarkStart w:id="36" w:name="_Toc463875973"/>
+      <w:bookmarkStart w:id="38" w:name="_Toc464857974"/>
       <w:r>
         <w:t>Test Case Design</w:t>
       </w:r>
-      <w:bookmarkEnd w:id="36"/>
+      <w:bookmarkEnd w:id="38"/>
     </w:p>
     <w:p>
       <w:pPr>
         <w:pStyle w:val="Heading3"/>
       </w:pPr>
-      <w:bookmarkStart w:id="37" w:name="_Toc463875974"/>
+      <w:bookmarkStart w:id="39" w:name="_Toc464857975"/>
       <w:r>
         <w:t>Acceptance Test Cases</w:t>
       </w:r>
-      <w:bookmarkEnd w:id="37"/>
+      <w:bookmarkEnd w:id="39"/>
     </w:p>
     <w:p>
       <w:pPr>
         <w:pStyle w:val="Heading3"/>
       </w:pPr>
-      <w:bookmarkStart w:id="38" w:name="_Toc463875975"/>
+      <w:bookmarkStart w:id="40" w:name="_Toc464857976"/>
       <w:r>
         <w:t>System Test Cases</w:t>
       </w:r>
-      <w:bookmarkEnd w:id="38"/>
+      <w:bookmarkEnd w:id="40"/>
     </w:p>
     <w:p>
       <w:pPr>
         <w:pStyle w:val="Heading3"/>
       </w:pPr>
-      <w:bookmarkStart w:id="39" w:name="_Toc463875976"/>
+      <w:bookmarkStart w:id="41" w:name="_Toc464857977"/>
       <w:r>
         <w:t>Integration Test Cases</w:t>
       </w:r>
-      <w:bookmarkEnd w:id="39"/>
+      <w:bookmarkEnd w:id="41"/>
     </w:p>
     <w:p>
       <w:pPr>
         <w:pStyle w:val="Heading3"/>
       </w:pPr>
-      <w:bookmarkStart w:id="40" w:name="_Toc463875977"/>
+      <w:bookmarkStart w:id="42" w:name="_Toc464857978"/>
       <w:r>
         <w:t>Unit Test Cases</w:t>
       </w:r>
-      <w:bookmarkEnd w:id="40"/>
+      <w:bookmarkEnd w:id="42"/>
     </w:p>
     <w:p>
       <w:pPr>
         <w:pStyle w:val="Heading2"/>
       </w:pPr>
-      <w:bookmarkStart w:id="41" w:name="_Toc463875978"/>
+      <w:bookmarkStart w:id="43" w:name="_Toc464857979"/>
       <w:r>
         <w:t xml:space="preserve">Test Case </w:t>
       </w:r>
@@ -10876,47 +11049,47 @@
       <w:r>
         <w:t xml:space="preserve"> Report</w:t>
       </w:r>
-      <w:bookmarkEnd w:id="41"/>
+      <w:bookmarkEnd w:id="43"/>
     </w:p>
     <w:p>
       <w:pPr>
         <w:pStyle w:val="Heading3"/>
       </w:pPr>
-      <w:bookmarkStart w:id="42" w:name="_Toc463875979"/>
+      <w:bookmarkStart w:id="44" w:name="_Toc464857980"/>
       <w:r>
         <w:t>Unit Testing Report</w:t>
       </w:r>
-      <w:bookmarkEnd w:id="42"/>
+      <w:bookmarkEnd w:id="44"/>
     </w:p>
     <w:p>
       <w:pPr>
         <w:pStyle w:val="Heading3"/>
       </w:pPr>
-      <w:bookmarkStart w:id="43" w:name="_Toc463875980"/>
+      <w:bookmarkStart w:id="45" w:name="_Toc464857981"/>
       <w:r>
         <w:t>Integration Testing Report</w:t>
       </w:r>
-      <w:bookmarkEnd w:id="43"/>
+      <w:bookmarkEnd w:id="45"/>
     </w:p>
     <w:p>
       <w:pPr>
         <w:pStyle w:val="Heading3"/>
       </w:pPr>
-      <w:bookmarkStart w:id="44" w:name="_Toc463875981"/>
+      <w:bookmarkStart w:id="46" w:name="_Toc464857982"/>
       <w:r>
         <w:t>System Testing Report</w:t>
       </w:r>
-      <w:bookmarkEnd w:id="44"/>
+      <w:bookmarkEnd w:id="46"/>
     </w:p>
     <w:p>
       <w:pPr>
         <w:pStyle w:val="Heading3"/>
       </w:pPr>
-      <w:bookmarkStart w:id="45" w:name="_Toc463875982"/>
+      <w:bookmarkStart w:id="47" w:name="_Toc464857983"/>
       <w:r>
         <w:t>Acceptance Testing Report</w:t>
       </w:r>
-      <w:bookmarkEnd w:id="45"/>
+      <w:bookmarkEnd w:id="47"/>
     </w:p>
     <w:p>
       <w:pPr>
@@ -10933,18 +11106,18 @@
       <w:pPr>
         <w:pStyle w:val="Heading1"/>
       </w:pPr>
-      <w:bookmarkStart w:id="46" w:name="_Toc463875983"/>
+      <w:bookmarkStart w:id="48" w:name="_Toc464857984"/>
       <w:r>
         <w:lastRenderedPageBreak/>
         <w:t>Challenges &amp; Open Issues</w:t>
       </w:r>
-      <w:bookmarkEnd w:id="46"/>
+      <w:bookmarkEnd w:id="48"/>
     </w:p>
     <w:p>
       <w:pPr>
         <w:pStyle w:val="Heading2"/>
       </w:pPr>
-      <w:bookmarkStart w:id="47" w:name="_Toc463875984"/>
+      <w:bookmarkStart w:id="49" w:name="_Toc464857985"/>
       <w:r>
         <w:t>Challenges Face</w:t>
       </w:r>
@@ -10954,7 +11127,7 @@
       <w:r>
         <w:t xml:space="preserve"> in Requirements Engineering</w:t>
       </w:r>
-      <w:bookmarkEnd w:id="47"/>
+      <w:bookmarkEnd w:id="49"/>
     </w:p>
     <w:p>
       <w:r>
@@ -10965,21 +11138,21 @@
       <w:pPr>
         <w:pStyle w:val="Heading2"/>
       </w:pPr>
-      <w:bookmarkStart w:id="48" w:name="_Toc463875985"/>
+      <w:bookmarkStart w:id="50" w:name="_Toc464857986"/>
       <w:r>
         <w:t>Challenges Faced in System Development</w:t>
       </w:r>
-      <w:bookmarkEnd w:id="48"/>
+      <w:bookmarkEnd w:id="50"/>
     </w:p>
     <w:p>
       <w:pPr>
         <w:pStyle w:val="Heading2"/>
       </w:pPr>
-      <w:bookmarkStart w:id="49" w:name="_Toc463875986"/>
+      <w:bookmarkStart w:id="51" w:name="_Toc464857987"/>
       <w:r>
         <w:t>Open Issues &amp; Ideas for Solutions</w:t>
       </w:r>
-      <w:bookmarkEnd w:id="49"/>
+      <w:bookmarkEnd w:id="51"/>
     </w:p>
     <w:p>
       <w:pPr>
@@ -10997,22 +11170,22 @@
       <w:pPr>
         <w:pStyle w:val="Heading1"/>
       </w:pPr>
-      <w:bookmarkStart w:id="50" w:name="_Toc463875987"/>
+      <w:bookmarkStart w:id="52" w:name="_Toc464857988"/>
       <w:r>
         <w:lastRenderedPageBreak/>
         <w:t>System Manuals</w:t>
       </w:r>
-      <w:bookmarkEnd w:id="50"/>
+      <w:bookmarkEnd w:id="52"/>
     </w:p>
     <w:p>
       <w:pPr>
         <w:pStyle w:val="Heading2"/>
       </w:pPr>
-      <w:bookmarkStart w:id="51" w:name="_Toc463875988"/>
+      <w:bookmarkStart w:id="53" w:name="_Toc464857989"/>
       <w:r>
         <w:t>Instructions for System Development</w:t>
       </w:r>
-      <w:bookmarkEnd w:id="51"/>
+      <w:bookmarkEnd w:id="53"/>
     </w:p>
     <w:p>
       <w:r>
@@ -11023,11 +11196,11 @@
       <w:pPr>
         <w:pStyle w:val="Heading3"/>
       </w:pPr>
-      <w:bookmarkStart w:id="52" w:name="_Toc463875989"/>
+      <w:bookmarkStart w:id="54" w:name="_Toc464857990"/>
       <w:r>
         <w:t>How to Set Up Development Environment</w:t>
       </w:r>
-      <w:bookmarkEnd w:id="52"/>
+      <w:bookmarkEnd w:id="54"/>
     </w:p>
     <w:p>
       <w:r>
@@ -11041,51 +11214,51 @@
       <w:pPr>
         <w:pStyle w:val="Heading3"/>
       </w:pPr>
-      <w:bookmarkStart w:id="53" w:name="_Toc463875990"/>
+      <w:bookmarkStart w:id="55" w:name="_Toc464857991"/>
       <w:r>
         <w:t>Notes on System Further Extensions</w:t>
       </w:r>
-      <w:bookmarkEnd w:id="53"/>
+      <w:bookmarkEnd w:id="55"/>
     </w:p>
     <w:p>
       <w:pPr>
         <w:pStyle w:val="Heading2"/>
       </w:pPr>
-      <w:bookmarkStart w:id="54" w:name="_Toc463875991"/>
+      <w:bookmarkStart w:id="56" w:name="_Toc464857992"/>
       <w:r>
         <w:t>Instructions for System Deployment</w:t>
       </w:r>
-      <w:bookmarkEnd w:id="54"/>
+      <w:bookmarkEnd w:id="56"/>
     </w:p>
     <w:p>
       <w:pPr>
         <w:pStyle w:val="Heading3"/>
       </w:pPr>
-      <w:bookmarkStart w:id="55" w:name="_Toc463875992"/>
+      <w:bookmarkStart w:id="57" w:name="_Toc464857993"/>
       <w:r>
         <w:t>Platform Requirements</w:t>
       </w:r>
-      <w:bookmarkEnd w:id="55"/>
+      <w:bookmarkEnd w:id="57"/>
     </w:p>
     <w:p>
       <w:pPr>
         <w:pStyle w:val="Heading3"/>
       </w:pPr>
-      <w:bookmarkStart w:id="56" w:name="_Toc463875993"/>
+      <w:bookmarkStart w:id="58" w:name="_Toc464857994"/>
       <w:r>
         <w:t>System Installation</w:t>
       </w:r>
-      <w:bookmarkEnd w:id="56"/>
+      <w:bookmarkEnd w:id="58"/>
     </w:p>
     <w:p>
       <w:pPr>
         <w:pStyle w:val="Heading2"/>
       </w:pPr>
-      <w:bookmarkStart w:id="57" w:name="_Toc463875994"/>
+      <w:bookmarkStart w:id="59" w:name="_Toc464857995"/>
       <w:r>
         <w:t>Instructions for System End Users</w:t>
       </w:r>
-      <w:bookmarkEnd w:id="57"/>
+      <w:bookmarkEnd w:id="59"/>
     </w:p>
     <w:p>
       <w:pPr>
@@ -11103,42 +11276,42 @@
       <w:pPr>
         <w:pStyle w:val="Heading1"/>
       </w:pPr>
-      <w:bookmarkStart w:id="58" w:name="_Toc463875995"/>
+      <w:bookmarkStart w:id="60" w:name="_Toc464857996"/>
       <w:r>
         <w:lastRenderedPageBreak/>
         <w:t>Conclusion</w:t>
       </w:r>
-      <w:bookmarkEnd w:id="58"/>
+      <w:bookmarkEnd w:id="60"/>
     </w:p>
     <w:p>
       <w:pPr>
         <w:pStyle w:val="Heading2"/>
       </w:pPr>
-      <w:bookmarkStart w:id="59" w:name="_Toc463875996"/>
+      <w:bookmarkStart w:id="61" w:name="_Toc464857997"/>
       <w:r>
         <w:t>Achievement</w:t>
       </w:r>
-      <w:bookmarkEnd w:id="59"/>
+      <w:bookmarkEnd w:id="61"/>
     </w:p>
     <w:p>
       <w:pPr>
         <w:pStyle w:val="Heading2"/>
       </w:pPr>
-      <w:bookmarkStart w:id="60" w:name="_Toc463875997"/>
+      <w:bookmarkStart w:id="62" w:name="_Toc464857998"/>
       <w:r>
         <w:t>Lessons Learned</w:t>
       </w:r>
-      <w:bookmarkEnd w:id="60"/>
+      <w:bookmarkEnd w:id="62"/>
     </w:p>
     <w:p>
       <w:pPr>
         <w:pStyle w:val="Heading2"/>
       </w:pPr>
-      <w:bookmarkStart w:id="61" w:name="_Toc463875998"/>
+      <w:bookmarkStart w:id="63" w:name="_Toc464857999"/>
       <w:r>
         <w:t>Acknowledgment</w:t>
       </w:r>
-      <w:bookmarkEnd w:id="61"/>
+      <w:bookmarkEnd w:id="63"/>
     </w:p>
     <w:p>
       <w:pPr>
@@ -11156,71 +11329,236 @@
       <w:pPr>
         <w:pStyle w:val="Heading1"/>
       </w:pPr>
-      <w:bookmarkStart w:id="62" w:name="_Toc463875999"/>
+      <w:bookmarkStart w:id="64" w:name="_Toc464858000"/>
       <w:r>
         <w:lastRenderedPageBreak/>
         <w:t>References</w:t>
       </w:r>
-      <w:bookmarkEnd w:id="62"/>
-    </w:p>
-    <w:p>
-      <w:r>
+      <w:bookmarkEnd w:id="64"/>
+    </w:p>
+    <w:p>
+      <w:pPr>
+        <w:rPr>
+          <w:highlight w:val="yellow"/>
+        </w:rPr>
+      </w:pPr>
+      <w:r>
+        <w:rPr>
+          <w:highlight w:val="yellow"/>
+        </w:rPr>
         <w:t>[1] MSDN, C# Programmer’s Reference, Accessed on 10/21/2016</w:t>
       </w:r>
     </w:p>
     <w:p>
+      <w:pPr>
+        <w:rPr>
+          <w:highlight w:val="yellow"/>
+        </w:rPr>
+      </w:pPr>
       <w:hyperlink r:id="rId40" w:history="1">
         <w:r>
           <w:rPr>
             <w:rStyle w:val="Hyperlink"/>
+            <w:highlight w:val="yellow"/>
           </w:rPr>
           <w:t>https://msdn.microsoft.com/en-us/library/618ayhy6(v=vs.71).aspx</w:t>
         </w:r>
       </w:hyperlink>
     </w:p>
-    <w:p/>
-    <w:p>
-      <w:r>
+    <w:p>
+      <w:pPr>
+        <w:rPr>
+          <w:highlight w:val="yellow"/>
+        </w:rPr>
+      </w:pPr>
+    </w:p>
+    <w:p>
+      <w:pPr>
+        <w:rPr>
+          <w:highlight w:val="yellow"/>
+        </w:rPr>
+      </w:pPr>
+      <w:r>
+        <w:rPr>
+          <w:highlight w:val="yellow"/>
+        </w:rPr>
         <w:t>[2]</w:t>
       </w:r>
       <w:r>
+        <w:rPr>
+          <w:highlight w:val="yellow"/>
+        </w:rPr>
         <w:t xml:space="preserve"> Unity, Unity Scripting Reference, Accessed on 10/21/2016</w:t>
       </w:r>
     </w:p>
     <w:p>
+      <w:pPr>
+        <w:rPr>
+          <w:highlight w:val="yellow"/>
+        </w:rPr>
+      </w:pPr>
       <w:hyperlink r:id="rId41" w:history="1">
         <w:r>
           <w:rPr>
             <w:rStyle w:val="Hyperlink"/>
+            <w:highlight w:val="yellow"/>
           </w:rPr>
           <w:t>https://docs.unity3d.com/ScriptReference/</w:t>
         </w:r>
       </w:hyperlink>
     </w:p>
-    <w:p/>
-    <w:p>
-      <w:r>
+    <w:p>
+      <w:pPr>
+        <w:rPr>
+          <w:highlight w:val="yellow"/>
+        </w:rPr>
+      </w:pPr>
+    </w:p>
+    <w:p>
+      <w:pPr>
+        <w:rPr>
+          <w:highlight w:val="yellow"/>
+        </w:rPr>
+      </w:pPr>
+      <w:r>
+        <w:rPr>
+          <w:highlight w:val="yellow"/>
+        </w:rPr>
         <w:t>[3] Unity, Unity Manual, Accessed on 10/21/2016</w:t>
       </w:r>
     </w:p>
     <w:p>
+      <w:pPr>
+        <w:rPr>
+          <w:highlight w:val="yellow"/>
+        </w:rPr>
+      </w:pPr>
       <w:hyperlink r:id="rId42" w:history="1">
         <w:r>
           <w:rPr>
             <w:rStyle w:val="Hyperlink"/>
+            <w:highlight w:val="yellow"/>
           </w:rPr>
           <w:t>https://docs.unity3d.com/Manual/index.html</w:t>
         </w:r>
       </w:hyperlink>
     </w:p>
+    <w:p>
+      <w:pPr>
+        <w:rPr>
+          <w:highlight w:val="yellow"/>
+        </w:rPr>
+      </w:pPr>
+    </w:p>
+    <w:p>
+      <w:pPr>
+        <w:rPr>
+          <w:highlight w:val="yellow"/>
+        </w:rPr>
+      </w:pPr>
+      <w:r>
+        <w:rPr>
+          <w:highlight w:val="yellow"/>
+        </w:rPr>
+        <w:t>[4]</w:t>
+      </w:r>
+      <w:r>
+        <w:rPr>
+          <w:highlight w:val="yellow"/>
+        </w:rPr>
+        <w:t xml:space="preserve"> Unity, Unity Test Tools, Accessed on 10/21/2016</w:t>
+      </w:r>
+    </w:p>
+    <w:p>
+      <w:pPr>
+        <w:rPr>
+          <w:highlight w:val="yellow"/>
+        </w:rPr>
+      </w:pPr>
+      <w:hyperlink r:id="rId43" w:history="1">
+        <w:r>
+          <w:rPr>
+            <w:rStyle w:val="Hyperlink"/>
+            <w:highlight w:val="yellow"/>
+          </w:rPr>
+          <w:t>https://unity3d.com/learn/tutorials/topics/production/unity-test-tools</w:t>
+        </w:r>
+      </w:hyperlink>
+    </w:p>
+    <w:p>
+      <w:pPr>
+        <w:rPr>
+          <w:highlight w:val="yellow"/>
+        </w:rPr>
+      </w:pPr>
+    </w:p>
+    <w:p>
+      <w:pPr>
+        <w:rPr>
+          <w:highlight w:val="yellow"/>
+        </w:rPr>
+      </w:pPr>
+      <w:r>
+        <w:rPr>
+          <w:highlight w:val="yellow"/>
+        </w:rPr>
+        <w:t xml:space="preserve">[5] </w:t>
+      </w:r>
+      <w:r>
+        <w:rPr>
+          <w:highlight w:val="yellow"/>
+        </w:rPr>
+        <w:t>Unity, Unity Community, Accessed on 10/21/2016</w:t>
+      </w:r>
+    </w:p>
+    <w:p>
+      <w:pPr>
+        <w:rPr>
+          <w:highlight w:val="yellow"/>
+        </w:rPr>
+      </w:pPr>
+      <w:hyperlink r:id="rId44" w:history="1">
+        <w:r>
+          <w:rPr>
+            <w:rStyle w:val="Hyperlink"/>
+            <w:highlight w:val="yellow"/>
+          </w:rPr>
+          <w:t>https://forum.unity3d.com/</w:t>
+        </w:r>
+      </w:hyperlink>
+    </w:p>
+    <w:p>
+      <w:pPr>
+        <w:rPr>
+          <w:highlight w:val="yellow"/>
+        </w:rPr>
+      </w:pPr>
+    </w:p>
+    <w:p>
+      <w:pPr>
+        <w:rPr>
+          <w:highlight w:val="yellow"/>
+        </w:rPr>
+      </w:pPr>
+      <w:r>
+        <w:rPr>
+          <w:highlight w:val="yellow"/>
+        </w:rPr>
+        <w:t>[6] Google, Google VR SDK for Unity, Accessed on 10/21/2016</w:t>
+      </w:r>
+    </w:p>
+    <w:p>
+      <w:hyperlink r:id="rId45" w:history="1">
+        <w:r>
+          <w:rPr>
+            <w:rStyle w:val="Hyperlink"/>
+            <w:highlight w:val="yellow"/>
+          </w:rPr>
+          <w:t>https://developers.google.com/vr/unity/</w:t>
+        </w:r>
+      </w:hyperlink>
+    </w:p>
     <w:p/>
-    <w:p>
-      <w:r>
-        <w:t>[4]</w:t>
-      </w:r>
-      <w:bookmarkStart w:id="63" w:name="_GoBack"/>
-      <w:bookmarkEnd w:id="63"/>
-    </w:p>
     <w:sectPr>
       <w:pgSz w:w="12240" w:h="15840"/>
       <w:pgMar w:top="1440" w:right="1440" w:bottom="1440" w:left="1440" w:header="720" w:footer="720" w:gutter="0"/>
@@ -11232,7 +11570,7 @@
 </file>
 
 <file path=word/endnotes.xml><?xml version="1.0" encoding="utf-8"?>
-<w:endnotes xmlns:wpc="http://schemas.microsoft.com/office/word/2010/wordprocessingCanvas" xmlns:cx="http://schemas.microsoft.com/office/drawing/2014/chartex" xmlns:cx1="http://schemas.microsoft.com/office/drawing/2015/9/8/chartex" xmlns:mc="http://schemas.openxmlformats.org/markup-compatibility/2006" xmlns:o="urn:schemas-microsoft-com:office:office" xmlns:r="http://schemas.openxmlformats.org/officeDocument/2006/relationships" xmlns:m="http://schemas.openxmlformats.org/officeDocument/2006/math" xmlns:v="urn:schemas-microsoft-com:vml" xmlns:wp14="http://schemas.microsoft.com/office/word/2010/wordprocessingDrawing" xmlns:wp="http://schemas.openxmlformats.org/drawingml/2006/wordprocessingDrawing" xmlns:w10="urn:schemas-microsoft-com:office:word" xmlns:w="http://schemas.openxmlformats.org/wordprocessingml/2006/main" xmlns:w14="http://schemas.microsoft.com/office/word/2010/wordml" xmlns:w15="http://schemas.microsoft.com/office/word/2012/wordml" xmlns:w16se="http://schemas.microsoft.com/office/word/2015/wordml/symex" xmlns:wpg="http://schemas.microsoft.com/office/word/2010/wordprocessingGroup" xmlns:wpi="http://schemas.microsoft.com/office/word/2010/wordprocessingInk" xmlns:wne="http://schemas.microsoft.com/office/word/2006/wordml" xmlns:wps="http://schemas.microsoft.com/office/word/2010/wordprocessingShape" mc:Ignorable="w14 w15 w16se wp14">
+<w:endnotes xmlns:wpc="http://schemas.microsoft.com/office/word/2010/wordprocessingCanvas" xmlns:cx="http://schemas.microsoft.com/office/drawing/2014/chartex" xmlns:cx1="http://schemas.microsoft.com/office/drawing/2015/9/8/chartex" xmlns:cx2="http://schemas.microsoft.com/office/drawing/2015/10/21/chartex" xmlns:mc="http://schemas.openxmlformats.org/markup-compatibility/2006" xmlns:o="urn:schemas-microsoft-com:office:office" xmlns:r="http://schemas.openxmlformats.org/officeDocument/2006/relationships" xmlns:m="http://schemas.openxmlformats.org/officeDocument/2006/math" xmlns:v="urn:schemas-microsoft-com:vml" xmlns:wp14="http://schemas.microsoft.com/office/word/2010/wordprocessingDrawing" xmlns:wp="http://schemas.openxmlformats.org/drawingml/2006/wordprocessingDrawing" xmlns:w10="urn:schemas-microsoft-com:office:word" xmlns:w="http://schemas.openxmlformats.org/wordprocessingml/2006/main" xmlns:w14="http://schemas.microsoft.com/office/word/2010/wordml" xmlns:w15="http://schemas.microsoft.com/office/word/2012/wordml" xmlns:w16se="http://schemas.microsoft.com/office/word/2015/wordml/symex" xmlns:wpg="http://schemas.microsoft.com/office/word/2010/wordprocessingGroup" xmlns:wpi="http://schemas.microsoft.com/office/word/2010/wordprocessingInk" xmlns:wne="http://schemas.microsoft.com/office/word/2006/wordml" xmlns:wps="http://schemas.microsoft.com/office/word/2010/wordprocessingShape" mc:Ignorable="w14 w15 w16se wp14">
   <w:endnote w:type="separator" w:id="-1">
     <w:p>
       <w:pPr>
@@ -11257,7 +11595,7 @@
 </file>
 
 <file path=word/footnotes.xml><?xml version="1.0" encoding="utf-8"?>
-<w:footnotes xmlns:wpc="http://schemas.microsoft.com/office/word/2010/wordprocessingCanvas" xmlns:cx="http://schemas.microsoft.com/office/drawing/2014/chartex" xmlns:cx1="http://schemas.microsoft.com/office/drawing/2015/9/8/chartex" xmlns:mc="http://schemas.openxmlformats.org/markup-compatibility/2006" xmlns:o="urn:schemas-microsoft-com:office:office" xmlns:r="http://schemas.openxmlformats.org/officeDocument/2006/relationships" xmlns:m="http://schemas.openxmlformats.org/officeDocument/2006/math" xmlns:v="urn:schemas-microsoft-com:vml" xmlns:wp14="http://schemas.microsoft.com/office/word/2010/wordprocessingDrawing" xmlns:wp="http://schemas.openxmlformats.org/drawingml/2006/wordprocessingDrawing" xmlns:w10="urn:schemas-microsoft-com:office:word" xmlns:w="http://schemas.openxmlformats.org/wordprocessingml/2006/main" xmlns:w14="http://schemas.microsoft.com/office/word/2010/wordml" xmlns:w15="http://schemas.microsoft.com/office/word/2012/wordml" xmlns:w16se="http://schemas.microsoft.com/office/word/2015/wordml/symex" xmlns:wpg="http://schemas.microsoft.com/office/word/2010/wordprocessingGroup" xmlns:wpi="http://schemas.microsoft.com/office/word/2010/wordprocessingInk" xmlns:wne="http://schemas.microsoft.com/office/word/2006/wordml" xmlns:wps="http://schemas.microsoft.com/office/word/2010/wordprocessingShape" mc:Ignorable="w14 w15 w16se wp14">
+<w:footnotes xmlns:wpc="http://schemas.microsoft.com/office/word/2010/wordprocessingCanvas" xmlns:cx="http://schemas.microsoft.com/office/drawing/2014/chartex" xmlns:cx1="http://schemas.microsoft.com/office/drawing/2015/9/8/chartex" xmlns:cx2="http://schemas.microsoft.com/office/drawing/2015/10/21/chartex" xmlns:mc="http://schemas.openxmlformats.org/markup-compatibility/2006" xmlns:o="urn:schemas-microsoft-com:office:office" xmlns:r="http://schemas.openxmlformats.org/officeDocument/2006/relationships" xmlns:m="http://schemas.openxmlformats.org/officeDocument/2006/math" xmlns:v="urn:schemas-microsoft-com:vml" xmlns:wp14="http://schemas.microsoft.com/office/word/2010/wordprocessingDrawing" xmlns:wp="http://schemas.openxmlformats.org/drawingml/2006/wordprocessingDrawing" xmlns:w10="urn:schemas-microsoft-com:office:word" xmlns:w="http://schemas.openxmlformats.org/wordprocessingml/2006/main" xmlns:w14="http://schemas.microsoft.com/office/word/2010/wordml" xmlns:w15="http://schemas.microsoft.com/office/word/2012/wordml" xmlns:w16se="http://schemas.microsoft.com/office/word/2015/wordml/symex" xmlns:wpg="http://schemas.microsoft.com/office/word/2010/wordprocessingGroup" xmlns:wpi="http://schemas.microsoft.com/office/word/2010/wordprocessingInk" xmlns:wne="http://schemas.microsoft.com/office/word/2006/wordml" xmlns:wps="http://schemas.microsoft.com/office/word/2010/wordprocessingShape" mc:Ignorable="w14 w15 w16se wp14">
   <w:footnote w:type="separator" w:id="-1">
     <w:p>
       <w:pPr>
@@ -11282,7 +11620,7 @@
 </file>
 
 <file path=word/numbering.xml><?xml version="1.0" encoding="utf-8"?>
-<w:numbering xmlns:wpc="http://schemas.microsoft.com/office/word/2010/wordprocessingCanvas" xmlns:cx="http://schemas.microsoft.com/office/drawing/2014/chartex" xmlns:cx1="http://schemas.microsoft.com/office/drawing/2015/9/8/chartex" xmlns:mc="http://schemas.openxmlformats.org/markup-compatibility/2006" xmlns:o="urn:schemas-microsoft-com:office:office" xmlns:r="http://schemas.openxmlformats.org/officeDocument/2006/relationships" xmlns:m="http://schemas.openxmlformats.org/officeDocument/2006/math" xmlns:v="urn:schemas-microsoft-com:vml" xmlns:wp14="http://schemas.microsoft.com/office/word/2010/wordprocessingDrawing" xmlns:wp="http://schemas.openxmlformats.org/drawingml/2006/wordprocessingDrawing" xmlns:w10="urn:schemas-microsoft-com:office:word" xmlns:w="http://schemas.openxmlformats.org/wordprocessingml/2006/main" xmlns:w14="http://schemas.microsoft.com/office/word/2010/wordml" xmlns:w15="http://schemas.microsoft.com/office/word/2012/wordml" xmlns:w16se="http://schemas.microsoft.com/office/word/2015/wordml/symex" xmlns:wpg="http://schemas.microsoft.com/office/word/2010/wordprocessingGroup" xmlns:wpi="http://schemas.microsoft.com/office/word/2010/wordprocessingInk" xmlns:wne="http://schemas.microsoft.com/office/word/2006/wordml" xmlns:wps="http://schemas.microsoft.com/office/word/2010/wordprocessingShape" mc:Ignorable="w14 w15 w16se wp14">
+<w:numbering xmlns:wpc="http://schemas.microsoft.com/office/word/2010/wordprocessingCanvas" xmlns:cx="http://schemas.microsoft.com/office/drawing/2014/chartex" xmlns:cx1="http://schemas.microsoft.com/office/drawing/2015/9/8/chartex" xmlns:cx2="http://schemas.microsoft.com/office/drawing/2015/10/21/chartex" xmlns:mc="http://schemas.openxmlformats.org/markup-compatibility/2006" xmlns:o="urn:schemas-microsoft-com:office:office" xmlns:r="http://schemas.openxmlformats.org/officeDocument/2006/relationships" xmlns:m="http://schemas.openxmlformats.org/officeDocument/2006/math" xmlns:v="urn:schemas-microsoft-com:vml" xmlns:wp14="http://schemas.microsoft.com/office/word/2010/wordprocessingDrawing" xmlns:wp="http://schemas.openxmlformats.org/drawingml/2006/wordprocessingDrawing" xmlns:w10="urn:schemas-microsoft-com:office:word" xmlns:w="http://schemas.openxmlformats.org/wordprocessingml/2006/main" xmlns:w14="http://schemas.microsoft.com/office/word/2010/wordml" xmlns:w15="http://schemas.microsoft.com/office/word/2012/wordml" xmlns:w16se="http://schemas.microsoft.com/office/word/2015/wordml/symex" xmlns:wpg="http://schemas.microsoft.com/office/word/2010/wordprocessingGroup" xmlns:wpi="http://schemas.microsoft.com/office/word/2010/wordprocessingInk" xmlns:wne="http://schemas.microsoft.com/office/word/2006/wordml" xmlns:wps="http://schemas.microsoft.com/office/word/2010/wordprocessingShape" mc:Ignorable="w14 w15 w16se wp14">
   <w:abstractNum w:abstractNumId="0" w15:restartNumberingAfterBreak="0">
     <w:nsid w:val="008F0BA3"/>
     <w:multiLevelType w:val="multilevel"/>
@@ -12007,7 +12345,7 @@
       </w:pPr>
     </w:pPrDefault>
   </w:docDefaults>
-  <w:latentStyles w:defLockedState="0" w:defUIPriority="99" w:defSemiHidden="0" w:defUnhideWhenUsed="0" w:defQFormat="0" w:count="371">
+  <w:latentStyles w:defLockedState="0" w:defUIPriority="99" w:defSemiHidden="0" w:defUnhideWhenUsed="0" w:defQFormat="0" w:count="373">
     <w:lsdException w:name="Normal" w:uiPriority="0" w:qFormat="1"/>
     <w:lsdException w:name="heading 1" w:uiPriority="9" w:qFormat="1"/>
     <w:lsdException w:name="heading 2" w:semiHidden="1" w:uiPriority="9" w:unhideWhenUsed="1" w:qFormat="1"/>
@@ -12113,7 +12451,6 @@
     <w:lsdException w:name="HTML Sample" w:semiHidden="1" w:unhideWhenUsed="1"/>
     <w:lsdException w:name="HTML Typewriter" w:semiHidden="1" w:unhideWhenUsed="1"/>
     <w:lsdException w:name="HTML Variable" w:semiHidden="1" w:unhideWhenUsed="1"/>
-    <w:lsdException w:name="Normal Table" w:semiHidden="1" w:unhideWhenUsed="1"/>
     <w:lsdException w:name="annotation subject" w:semiHidden="1" w:unhideWhenUsed="1"/>
     <w:lsdException w:name="No List" w:semiHidden="1" w:unhideWhenUsed="1"/>
     <w:lsdException w:name="Outline List 1" w:semiHidden="1" w:unhideWhenUsed="1"/>
@@ -12159,11 +12496,9 @@
     <w:lsdException w:name="Table Subtle 1" w:semiHidden="1" w:unhideWhenUsed="1"/>
     <w:lsdException w:name="Table Subtle 2" w:semiHidden="1" w:unhideWhenUsed="1"/>
     <w:lsdException w:name="Table Web 1" w:semiHidden="1" w:unhideWhenUsed="1"/>
-    <w:lsdException w:name="Table Web 2" w:semiHidden="1" w:unhideWhenUsed="1"/>
     <w:lsdException w:name="Table Web 3" w:semiHidden="1" w:unhideWhenUsed="1"/>
     <w:lsdException w:name="Balloon Text" w:semiHidden="1" w:unhideWhenUsed="1"/>
     <w:lsdException w:name="Table Grid" w:uiPriority="39"/>
-    <w:lsdException w:name="Table Theme" w:semiHidden="1" w:unhideWhenUsed="1"/>
     <w:lsdException w:name="Placeholder Text" w:semiHidden="1"/>
     <w:lsdException w:name="No Spacing" w:uiPriority="1" w:qFormat="1"/>
     <w:lsdException w:name="Light Shading" w:uiPriority="60"/>
@@ -12379,6 +12714,8 @@
     <w:lsdException w:name="List Table 5 Dark Accent 6" w:uiPriority="50"/>
     <w:lsdException w:name="List Table 6 Colorful Accent 6" w:uiPriority="51"/>
     <w:lsdException w:name="List Table 7 Colorful Accent 6" w:uiPriority="52"/>
+    <w:lsdException w:name="Mention" w:semiHidden="1" w:unhideWhenUsed="1"/>
+    <w:lsdException w:name="Smart Hyperlink" w:semiHidden="1" w:unhideWhenUsed="1"/>
   </w:latentStyles>
   <w:style w:type="paragraph" w:default="1" w:styleId="Normal">
     <w:name w:val="Normal"/>
@@ -12962,6 +13299,53 @@
       <w:sz w:val="24"/>
     </w:rPr>
   </w:style>
+  <w:style w:type="paragraph" w:styleId="NoSpacing">
+    <w:name w:val="No Spacing"/>
+    <w:uiPriority w:val="1"/>
+    <w:qFormat/>
+    <w:rsid w:val="007820C4"/>
+    <w:pPr>
+      <w:spacing w:after="0" w:line="240" w:lineRule="auto"/>
+      <w:jc w:val="both"/>
+    </w:pPr>
+    <w:rPr>
+      <w:rFonts w:ascii="Times New Roman" w:eastAsia="Times New Roman" w:hAnsi="Times New Roman" w:cs="Times New Roman"/>
+      <w:sz w:val="24"/>
+    </w:rPr>
+  </w:style>
+  <w:style w:type="paragraph" w:styleId="Subtitle">
+    <w:name w:val="Subtitle"/>
+    <w:basedOn w:val="Normal"/>
+    <w:next w:val="Normal"/>
+    <w:link w:val="SubtitleChar"/>
+    <w:uiPriority w:val="11"/>
+    <w:qFormat/>
+    <w:rsid w:val="009B18EA"/>
+    <w:pPr>
+      <w:numPr>
+        <w:ilvl w:val="1"/>
+      </w:numPr>
+      <w:spacing w:after="160"/>
+    </w:pPr>
+    <w:rPr>
+      <w:rFonts w:asciiTheme="minorHAnsi" w:eastAsiaTheme="minorEastAsia" w:hAnsiTheme="minorHAnsi" w:cstheme="minorBidi"/>
+      <w:color w:val="5A5A5A" w:themeColor="text1" w:themeTint="A5"/>
+      <w:spacing w:val="15"/>
+      <w:sz w:val="22"/>
+    </w:rPr>
+  </w:style>
+  <w:style w:type="character" w:customStyle="1" w:styleId="SubtitleChar">
+    <w:name w:val="Subtitle Char"/>
+    <w:basedOn w:val="DefaultParagraphFont"/>
+    <w:link w:val="Subtitle"/>
+    <w:uiPriority w:val="11"/>
+    <w:rsid w:val="009B18EA"/>
+    <w:rPr>
+      <w:rFonts w:eastAsiaTheme="minorEastAsia"/>
+      <w:color w:val="5A5A5A" w:themeColor="text1" w:themeTint="A5"/>
+      <w:spacing w:val="15"/>
+    </w:rPr>
+  </w:style>
 </w:styles>
 </file>
 
@@ -13231,7 +13615,7 @@
 </file>
 
 <file path=customXml/itemProps1.xml><?xml version="1.0" encoding="utf-8"?>
-<ds:datastoreItem xmlns:ds="http://schemas.openxmlformats.org/officeDocument/2006/customXml" ds:itemID="{0465444A-E5B4-4E2B-96FF-E8A14CFDFED2}">
+<ds:datastoreItem xmlns:ds="http://schemas.openxmlformats.org/officeDocument/2006/customXml" ds:itemID="{948E9697-CADF-489D-89D2-79EBC5C07FA8}">
   <ds:schemaRefs>
     <ds:schemaRef ds:uri="http://schemas.openxmlformats.org/officeDocument/2006/bibliography"/>
   </ds:schemaRefs>

</xml_diff>